<commit_message>
Dodany manual do SAP-owych rzeczy
</commit_message>
<xml_diff>
--- a/User manual.docx
+++ b/User manual.docx
@@ -150,7 +150,7 @@
           <w:sz w:val="24"/>
           <w:szCs w:val="24"/>
         </w:rPr>
-        <w:t>Java 1.8.0_181 lub nowsza</w:t>
+        <w:t>Klient SAP GUI</w:t>
       </w:r>
     </w:p>
     <w:p>
@@ -173,6 +173,29 @@
           <w:sz w:val="24"/>
           <w:szCs w:val="24"/>
         </w:rPr>
+        <w:t>Java 1.8.0_181 lub nowsza</w:t>
+      </w:r>
+    </w:p>
+    <w:p>
+      <w:pPr>
+        <w:pStyle w:val="Akapitzlist"/>
+        <w:numPr>
+          <w:ilvl w:val="0"/>
+          <w:numId w:val="17"/>
+        </w:numPr>
+        <w:spacing w:line="360" w:lineRule="auto"/>
+        <w:rPr>
+          <w:rFonts w:ascii="Times New Roman" w:hAnsi="Times New Roman" w:cs="Times New Roman"/>
+          <w:sz w:val="24"/>
+          <w:szCs w:val="24"/>
+        </w:rPr>
+      </w:pPr>
+      <w:r>
+        <w:rPr>
+          <w:rFonts w:ascii="Times New Roman" w:hAnsi="Times New Roman" w:cs="Times New Roman"/>
+          <w:sz w:val="24"/>
+          <w:szCs w:val="24"/>
+        </w:rPr>
         <w:t>Program Microsoft Excel, lub inny program mogący edytować pliki .xls (do tworzenia skryptów)</w:t>
       </w:r>
     </w:p>
@@ -556,7 +579,23 @@
           <w:sz w:val="24"/>
           <w:szCs w:val="24"/>
         </w:rPr>
-        <w:t>) w postaci skryptów, które program interpretuje i przekłada na ciąg czynności wykonywanych w przeglądarce.</w:t>
+        <w:t>) w postaci skryptów, które program interpretuje i przekłada na ciąg czynności wykonywanych w przeglądarce</w:t>
+      </w:r>
+      <w:r>
+        <w:rPr>
+          <w:rFonts w:ascii="Times New Roman" w:hAnsi="Times New Roman" w:cs="Times New Roman"/>
+          <w:sz w:val="24"/>
+          <w:szCs w:val="24"/>
+        </w:rPr>
+        <w:t>/systemie SAP</w:t>
+      </w:r>
+      <w:r>
+        <w:rPr>
+          <w:rFonts w:ascii="Times New Roman" w:hAnsi="Times New Roman" w:cs="Times New Roman"/>
+          <w:sz w:val="24"/>
+          <w:szCs w:val="24"/>
+        </w:rPr>
+        <w:t>.</w:t>
       </w:r>
     </w:p>
     <w:p>
@@ -1168,7 +1207,23 @@
           <w:sz w:val="24"/>
           <w:szCs w:val="24"/>
         </w:rPr>
-        <w:t>– komenda, oznaczająca czynność do wykonania przez przeglądarkę. Typ komendy określa też ile i jakich argumentów powinno być podane. Do komend zaliczają się między innymi B (</w:t>
+        <w:t>– komenda, oznaczająca czynność do wykonania przez przeglądarkę</w:t>
+      </w:r>
+      <w:r>
+        <w:rPr>
+          <w:rFonts w:ascii="Times New Roman" w:hAnsi="Times New Roman" w:cs="Times New Roman"/>
+          <w:sz w:val="24"/>
+          <w:szCs w:val="24"/>
+        </w:rPr>
+        <w:t>/system SAP</w:t>
+      </w:r>
+      <w:r>
+        <w:rPr>
+          <w:rFonts w:ascii="Times New Roman" w:hAnsi="Times New Roman" w:cs="Times New Roman"/>
+          <w:sz w:val="24"/>
+          <w:szCs w:val="24"/>
+        </w:rPr>
+        <w:t>. Typ komendy określa też ile i jakich argumentów powinno być podane. Do komend zaliczają się między innymi B (</w:t>
       </w:r>
       <w:proofErr w:type="spellStart"/>
       <w:r>
@@ -1468,13 +1523,10 @@
     </w:p>
     <w:p>
       <w:pPr>
-        <w:pStyle w:val="Nagwek3"/>
-        <w:spacing w:before="240" w:after="60" w:line="360" w:lineRule="auto"/>
-        <w:rPr>
-          <w:rFonts w:ascii="Arial" w:hAnsi="Arial" w:cs="Arial"/>
-          <w:color w:val="auto"/>
-          <w:sz w:val="26"/>
-          <w:szCs w:val="26"/>
+        <w:rPr>
+          <w:rFonts w:ascii="Times New Roman" w:hAnsi="Times New Roman" w:cs="Times New Roman"/>
+          <w:sz w:val="24"/>
+          <w:szCs w:val="24"/>
         </w:rPr>
       </w:pPr>
       <w:bookmarkStart w:id="17" w:name="_Toc525039024"/>
@@ -1485,12 +1537,148 @@
       <w:bookmarkStart w:id="22" w:name="_Toc531345025"/>
       <w:r>
         <w:rPr>
+          <w:rFonts w:ascii="Times New Roman" w:hAnsi="Times New Roman" w:cs="Times New Roman"/>
+          <w:sz w:val="24"/>
+          <w:szCs w:val="24"/>
+        </w:rPr>
+        <w:br w:type="page"/>
+      </w:r>
+    </w:p>
+    <w:p>
+      <w:pPr>
+        <w:spacing w:line="360" w:lineRule="auto"/>
+        <w:rPr>
+          <w:rFonts w:ascii="Times New Roman" w:hAnsi="Times New Roman" w:cs="Times New Roman"/>
+          <w:sz w:val="24"/>
+          <w:szCs w:val="24"/>
+        </w:rPr>
+      </w:pPr>
+      <w:r>
+        <w:rPr>
+          <w:rFonts w:ascii="Times New Roman" w:hAnsi="Times New Roman" w:cs="Times New Roman"/>
+          <w:sz w:val="24"/>
+          <w:szCs w:val="24"/>
+        </w:rPr>
+        <w:lastRenderedPageBreak/>
+        <w:t>Pierwsza komenda w każdym skrypcie testowym określa typ testu:</w:t>
+      </w:r>
+    </w:p>
+    <w:p>
+      <w:pPr>
+        <w:numPr>
+          <w:ilvl w:val="0"/>
+          <w:numId w:val="28"/>
+        </w:numPr>
+        <w:spacing w:line="360" w:lineRule="auto"/>
+        <w:rPr>
+          <w:rFonts w:ascii="Times New Roman" w:hAnsi="Times New Roman" w:cs="Times New Roman"/>
+          <w:b/>
+          <w:sz w:val="24"/>
+          <w:szCs w:val="24"/>
+        </w:rPr>
+      </w:pPr>
+      <w:r>
+        <w:rPr>
+          <w:rFonts w:ascii="Times New Roman" w:hAnsi="Times New Roman" w:cs="Times New Roman"/>
+          <w:sz w:val="24"/>
+          <w:szCs w:val="24"/>
+        </w:rPr>
+        <w:t xml:space="preserve">testy wykonywane w systemie SAP oznaczane są komendą </w:t>
+      </w:r>
+      <w:r>
+        <w:rPr>
+          <w:rFonts w:ascii="Times New Roman" w:hAnsi="Times New Roman" w:cs="Times New Roman"/>
+          <w:b/>
+          <w:sz w:val="24"/>
+          <w:szCs w:val="24"/>
+        </w:rPr>
+        <w:t xml:space="preserve">SAP </w:t>
+      </w:r>
+      <w:r>
+        <w:rPr>
+          <w:rFonts w:ascii="Times New Roman" w:hAnsi="Times New Roman" w:cs="Times New Roman"/>
+          <w:sz w:val="24"/>
+          <w:szCs w:val="24"/>
+        </w:rPr>
+        <w:t>na początku skryptu</w:t>
+      </w:r>
+    </w:p>
+    <w:p>
+      <w:pPr>
+        <w:numPr>
+          <w:ilvl w:val="0"/>
+          <w:numId w:val="28"/>
+        </w:numPr>
+        <w:spacing w:line="360" w:lineRule="auto"/>
+        <w:rPr>
+          <w:rFonts w:ascii="Times New Roman" w:hAnsi="Times New Roman" w:cs="Times New Roman"/>
+          <w:b/>
+          <w:sz w:val="24"/>
+          <w:szCs w:val="24"/>
+        </w:rPr>
+      </w:pPr>
+      <w:r>
+        <w:rPr>
+          <w:rFonts w:ascii="Times New Roman" w:hAnsi="Times New Roman" w:cs="Times New Roman"/>
+          <w:sz w:val="24"/>
+          <w:szCs w:val="24"/>
+        </w:rPr>
+        <w:t xml:space="preserve">testy webowe oznaczane są komendą </w:t>
+      </w:r>
+      <w:r>
+        <w:rPr>
+          <w:rFonts w:ascii="Times New Roman" w:hAnsi="Times New Roman" w:cs="Times New Roman"/>
+          <w:b/>
+          <w:sz w:val="24"/>
+          <w:szCs w:val="24"/>
+        </w:rPr>
+        <w:t xml:space="preserve">WEB </w:t>
+      </w:r>
+      <w:r>
+        <w:rPr>
+          <w:rFonts w:ascii="Times New Roman" w:hAnsi="Times New Roman" w:cs="Times New Roman"/>
+          <w:sz w:val="24"/>
+          <w:szCs w:val="24"/>
+        </w:rPr>
+        <w:t>na początku skryptu</w:t>
+      </w:r>
+    </w:p>
+    <w:p>
+      <w:pPr>
+        <w:spacing w:line="360" w:lineRule="auto"/>
+        <w:rPr>
+          <w:rFonts w:ascii="Times New Roman" w:hAnsi="Times New Roman" w:cs="Times New Roman"/>
+          <w:sz w:val="24"/>
+          <w:szCs w:val="24"/>
+        </w:rPr>
+      </w:pPr>
+      <w:r>
+        <w:rPr>
+          <w:rFonts w:ascii="Times New Roman" w:hAnsi="Times New Roman" w:cs="Times New Roman"/>
+          <w:sz w:val="24"/>
+          <w:szCs w:val="24"/>
+        </w:rPr>
+        <w:t>Komendy te nie wymagają żadnych argumentów i mogą być umieszczone tylko w pierwszym wierszu skryptu. Umieszczenie ich gdziekolwiek indziej zwróci błąd.</w:t>
+      </w:r>
+    </w:p>
+    <w:p>
+      <w:pPr>
+        <w:pStyle w:val="Nagwek3"/>
+        <w:spacing w:before="240" w:after="60" w:line="360" w:lineRule="auto"/>
+        <w:rPr>
           <w:rFonts w:ascii="Arial" w:hAnsi="Arial" w:cs="Arial"/>
           <w:color w:val="auto"/>
           <w:sz w:val="26"/>
           <w:szCs w:val="26"/>
         </w:rPr>
-        <w:lastRenderedPageBreak/>
+      </w:pPr>
+      <w:r>
+        <w:rPr>
+          <w:rFonts w:ascii="Arial" w:hAnsi="Arial" w:cs="Arial"/>
+          <w:color w:val="auto"/>
+          <w:sz w:val="26"/>
+          <w:szCs w:val="26"/>
+        </w:rPr>
         <w:t>Dane testowe</w:t>
       </w:r>
       <w:bookmarkEnd w:id="17"/>
@@ -1804,6 +1992,7 @@
           <w:sz w:val="24"/>
           <w:szCs w:val="24"/>
         </w:rPr>
+        <w:lastRenderedPageBreak/>
         <w:t xml:space="preserve">Istnieje 7 poziomów raportowania. W większości przypadków, poziom niższy zawiera też w sobie możliwości poziomów wyższych (np. </w:t>
       </w:r>
       <w:proofErr w:type="spellStart"/>
@@ -1952,7 +2141,6 @@
           <w:sz w:val="24"/>
           <w:szCs w:val="24"/>
         </w:rPr>
-        <w:lastRenderedPageBreak/>
         <w:t>ERROR (4) - wpisy wykonywane tylko przy wystąpieniu błędu.</w:t>
       </w:r>
     </w:p>
@@ -2214,6 +2402,25 @@
     </w:p>
     <w:p>
       <w:pPr>
+        <w:rPr>
+          <w:rFonts w:ascii="Times New Roman" w:hAnsi="Times New Roman" w:cs="Times New Roman"/>
+          <w:i/>
+          <w:sz w:val="24"/>
+          <w:szCs w:val="24"/>
+        </w:rPr>
+      </w:pPr>
+      <w:r>
+        <w:rPr>
+          <w:rFonts w:ascii="Times New Roman" w:hAnsi="Times New Roman" w:cs="Times New Roman"/>
+          <w:i/>
+          <w:sz w:val="24"/>
+          <w:szCs w:val="24"/>
+        </w:rPr>
+        <w:br w:type="page"/>
+      </w:r>
+    </w:p>
+    <w:p>
+      <w:pPr>
         <w:spacing w:line="360" w:lineRule="auto"/>
         <w:jc w:val="center"/>
         <w:rPr>
@@ -2230,6 +2437,7 @@
           <w:sz w:val="24"/>
           <w:szCs w:val="24"/>
         </w:rPr>
+        <w:lastRenderedPageBreak/>
         <w:t xml:space="preserve">Tab. 1 – zapisy do pliku .log w zależności od wartości zmiennej </w:t>
       </w:r>
       <w:proofErr w:type="spellStart"/>
@@ -2575,10 +2783,10 @@
                   <v:path o:extrusionok="f" gradientshapeok="t" o:connecttype="rect"/>
                   <o:lock v:ext="edit" aspectratio="t"/>
                 </v:shapetype>
-                <v:shape id="_x0000_i1025" type="#_x0000_t75" style="width:24.7pt;height:19.35pt" o:ole="">
+                <v:shape id="_x0000_i1025" type="#_x0000_t75" style="width:24.3pt;height:19.25pt" o:ole="">
                   <v:imagedata r:id="rId9" o:title=""/>
                 </v:shape>
-                <o:OLEObject Type="Embed" ProgID="PBrush" ShapeID="_x0000_i1025" DrawAspect="Content" ObjectID="_1605519282" r:id="rId10"/>
+                <o:OLEObject Type="Embed" ProgID="PBrush" ShapeID="_x0000_i1025" DrawAspect="Content" ObjectID="_1609833865" r:id="rId10"/>
               </w:object>
             </w:r>
           </w:p>
@@ -2606,10 +2814,10 @@
                 <w:szCs w:val="24"/>
               </w:rPr>
               <w:object w:dxaOrig="3915" w:dyaOrig="3150">
-                <v:shape id="_x0000_i1026" type="#_x0000_t75" style="width:24.7pt;height:19.35pt" o:ole="">
+                <v:shape id="_x0000_i1026" type="#_x0000_t75" style="width:24.3pt;height:19.25pt" o:ole="">
                   <v:imagedata r:id="rId9" o:title=""/>
                 </v:shape>
-                <o:OLEObject Type="Embed" ProgID="PBrush" ShapeID="_x0000_i1026" DrawAspect="Content" ObjectID="_1605519283" r:id="rId11"/>
+                <o:OLEObject Type="Embed" ProgID="PBrush" ShapeID="_x0000_i1026" DrawAspect="Content" ObjectID="_1609833866" r:id="rId11"/>
               </w:object>
             </w:r>
           </w:p>
@@ -2637,10 +2845,10 @@
                 <w:szCs w:val="24"/>
               </w:rPr>
               <w:object w:dxaOrig="3915" w:dyaOrig="3150">
-                <v:shape id="_x0000_i1027" type="#_x0000_t75" style="width:24.7pt;height:19.35pt" o:ole="">
+                <v:shape id="_x0000_i1027" type="#_x0000_t75" style="width:24.3pt;height:19.25pt" o:ole="">
                   <v:imagedata r:id="rId9" o:title=""/>
                 </v:shape>
-                <o:OLEObject Type="Embed" ProgID="PBrush" ShapeID="_x0000_i1027" DrawAspect="Content" ObjectID="_1605519284" r:id="rId12"/>
+                <o:OLEObject Type="Embed" ProgID="PBrush" ShapeID="_x0000_i1027" DrawAspect="Content" ObjectID="_1609833867" r:id="rId12"/>
               </w:object>
             </w:r>
           </w:p>
@@ -2668,10 +2876,10 @@
                 <w:szCs w:val="24"/>
               </w:rPr>
               <w:object w:dxaOrig="3915" w:dyaOrig="3150">
-                <v:shape id="_x0000_i1028" type="#_x0000_t75" style="width:24.7pt;height:19.35pt" o:ole="">
+                <v:shape id="_x0000_i1028" type="#_x0000_t75" style="width:24.3pt;height:19.25pt" o:ole="">
                   <v:imagedata r:id="rId9" o:title=""/>
                 </v:shape>
-                <o:OLEObject Type="Embed" ProgID="PBrush" ShapeID="_x0000_i1028" DrawAspect="Content" ObjectID="_1605519285" r:id="rId13"/>
+                <o:OLEObject Type="Embed" ProgID="PBrush" ShapeID="_x0000_i1028" DrawAspect="Content" ObjectID="_1609833868" r:id="rId13"/>
               </w:object>
             </w:r>
           </w:p>
@@ -2699,10 +2907,10 @@
                 <w:szCs w:val="24"/>
               </w:rPr>
               <w:object w:dxaOrig="3915" w:dyaOrig="3150">
-                <v:shape id="_x0000_i1029" type="#_x0000_t75" style="width:24.7pt;height:19.35pt" o:ole="">
+                <v:shape id="_x0000_i1029" type="#_x0000_t75" style="width:24.3pt;height:19.25pt" o:ole="">
                   <v:imagedata r:id="rId9" o:title=""/>
                 </v:shape>
-                <o:OLEObject Type="Embed" ProgID="PBrush" ShapeID="_x0000_i1029" DrawAspect="Content" ObjectID="_1605519286" r:id="rId14"/>
+                <o:OLEObject Type="Embed" ProgID="PBrush" ShapeID="_x0000_i1029" DrawAspect="Content" ObjectID="_1609833869" r:id="rId14"/>
               </w:object>
             </w:r>
           </w:p>
@@ -2760,10 +2968,10 @@
                 <w:szCs w:val="24"/>
               </w:rPr>
               <w:object w:dxaOrig="4500" w:dyaOrig="4500">
-                <v:shape id="_x0000_i1030" type="#_x0000_t75" style="width:19.35pt;height:19.35pt" o:ole="">
+                <v:shape id="_x0000_i1030" type="#_x0000_t75" style="width:19.25pt;height:19.25pt" o:ole="">
                   <v:imagedata r:id="rId15" o:title=""/>
                 </v:shape>
-                <o:OLEObject Type="Embed" ProgID="PBrush" ShapeID="_x0000_i1030" DrawAspect="Content" ObjectID="_1605519287" r:id="rId16"/>
+                <o:OLEObject Type="Embed" ProgID="PBrush" ShapeID="_x0000_i1030" DrawAspect="Content" ObjectID="_1609833870" r:id="rId16"/>
               </w:object>
             </w:r>
           </w:p>
@@ -2791,10 +2999,10 @@
                 <w:szCs w:val="24"/>
               </w:rPr>
               <w:object w:dxaOrig="3915" w:dyaOrig="3150">
-                <v:shape id="_x0000_i1031" type="#_x0000_t75" style="width:24.7pt;height:19.35pt" o:ole="">
+                <v:shape id="_x0000_i1031" type="#_x0000_t75" style="width:24.3pt;height:19.25pt" o:ole="">
                   <v:imagedata r:id="rId9" o:title=""/>
                 </v:shape>
-                <o:OLEObject Type="Embed" ProgID="PBrush" ShapeID="_x0000_i1031" DrawAspect="Content" ObjectID="_1605519288" r:id="rId17"/>
+                <o:OLEObject Type="Embed" ProgID="PBrush" ShapeID="_x0000_i1031" DrawAspect="Content" ObjectID="_1609833871" r:id="rId17"/>
               </w:object>
             </w:r>
           </w:p>
@@ -2822,10 +3030,10 @@
                 <w:szCs w:val="24"/>
               </w:rPr>
               <w:object w:dxaOrig="3915" w:dyaOrig="3150">
-                <v:shape id="_x0000_i1032" type="#_x0000_t75" style="width:24.7pt;height:19.35pt" o:ole="">
+                <v:shape id="_x0000_i1032" type="#_x0000_t75" style="width:24.3pt;height:19.25pt" o:ole="">
                   <v:imagedata r:id="rId9" o:title=""/>
                 </v:shape>
-                <o:OLEObject Type="Embed" ProgID="PBrush" ShapeID="_x0000_i1032" DrawAspect="Content" ObjectID="_1605519289" r:id="rId18"/>
+                <o:OLEObject Type="Embed" ProgID="PBrush" ShapeID="_x0000_i1032" DrawAspect="Content" ObjectID="_1609833872" r:id="rId18"/>
               </w:object>
             </w:r>
           </w:p>
@@ -2853,10 +3061,10 @@
                 <w:szCs w:val="24"/>
               </w:rPr>
               <w:object w:dxaOrig="3915" w:dyaOrig="3150">
-                <v:shape id="_x0000_i1033" type="#_x0000_t75" style="width:24.7pt;height:19.35pt" o:ole="">
+                <v:shape id="_x0000_i1033" type="#_x0000_t75" style="width:24.3pt;height:19.25pt" o:ole="">
                   <v:imagedata r:id="rId9" o:title=""/>
                 </v:shape>
-                <o:OLEObject Type="Embed" ProgID="PBrush" ShapeID="_x0000_i1033" DrawAspect="Content" ObjectID="_1605519290" r:id="rId19"/>
+                <o:OLEObject Type="Embed" ProgID="PBrush" ShapeID="_x0000_i1033" DrawAspect="Content" ObjectID="_1609833873" r:id="rId19"/>
               </w:object>
             </w:r>
           </w:p>
@@ -2884,10 +3092,10 @@
                 <w:szCs w:val="24"/>
               </w:rPr>
               <w:object w:dxaOrig="3915" w:dyaOrig="3150">
-                <v:shape id="_x0000_i1034" type="#_x0000_t75" style="width:24.7pt;height:19.35pt" o:ole="">
+                <v:shape id="_x0000_i1034" type="#_x0000_t75" style="width:24.3pt;height:19.25pt" o:ole="">
                   <v:imagedata r:id="rId9" o:title=""/>
                 </v:shape>
-                <o:OLEObject Type="Embed" ProgID="PBrush" ShapeID="_x0000_i1034" DrawAspect="Content" ObjectID="_1605519291" r:id="rId20"/>
+                <o:OLEObject Type="Embed" ProgID="PBrush" ShapeID="_x0000_i1034" DrawAspect="Content" ObjectID="_1609833874" r:id="rId20"/>
               </w:object>
             </w:r>
           </w:p>
@@ -2945,10 +3153,10 @@
                 <w:szCs w:val="24"/>
               </w:rPr>
               <w:object w:dxaOrig="4500" w:dyaOrig="4500">
-                <v:shape id="_x0000_i1035" type="#_x0000_t75" style="width:19.35pt;height:19.35pt" o:ole="">
+                <v:shape id="_x0000_i1035" type="#_x0000_t75" style="width:19.25pt;height:19.25pt" o:ole="">
                   <v:imagedata r:id="rId15" o:title=""/>
                 </v:shape>
-                <o:OLEObject Type="Embed" ProgID="PBrush" ShapeID="_x0000_i1035" DrawAspect="Content" ObjectID="_1605519292" r:id="rId21"/>
+                <o:OLEObject Type="Embed" ProgID="PBrush" ShapeID="_x0000_i1035" DrawAspect="Content" ObjectID="_1609833875" r:id="rId21"/>
               </w:object>
             </w:r>
           </w:p>
@@ -2976,10 +3184,10 @@
                 <w:szCs w:val="24"/>
               </w:rPr>
               <w:object w:dxaOrig="4500" w:dyaOrig="4500">
-                <v:shape id="_x0000_i1036" type="#_x0000_t75" style="width:19.35pt;height:19.35pt" o:ole="">
+                <v:shape id="_x0000_i1036" type="#_x0000_t75" style="width:19.25pt;height:19.25pt" o:ole="">
                   <v:imagedata r:id="rId15" o:title=""/>
                 </v:shape>
-                <o:OLEObject Type="Embed" ProgID="PBrush" ShapeID="_x0000_i1036" DrawAspect="Content" ObjectID="_1605519293" r:id="rId22"/>
+                <o:OLEObject Type="Embed" ProgID="PBrush" ShapeID="_x0000_i1036" DrawAspect="Content" ObjectID="_1609833876" r:id="rId22"/>
               </w:object>
             </w:r>
           </w:p>
@@ -3007,10 +3215,10 @@
                 <w:szCs w:val="24"/>
               </w:rPr>
               <w:object w:dxaOrig="3915" w:dyaOrig="3150">
-                <v:shape id="_x0000_i1037" type="#_x0000_t75" style="width:24.7pt;height:19.35pt" o:ole="">
+                <v:shape id="_x0000_i1037" type="#_x0000_t75" style="width:24.3pt;height:19.25pt" o:ole="">
                   <v:imagedata r:id="rId9" o:title=""/>
                 </v:shape>
-                <o:OLEObject Type="Embed" ProgID="PBrush" ShapeID="_x0000_i1037" DrawAspect="Content" ObjectID="_1605519294" r:id="rId23"/>
+                <o:OLEObject Type="Embed" ProgID="PBrush" ShapeID="_x0000_i1037" DrawAspect="Content" ObjectID="_1609833877" r:id="rId23"/>
               </w:object>
             </w:r>
           </w:p>
@@ -3038,10 +3246,10 @@
                 <w:szCs w:val="24"/>
               </w:rPr>
               <w:object w:dxaOrig="3915" w:dyaOrig="3150">
-                <v:shape id="_x0000_i1038" type="#_x0000_t75" style="width:24.7pt;height:19.35pt" o:ole="">
+                <v:shape id="_x0000_i1038" type="#_x0000_t75" style="width:24.3pt;height:19.25pt" o:ole="">
                   <v:imagedata r:id="rId9" o:title=""/>
                 </v:shape>
-                <o:OLEObject Type="Embed" ProgID="PBrush" ShapeID="_x0000_i1038" DrawAspect="Content" ObjectID="_1605519295" r:id="rId24"/>
+                <o:OLEObject Type="Embed" ProgID="PBrush" ShapeID="_x0000_i1038" DrawAspect="Content" ObjectID="_1609833878" r:id="rId24"/>
               </w:object>
             </w:r>
           </w:p>
@@ -3069,10 +3277,10 @@
                 <w:szCs w:val="24"/>
               </w:rPr>
               <w:object w:dxaOrig="3915" w:dyaOrig="3150">
-                <v:shape id="_x0000_i1039" type="#_x0000_t75" style="width:24.7pt;height:19.35pt" o:ole="">
+                <v:shape id="_x0000_i1039" type="#_x0000_t75" style="width:24.3pt;height:19.25pt" o:ole="">
                   <v:imagedata r:id="rId9" o:title=""/>
                 </v:shape>
-                <o:OLEObject Type="Embed" ProgID="PBrush" ShapeID="_x0000_i1039" DrawAspect="Content" ObjectID="_1605519296" r:id="rId25"/>
+                <o:OLEObject Type="Embed" ProgID="PBrush" ShapeID="_x0000_i1039" DrawAspect="Content" ObjectID="_1609833879" r:id="rId25"/>
               </w:object>
             </w:r>
           </w:p>
@@ -3130,10 +3338,10 @@
                 <w:szCs w:val="24"/>
               </w:rPr>
               <w:object w:dxaOrig="4500" w:dyaOrig="4500">
-                <v:shape id="_x0000_i1040" type="#_x0000_t75" style="width:19.35pt;height:19.35pt" o:ole="">
+                <v:shape id="_x0000_i1040" type="#_x0000_t75" style="width:19.25pt;height:19.25pt" o:ole="">
                   <v:imagedata r:id="rId15" o:title=""/>
                 </v:shape>
-                <o:OLEObject Type="Embed" ProgID="PBrush" ShapeID="_x0000_i1040" DrawAspect="Content" ObjectID="_1605519297" r:id="rId26"/>
+                <o:OLEObject Type="Embed" ProgID="PBrush" ShapeID="_x0000_i1040" DrawAspect="Content" ObjectID="_1609833880" r:id="rId26"/>
               </w:object>
             </w:r>
           </w:p>
@@ -3161,10 +3369,10 @@
                 <w:szCs w:val="24"/>
               </w:rPr>
               <w:object w:dxaOrig="4500" w:dyaOrig="4500">
-                <v:shape id="_x0000_i1041" type="#_x0000_t75" style="width:19.35pt;height:19.35pt" o:ole="">
+                <v:shape id="_x0000_i1041" type="#_x0000_t75" style="width:19.25pt;height:19.25pt" o:ole="">
                   <v:imagedata r:id="rId15" o:title=""/>
                 </v:shape>
-                <o:OLEObject Type="Embed" ProgID="PBrush" ShapeID="_x0000_i1041" DrawAspect="Content" ObjectID="_1605519298" r:id="rId27"/>
+                <o:OLEObject Type="Embed" ProgID="PBrush" ShapeID="_x0000_i1041" DrawAspect="Content" ObjectID="_1609833881" r:id="rId27"/>
               </w:object>
             </w:r>
           </w:p>
@@ -3192,10 +3400,10 @@
                 <w:szCs w:val="24"/>
               </w:rPr>
               <w:object w:dxaOrig="4500" w:dyaOrig="4500">
-                <v:shape id="_x0000_i1042" type="#_x0000_t75" style="width:19.35pt;height:19.35pt" o:ole="">
+                <v:shape id="_x0000_i1042" type="#_x0000_t75" style="width:19.25pt;height:19.25pt" o:ole="">
                   <v:imagedata r:id="rId15" o:title=""/>
                 </v:shape>
-                <o:OLEObject Type="Embed" ProgID="PBrush" ShapeID="_x0000_i1042" DrawAspect="Content" ObjectID="_1605519299" r:id="rId28"/>
+                <o:OLEObject Type="Embed" ProgID="PBrush" ShapeID="_x0000_i1042" DrawAspect="Content" ObjectID="_1609833882" r:id="rId28"/>
               </w:object>
             </w:r>
           </w:p>
@@ -3223,10 +3431,10 @@
                 <w:szCs w:val="24"/>
               </w:rPr>
               <w:object w:dxaOrig="3915" w:dyaOrig="3150">
-                <v:shape id="_x0000_i1043" type="#_x0000_t75" style="width:24.7pt;height:19.35pt" o:ole="">
+                <v:shape id="_x0000_i1043" type="#_x0000_t75" style="width:24.3pt;height:19.25pt" o:ole="">
                   <v:imagedata r:id="rId9" o:title=""/>
                 </v:shape>
-                <o:OLEObject Type="Embed" ProgID="PBrush" ShapeID="_x0000_i1043" DrawAspect="Content" ObjectID="_1605519300" r:id="rId29"/>
+                <o:OLEObject Type="Embed" ProgID="PBrush" ShapeID="_x0000_i1043" DrawAspect="Content" ObjectID="_1609833883" r:id="rId29"/>
               </w:object>
             </w:r>
           </w:p>
@@ -3254,10 +3462,10 @@
                 <w:szCs w:val="24"/>
               </w:rPr>
               <w:object w:dxaOrig="3915" w:dyaOrig="3150">
-                <v:shape id="_x0000_i1044" type="#_x0000_t75" style="width:24.7pt;height:19.35pt" o:ole="">
+                <v:shape id="_x0000_i1044" type="#_x0000_t75" style="width:24.3pt;height:19.25pt" o:ole="">
                   <v:imagedata r:id="rId9" o:title=""/>
                 </v:shape>
-                <o:OLEObject Type="Embed" ProgID="PBrush" ShapeID="_x0000_i1044" DrawAspect="Content" ObjectID="_1605519301" r:id="rId30"/>
+                <o:OLEObject Type="Embed" ProgID="PBrush" ShapeID="_x0000_i1044" DrawAspect="Content" ObjectID="_1609833884" r:id="rId30"/>
               </w:object>
             </w:r>
           </w:p>
@@ -3315,10 +3523,10 @@
                 <w:szCs w:val="24"/>
               </w:rPr>
               <w:object w:dxaOrig="4500" w:dyaOrig="4500">
-                <v:shape id="_x0000_i1045" type="#_x0000_t75" style="width:19.35pt;height:19.35pt" o:ole="">
+                <v:shape id="_x0000_i1045" type="#_x0000_t75" style="width:19.25pt;height:19.25pt" o:ole="">
                   <v:imagedata r:id="rId15" o:title=""/>
                 </v:shape>
-                <o:OLEObject Type="Embed" ProgID="PBrush" ShapeID="_x0000_i1045" DrawAspect="Content" ObjectID="_1605519302" r:id="rId31"/>
+                <o:OLEObject Type="Embed" ProgID="PBrush" ShapeID="_x0000_i1045" DrawAspect="Content" ObjectID="_1609833885" r:id="rId31"/>
               </w:object>
             </w:r>
           </w:p>
@@ -3346,10 +3554,10 @@
                 <w:szCs w:val="24"/>
               </w:rPr>
               <w:object w:dxaOrig="4500" w:dyaOrig="4500">
-                <v:shape id="_x0000_i1046" type="#_x0000_t75" style="width:19.35pt;height:19.35pt" o:ole="">
+                <v:shape id="_x0000_i1046" type="#_x0000_t75" style="width:19.25pt;height:19.25pt" o:ole="">
                   <v:imagedata r:id="rId15" o:title=""/>
                 </v:shape>
-                <o:OLEObject Type="Embed" ProgID="PBrush" ShapeID="_x0000_i1046" DrawAspect="Content" ObjectID="_1605519303" r:id="rId32"/>
+                <o:OLEObject Type="Embed" ProgID="PBrush" ShapeID="_x0000_i1046" DrawAspect="Content" ObjectID="_1609833886" r:id="rId32"/>
               </w:object>
             </w:r>
           </w:p>
@@ -3377,10 +3585,10 @@
                 <w:szCs w:val="24"/>
               </w:rPr>
               <w:object w:dxaOrig="4500" w:dyaOrig="4500">
-                <v:shape id="_x0000_i1047" type="#_x0000_t75" style="width:19.35pt;height:19.35pt" o:ole="">
+                <v:shape id="_x0000_i1047" type="#_x0000_t75" style="width:19.25pt;height:19.25pt" o:ole="">
                   <v:imagedata r:id="rId15" o:title=""/>
                 </v:shape>
-                <o:OLEObject Type="Embed" ProgID="PBrush" ShapeID="_x0000_i1047" DrawAspect="Content" ObjectID="_1605519304" r:id="rId33"/>
+                <o:OLEObject Type="Embed" ProgID="PBrush" ShapeID="_x0000_i1047" DrawAspect="Content" ObjectID="_1609833887" r:id="rId33"/>
               </w:object>
             </w:r>
           </w:p>
@@ -3408,10 +3616,10 @@
                 <w:szCs w:val="24"/>
               </w:rPr>
               <w:object w:dxaOrig="4500" w:dyaOrig="4500">
-                <v:shape id="_x0000_i1048" type="#_x0000_t75" style="width:19.35pt;height:19.35pt" o:ole="">
+                <v:shape id="_x0000_i1048" type="#_x0000_t75" style="width:19.25pt;height:19.25pt" o:ole="">
                   <v:imagedata r:id="rId15" o:title=""/>
                 </v:shape>
-                <o:OLEObject Type="Embed" ProgID="PBrush" ShapeID="_x0000_i1048" DrawAspect="Content" ObjectID="_1605519305" r:id="rId34"/>
+                <o:OLEObject Type="Embed" ProgID="PBrush" ShapeID="_x0000_i1048" DrawAspect="Content" ObjectID="_1609833888" r:id="rId34"/>
               </w:object>
             </w:r>
           </w:p>
@@ -3439,10 +3647,10 @@
                 <w:szCs w:val="24"/>
               </w:rPr>
               <w:object w:dxaOrig="3915" w:dyaOrig="3150">
-                <v:shape id="_x0000_i1049" type="#_x0000_t75" style="width:24.7pt;height:19.35pt" o:ole="">
+                <v:shape id="_x0000_i1049" type="#_x0000_t75" style="width:24.3pt;height:19.25pt" o:ole="">
                   <v:imagedata r:id="rId9" o:title=""/>
                 </v:shape>
-                <o:OLEObject Type="Embed" ProgID="PBrush" ShapeID="_x0000_i1049" DrawAspect="Content" ObjectID="_1605519306" r:id="rId35"/>
+                <o:OLEObject Type="Embed" ProgID="PBrush" ShapeID="_x0000_i1049" DrawAspect="Content" ObjectID="_1609833889" r:id="rId35"/>
               </w:object>
             </w:r>
           </w:p>
@@ -3500,10 +3708,10 @@
                 <w:szCs w:val="24"/>
               </w:rPr>
               <w:object w:dxaOrig="4500" w:dyaOrig="4500">
-                <v:shape id="_x0000_i1050" type="#_x0000_t75" style="width:19.35pt;height:19.35pt" o:ole="">
+                <v:shape id="_x0000_i1050" type="#_x0000_t75" style="width:19.25pt;height:19.25pt" o:ole="">
                   <v:imagedata r:id="rId15" o:title=""/>
                 </v:shape>
-                <o:OLEObject Type="Embed" ProgID="PBrush" ShapeID="_x0000_i1050" DrawAspect="Content" ObjectID="_1605519307" r:id="rId36"/>
+                <o:OLEObject Type="Embed" ProgID="PBrush" ShapeID="_x0000_i1050" DrawAspect="Content" ObjectID="_1609833890" r:id="rId36"/>
               </w:object>
             </w:r>
           </w:p>
@@ -3531,10 +3739,10 @@
                 <w:szCs w:val="24"/>
               </w:rPr>
               <w:object w:dxaOrig="4500" w:dyaOrig="4500">
-                <v:shape id="_x0000_i1051" type="#_x0000_t75" style="width:19.35pt;height:19.35pt" o:ole="">
+                <v:shape id="_x0000_i1051" type="#_x0000_t75" style="width:19.25pt;height:19.25pt" o:ole="">
                   <v:imagedata r:id="rId15" o:title=""/>
                 </v:shape>
-                <o:OLEObject Type="Embed" ProgID="PBrush" ShapeID="_x0000_i1051" DrawAspect="Content" ObjectID="_1605519308" r:id="rId37"/>
+                <o:OLEObject Type="Embed" ProgID="PBrush" ShapeID="_x0000_i1051" DrawAspect="Content" ObjectID="_1609833891" r:id="rId37"/>
               </w:object>
             </w:r>
           </w:p>
@@ -3562,10 +3770,10 @@
                 <w:szCs w:val="24"/>
               </w:rPr>
               <w:object w:dxaOrig="4500" w:dyaOrig="4500">
-                <v:shape id="_x0000_i1052" type="#_x0000_t75" style="width:19.35pt;height:19.35pt" o:ole="">
+                <v:shape id="_x0000_i1052" type="#_x0000_t75" style="width:19.25pt;height:19.25pt" o:ole="">
                   <v:imagedata r:id="rId15" o:title=""/>
                 </v:shape>
-                <o:OLEObject Type="Embed" ProgID="PBrush" ShapeID="_x0000_i1052" DrawAspect="Content" ObjectID="_1605519309" r:id="rId38"/>
+                <o:OLEObject Type="Embed" ProgID="PBrush" ShapeID="_x0000_i1052" DrawAspect="Content" ObjectID="_1609833892" r:id="rId38"/>
               </w:object>
             </w:r>
           </w:p>
@@ -3593,10 +3801,10 @@
                 <w:szCs w:val="24"/>
               </w:rPr>
               <w:object w:dxaOrig="4500" w:dyaOrig="4500">
-                <v:shape id="_x0000_i1053" type="#_x0000_t75" style="width:19.35pt;height:19.35pt" o:ole="">
+                <v:shape id="_x0000_i1053" type="#_x0000_t75" style="width:19.25pt;height:19.25pt" o:ole="">
                   <v:imagedata r:id="rId15" o:title=""/>
                 </v:shape>
-                <o:OLEObject Type="Embed" ProgID="PBrush" ShapeID="_x0000_i1053" DrawAspect="Content" ObjectID="_1605519310" r:id="rId39"/>
+                <o:OLEObject Type="Embed" ProgID="PBrush" ShapeID="_x0000_i1053" DrawAspect="Content" ObjectID="_1609833893" r:id="rId39"/>
               </w:object>
             </w:r>
           </w:p>
@@ -3624,10 +3832,10 @@
                 <w:szCs w:val="24"/>
               </w:rPr>
               <w:object w:dxaOrig="4500" w:dyaOrig="4500">
-                <v:shape id="_x0000_i1054" type="#_x0000_t75" style="width:19.35pt;height:19.35pt" o:ole="">
+                <v:shape id="_x0000_i1054" type="#_x0000_t75" style="width:19.25pt;height:19.25pt" o:ole="">
                   <v:imagedata r:id="rId15" o:title=""/>
                 </v:shape>
-                <o:OLEObject Type="Embed" ProgID="PBrush" ShapeID="_x0000_i1054" DrawAspect="Content" ObjectID="_1605519311" r:id="rId40"/>
+                <o:OLEObject Type="Embed" ProgID="PBrush" ShapeID="_x0000_i1054" DrawAspect="Content" ObjectID="_1609833894" r:id="rId40"/>
               </w:object>
             </w:r>
           </w:p>
@@ -3685,10 +3893,10 @@
                 <w:szCs w:val="24"/>
               </w:rPr>
               <w:object w:dxaOrig="4500" w:dyaOrig="4500">
-                <v:shape id="_x0000_i1055" type="#_x0000_t75" style="width:19.35pt;height:19.35pt" o:ole="">
+                <v:shape id="_x0000_i1055" type="#_x0000_t75" style="width:19.25pt;height:19.25pt" o:ole="">
                   <v:imagedata r:id="rId15" o:title=""/>
                 </v:shape>
-                <o:OLEObject Type="Embed" ProgID="PBrush" ShapeID="_x0000_i1055" DrawAspect="Content" ObjectID="_1605519312" r:id="rId41"/>
+                <o:OLEObject Type="Embed" ProgID="PBrush" ShapeID="_x0000_i1055" DrawAspect="Content" ObjectID="_1609833895" r:id="rId41"/>
               </w:object>
             </w:r>
           </w:p>
@@ -3716,10 +3924,10 @@
                 <w:szCs w:val="24"/>
               </w:rPr>
               <w:object w:dxaOrig="4500" w:dyaOrig="4500">
-                <v:shape id="_x0000_i1056" type="#_x0000_t75" style="width:19.35pt;height:19.35pt" o:ole="">
+                <v:shape id="_x0000_i1056" type="#_x0000_t75" style="width:19.25pt;height:19.25pt" o:ole="">
                   <v:imagedata r:id="rId15" o:title=""/>
                 </v:shape>
-                <o:OLEObject Type="Embed" ProgID="PBrush" ShapeID="_x0000_i1056" DrawAspect="Content" ObjectID="_1605519313" r:id="rId42"/>
+                <o:OLEObject Type="Embed" ProgID="PBrush" ShapeID="_x0000_i1056" DrawAspect="Content" ObjectID="_1609833896" r:id="rId42"/>
               </w:object>
             </w:r>
           </w:p>
@@ -3747,10 +3955,10 @@
                 <w:szCs w:val="24"/>
               </w:rPr>
               <w:object w:dxaOrig="4500" w:dyaOrig="4500">
-                <v:shape id="_x0000_i1057" type="#_x0000_t75" style="width:19.35pt;height:19.35pt" o:ole="">
+                <v:shape id="_x0000_i1057" type="#_x0000_t75" style="width:19.25pt;height:19.25pt" o:ole="">
                   <v:imagedata r:id="rId15" o:title=""/>
                 </v:shape>
-                <o:OLEObject Type="Embed" ProgID="PBrush" ShapeID="_x0000_i1057" DrawAspect="Content" ObjectID="_1605519314" r:id="rId43"/>
+                <o:OLEObject Type="Embed" ProgID="PBrush" ShapeID="_x0000_i1057" DrawAspect="Content" ObjectID="_1609833897" r:id="rId43"/>
               </w:object>
             </w:r>
           </w:p>
@@ -3778,10 +3986,10 @@
                 <w:szCs w:val="24"/>
               </w:rPr>
               <w:object w:dxaOrig="4500" w:dyaOrig="4500">
-                <v:shape id="_x0000_i1058" type="#_x0000_t75" style="width:19.35pt;height:19.35pt" o:ole="">
+                <v:shape id="_x0000_i1058" type="#_x0000_t75" style="width:19.25pt;height:19.25pt" o:ole="">
                   <v:imagedata r:id="rId15" o:title=""/>
                 </v:shape>
-                <o:OLEObject Type="Embed" ProgID="PBrush" ShapeID="_x0000_i1058" DrawAspect="Content" ObjectID="_1605519315" r:id="rId44"/>
+                <o:OLEObject Type="Embed" ProgID="PBrush" ShapeID="_x0000_i1058" DrawAspect="Content" ObjectID="_1609833898" r:id="rId44"/>
               </w:object>
             </w:r>
           </w:p>
@@ -3809,10 +4017,10 @@
                 <w:szCs w:val="24"/>
               </w:rPr>
               <w:object w:dxaOrig="4500" w:dyaOrig="4500">
-                <v:shape id="_x0000_i1059" type="#_x0000_t75" style="width:19.35pt;height:19.35pt" o:ole="">
+                <v:shape id="_x0000_i1059" type="#_x0000_t75" style="width:19.25pt;height:19.25pt" o:ole="">
                   <v:imagedata r:id="rId15" o:title=""/>
                 </v:shape>
-                <o:OLEObject Type="Embed" ProgID="PBrush" ShapeID="_x0000_i1059" DrawAspect="Content" ObjectID="_1605519316" r:id="rId45"/>
+                <o:OLEObject Type="Embed" ProgID="PBrush" ShapeID="_x0000_i1059" DrawAspect="Content" ObjectID="_1609833899" r:id="rId45"/>
               </w:object>
             </w:r>
           </w:p>
@@ -3833,6 +4041,7 @@
     </w:p>
     <w:p>
       <w:pPr>
+        <w:jc w:val="center"/>
         <w:rPr>
           <w:rFonts w:ascii="Times New Roman" w:hAnsi="Times New Roman" w:cs="Times New Roman"/>
           <w:i/>
@@ -3847,28 +4056,6 @@
           <w:sz w:val="24"/>
           <w:szCs w:val="24"/>
         </w:rPr>
-        <w:br w:type="page"/>
-      </w:r>
-    </w:p>
-    <w:p>
-      <w:pPr>
-        <w:spacing w:line="360" w:lineRule="auto"/>
-        <w:jc w:val="center"/>
-        <w:rPr>
-          <w:rFonts w:ascii="Times New Roman" w:hAnsi="Times New Roman" w:cs="Times New Roman"/>
-          <w:i/>
-          <w:sz w:val="24"/>
-          <w:szCs w:val="24"/>
-        </w:rPr>
-      </w:pPr>
-      <w:r>
-        <w:rPr>
-          <w:rFonts w:ascii="Times New Roman" w:hAnsi="Times New Roman" w:cs="Times New Roman"/>
-          <w:i/>
-          <w:sz w:val="24"/>
-          <w:szCs w:val="24"/>
-        </w:rPr>
-        <w:lastRenderedPageBreak/>
         <w:t xml:space="preserve">Tab. 2 – zapisy do pliku .xls w zależności od wartości zmiennej </w:t>
       </w:r>
       <w:proofErr w:type="spellStart"/>
@@ -4184,10 +4371,10 @@
                 <w:szCs w:val="24"/>
               </w:rPr>
               <w:object w:dxaOrig="3915" w:dyaOrig="3150">
-                <v:shape id="_x0000_i1060" type="#_x0000_t75" style="width:24.7pt;height:19.35pt" o:ole="">
+                <v:shape id="_x0000_i1060" type="#_x0000_t75" style="width:24.3pt;height:19.25pt" o:ole="">
                   <v:imagedata r:id="rId9" o:title=""/>
                 </v:shape>
-                <o:OLEObject Type="Embed" ProgID="PBrush" ShapeID="_x0000_i1060" DrawAspect="Content" ObjectID="_1605519317" r:id="rId46"/>
+                <o:OLEObject Type="Embed" ProgID="PBrush" ShapeID="_x0000_i1060" DrawAspect="Content" ObjectID="_1609833900" r:id="rId46"/>
               </w:object>
             </w:r>
           </w:p>
@@ -4215,10 +4402,10 @@
                 <w:szCs w:val="24"/>
               </w:rPr>
               <w:object w:dxaOrig="4500" w:dyaOrig="4500">
-                <v:shape id="_x0000_i1061" type="#_x0000_t75" style="width:19.35pt;height:19.35pt" o:ole="">
+                <v:shape id="_x0000_i1061" type="#_x0000_t75" style="width:19.25pt;height:19.25pt" o:ole="">
                   <v:imagedata r:id="rId15" o:title=""/>
                 </v:shape>
-                <o:OLEObject Type="Embed" ProgID="PBrush" ShapeID="_x0000_i1061" DrawAspect="Content" ObjectID="_1605519318" r:id="rId47"/>
+                <o:OLEObject Type="Embed" ProgID="PBrush" ShapeID="_x0000_i1061" DrawAspect="Content" ObjectID="_1609833901" r:id="rId47"/>
               </w:object>
             </w:r>
           </w:p>
@@ -4246,10 +4433,10 @@
                 <w:szCs w:val="24"/>
               </w:rPr>
               <w:object w:dxaOrig="4500" w:dyaOrig="4500">
-                <v:shape id="_x0000_i1062" type="#_x0000_t75" style="width:19.35pt;height:19.35pt" o:ole="">
+                <v:shape id="_x0000_i1062" type="#_x0000_t75" style="width:19.25pt;height:19.25pt" o:ole="">
                   <v:imagedata r:id="rId15" o:title=""/>
                 </v:shape>
-                <o:OLEObject Type="Embed" ProgID="PBrush" ShapeID="_x0000_i1062" DrawAspect="Content" ObjectID="_1605519319" r:id="rId48"/>
+                <o:OLEObject Type="Embed" ProgID="PBrush" ShapeID="_x0000_i1062" DrawAspect="Content" ObjectID="_1609833902" r:id="rId48"/>
               </w:object>
             </w:r>
           </w:p>
@@ -4277,10 +4464,10 @@
                 <w:szCs w:val="24"/>
               </w:rPr>
               <w:object w:dxaOrig="4500" w:dyaOrig="4500">
-                <v:shape id="_x0000_i1063" type="#_x0000_t75" style="width:19.35pt;height:19.35pt" o:ole="">
+                <v:shape id="_x0000_i1063" type="#_x0000_t75" style="width:19.25pt;height:19.25pt" o:ole="">
                   <v:imagedata r:id="rId15" o:title=""/>
                 </v:shape>
-                <o:OLEObject Type="Embed" ProgID="PBrush" ShapeID="_x0000_i1063" DrawAspect="Content" ObjectID="_1605519320" r:id="rId49"/>
+                <o:OLEObject Type="Embed" ProgID="PBrush" ShapeID="_x0000_i1063" DrawAspect="Content" ObjectID="_1609833903" r:id="rId49"/>
               </w:object>
             </w:r>
           </w:p>
@@ -4308,10 +4495,10 @@
                 <w:szCs w:val="24"/>
               </w:rPr>
               <w:object w:dxaOrig="4500" w:dyaOrig="4500">
-                <v:shape id="_x0000_i1064" type="#_x0000_t75" style="width:19.35pt;height:19.35pt" o:ole="">
+                <v:shape id="_x0000_i1064" type="#_x0000_t75" style="width:19.25pt;height:19.25pt" o:ole="">
                   <v:imagedata r:id="rId15" o:title=""/>
                 </v:shape>
-                <o:OLEObject Type="Embed" ProgID="PBrush" ShapeID="_x0000_i1064" DrawAspect="Content" ObjectID="_1605519321" r:id="rId50"/>
+                <o:OLEObject Type="Embed" ProgID="PBrush" ShapeID="_x0000_i1064" DrawAspect="Content" ObjectID="_1609833904" r:id="rId50"/>
               </w:object>
             </w:r>
           </w:p>
@@ -4369,10 +4556,10 @@
                 <w:szCs w:val="24"/>
               </w:rPr>
               <w:object w:dxaOrig="4500" w:dyaOrig="4500">
-                <v:shape id="_x0000_i1065" type="#_x0000_t75" style="width:19.35pt;height:19.35pt" o:ole="">
+                <v:shape id="_x0000_i1065" type="#_x0000_t75" style="width:19.25pt;height:19.25pt" o:ole="">
                   <v:imagedata r:id="rId15" o:title=""/>
                 </v:shape>
-                <o:OLEObject Type="Embed" ProgID="PBrush" ShapeID="_x0000_i1065" DrawAspect="Content" ObjectID="_1605519322" r:id="rId51"/>
+                <o:OLEObject Type="Embed" ProgID="PBrush" ShapeID="_x0000_i1065" DrawAspect="Content" ObjectID="_1609833905" r:id="rId51"/>
               </w:object>
             </w:r>
           </w:p>
@@ -4400,10 +4587,10 @@
                 <w:szCs w:val="24"/>
               </w:rPr>
               <w:object w:dxaOrig="3915" w:dyaOrig="3150">
-                <v:shape id="_x0000_i1066" type="#_x0000_t75" style="width:24.7pt;height:19.35pt" o:ole="">
+                <v:shape id="_x0000_i1066" type="#_x0000_t75" style="width:24.3pt;height:19.25pt" o:ole="">
                   <v:imagedata r:id="rId9" o:title=""/>
                 </v:shape>
-                <o:OLEObject Type="Embed" ProgID="PBrush" ShapeID="_x0000_i1066" DrawAspect="Content" ObjectID="_1605519323" r:id="rId52"/>
+                <o:OLEObject Type="Embed" ProgID="PBrush" ShapeID="_x0000_i1066" DrawAspect="Content" ObjectID="_1609833906" r:id="rId52"/>
               </w:object>
             </w:r>
           </w:p>
@@ -4431,10 +4618,10 @@
                 <w:szCs w:val="24"/>
               </w:rPr>
               <w:object w:dxaOrig="4500" w:dyaOrig="4500">
-                <v:shape id="_x0000_i1067" type="#_x0000_t75" style="width:19.35pt;height:19.35pt" o:ole="">
+                <v:shape id="_x0000_i1067" type="#_x0000_t75" style="width:19.25pt;height:19.25pt" o:ole="">
                   <v:imagedata r:id="rId15" o:title=""/>
                 </v:shape>
-                <o:OLEObject Type="Embed" ProgID="PBrush" ShapeID="_x0000_i1067" DrawAspect="Content" ObjectID="_1605519324" r:id="rId53"/>
+                <o:OLEObject Type="Embed" ProgID="PBrush" ShapeID="_x0000_i1067" DrawAspect="Content" ObjectID="_1609833907" r:id="rId53"/>
               </w:object>
             </w:r>
           </w:p>
@@ -4462,10 +4649,10 @@
                 <w:szCs w:val="24"/>
               </w:rPr>
               <w:object w:dxaOrig="4500" w:dyaOrig="4500">
-                <v:shape id="_x0000_i1068" type="#_x0000_t75" style="width:19.35pt;height:19.35pt" o:ole="">
+                <v:shape id="_x0000_i1068" type="#_x0000_t75" style="width:19.25pt;height:19.25pt" o:ole="">
                   <v:imagedata r:id="rId15" o:title=""/>
                 </v:shape>
-                <o:OLEObject Type="Embed" ProgID="PBrush" ShapeID="_x0000_i1068" DrawAspect="Content" ObjectID="_1605519325" r:id="rId54"/>
+                <o:OLEObject Type="Embed" ProgID="PBrush" ShapeID="_x0000_i1068" DrawAspect="Content" ObjectID="_1609833908" r:id="rId54"/>
               </w:object>
             </w:r>
           </w:p>
@@ -4493,10 +4680,10 @@
                 <w:szCs w:val="24"/>
               </w:rPr>
               <w:object w:dxaOrig="4500" w:dyaOrig="4500">
-                <v:shape id="_x0000_i1069" type="#_x0000_t75" style="width:19.35pt;height:19.35pt" o:ole="">
+                <v:shape id="_x0000_i1069" type="#_x0000_t75" style="width:19.25pt;height:19.25pt" o:ole="">
                   <v:imagedata r:id="rId15" o:title=""/>
                 </v:shape>
-                <o:OLEObject Type="Embed" ProgID="PBrush" ShapeID="_x0000_i1069" DrawAspect="Content" ObjectID="_1605519326" r:id="rId55"/>
+                <o:OLEObject Type="Embed" ProgID="PBrush" ShapeID="_x0000_i1069" DrawAspect="Content" ObjectID="_1609833909" r:id="rId55"/>
               </w:object>
             </w:r>
           </w:p>
@@ -4554,10 +4741,10 @@
                 <w:szCs w:val="24"/>
               </w:rPr>
               <w:object w:dxaOrig="4500" w:dyaOrig="4500">
-                <v:shape id="_x0000_i1070" type="#_x0000_t75" style="width:19.35pt;height:19.35pt" o:ole="">
+                <v:shape id="_x0000_i1070" type="#_x0000_t75" style="width:19.25pt;height:19.25pt" o:ole="">
                   <v:imagedata r:id="rId15" o:title=""/>
                 </v:shape>
-                <o:OLEObject Type="Embed" ProgID="PBrush" ShapeID="_x0000_i1070" DrawAspect="Content" ObjectID="_1605519327" r:id="rId56"/>
+                <o:OLEObject Type="Embed" ProgID="PBrush" ShapeID="_x0000_i1070" DrawAspect="Content" ObjectID="_1609833910" r:id="rId56"/>
               </w:object>
             </w:r>
           </w:p>
@@ -4585,10 +4772,10 @@
                 <w:szCs w:val="24"/>
               </w:rPr>
               <w:object w:dxaOrig="4500" w:dyaOrig="4500">
-                <v:shape id="_x0000_i1071" type="#_x0000_t75" style="width:19.35pt;height:19.35pt" o:ole="">
+                <v:shape id="_x0000_i1071" type="#_x0000_t75" style="width:19.25pt;height:19.25pt" o:ole="">
                   <v:imagedata r:id="rId15" o:title=""/>
                 </v:shape>
-                <o:OLEObject Type="Embed" ProgID="PBrush" ShapeID="_x0000_i1071" DrawAspect="Content" ObjectID="_1605519328" r:id="rId57"/>
+                <o:OLEObject Type="Embed" ProgID="PBrush" ShapeID="_x0000_i1071" DrawAspect="Content" ObjectID="_1609833911" r:id="rId57"/>
               </w:object>
             </w:r>
           </w:p>
@@ -4616,10 +4803,10 @@
                 <w:szCs w:val="24"/>
               </w:rPr>
               <w:object w:dxaOrig="3915" w:dyaOrig="3150">
-                <v:shape id="_x0000_i1072" type="#_x0000_t75" style="width:24.7pt;height:19.35pt" o:ole="">
+                <v:shape id="_x0000_i1072" type="#_x0000_t75" style="width:24.3pt;height:19.25pt" o:ole="">
                   <v:imagedata r:id="rId9" o:title=""/>
                 </v:shape>
-                <o:OLEObject Type="Embed" ProgID="PBrush" ShapeID="_x0000_i1072" DrawAspect="Content" ObjectID="_1605519329" r:id="rId58"/>
+                <o:OLEObject Type="Embed" ProgID="PBrush" ShapeID="_x0000_i1072" DrawAspect="Content" ObjectID="_1609833912" r:id="rId58"/>
               </w:object>
             </w:r>
           </w:p>
@@ -4647,10 +4834,10 @@
                 <w:szCs w:val="24"/>
               </w:rPr>
               <w:object w:dxaOrig="4500" w:dyaOrig="4500">
-                <v:shape id="_x0000_i1073" type="#_x0000_t75" style="width:19.35pt;height:19.35pt" o:ole="">
+                <v:shape id="_x0000_i1073" type="#_x0000_t75" style="width:19.25pt;height:19.25pt" o:ole="">
                   <v:imagedata r:id="rId15" o:title=""/>
                 </v:shape>
-                <o:OLEObject Type="Embed" ProgID="PBrush" ShapeID="_x0000_i1073" DrawAspect="Content" ObjectID="_1605519330" r:id="rId59"/>
+                <o:OLEObject Type="Embed" ProgID="PBrush" ShapeID="_x0000_i1073" DrawAspect="Content" ObjectID="_1609833913" r:id="rId59"/>
               </w:object>
             </w:r>
           </w:p>
@@ -4678,10 +4865,10 @@
                 <w:szCs w:val="24"/>
               </w:rPr>
               <w:object w:dxaOrig="4500" w:dyaOrig="4500">
-                <v:shape id="_x0000_i1074" type="#_x0000_t75" style="width:19.35pt;height:19.35pt" o:ole="">
+                <v:shape id="_x0000_i1074" type="#_x0000_t75" style="width:19.25pt;height:19.25pt" o:ole="">
                   <v:imagedata r:id="rId15" o:title=""/>
                 </v:shape>
-                <o:OLEObject Type="Embed" ProgID="PBrush" ShapeID="_x0000_i1074" DrawAspect="Content" ObjectID="_1605519331" r:id="rId60"/>
+                <o:OLEObject Type="Embed" ProgID="PBrush" ShapeID="_x0000_i1074" DrawAspect="Content" ObjectID="_1609833914" r:id="rId60"/>
               </w:object>
             </w:r>
           </w:p>
@@ -4739,10 +4926,10 @@
                 <w:szCs w:val="24"/>
               </w:rPr>
               <w:object w:dxaOrig="4500" w:dyaOrig="4500">
-                <v:shape id="_x0000_i1075" type="#_x0000_t75" style="width:19.35pt;height:19.35pt" o:ole="">
+                <v:shape id="_x0000_i1075" type="#_x0000_t75" style="width:19.25pt;height:19.25pt" o:ole="">
                   <v:imagedata r:id="rId15" o:title=""/>
                 </v:shape>
-                <o:OLEObject Type="Embed" ProgID="PBrush" ShapeID="_x0000_i1075" DrawAspect="Content" ObjectID="_1605519332" r:id="rId61"/>
+                <o:OLEObject Type="Embed" ProgID="PBrush" ShapeID="_x0000_i1075" DrawAspect="Content" ObjectID="_1609833915" r:id="rId61"/>
               </w:object>
             </w:r>
           </w:p>
@@ -4770,10 +4957,10 @@
                 <w:szCs w:val="24"/>
               </w:rPr>
               <w:object w:dxaOrig="4500" w:dyaOrig="4500">
-                <v:shape id="_x0000_i1076" type="#_x0000_t75" style="width:19.35pt;height:19.35pt" o:ole="">
+                <v:shape id="_x0000_i1076" type="#_x0000_t75" style="width:19.25pt;height:19.25pt" o:ole="">
                   <v:imagedata r:id="rId15" o:title=""/>
                 </v:shape>
-                <o:OLEObject Type="Embed" ProgID="PBrush" ShapeID="_x0000_i1076" DrawAspect="Content" ObjectID="_1605519333" r:id="rId62"/>
+                <o:OLEObject Type="Embed" ProgID="PBrush" ShapeID="_x0000_i1076" DrawAspect="Content" ObjectID="_1609833916" r:id="rId62"/>
               </w:object>
             </w:r>
           </w:p>
@@ -4801,10 +4988,10 @@
                 <w:szCs w:val="24"/>
               </w:rPr>
               <w:object w:dxaOrig="4500" w:dyaOrig="4500">
-                <v:shape id="_x0000_i1077" type="#_x0000_t75" style="width:19.35pt;height:19.35pt" o:ole="">
+                <v:shape id="_x0000_i1077" type="#_x0000_t75" style="width:19.25pt;height:19.25pt" o:ole="">
                   <v:imagedata r:id="rId15" o:title=""/>
                 </v:shape>
-                <o:OLEObject Type="Embed" ProgID="PBrush" ShapeID="_x0000_i1077" DrawAspect="Content" ObjectID="_1605519334" r:id="rId63"/>
+                <o:OLEObject Type="Embed" ProgID="PBrush" ShapeID="_x0000_i1077" DrawAspect="Content" ObjectID="_1609833917" r:id="rId63"/>
               </w:object>
             </w:r>
           </w:p>
@@ -4832,10 +5019,10 @@
                 <w:szCs w:val="24"/>
               </w:rPr>
               <w:object w:dxaOrig="3915" w:dyaOrig="3150">
-                <v:shape id="_x0000_i1078" type="#_x0000_t75" style="width:24.7pt;height:19.35pt" o:ole="">
+                <v:shape id="_x0000_i1078" type="#_x0000_t75" style="width:24.3pt;height:19.25pt" o:ole="">
                   <v:imagedata r:id="rId9" o:title=""/>
                 </v:shape>
-                <o:OLEObject Type="Embed" ProgID="PBrush" ShapeID="_x0000_i1078" DrawAspect="Content" ObjectID="_1605519335" r:id="rId64"/>
+                <o:OLEObject Type="Embed" ProgID="PBrush" ShapeID="_x0000_i1078" DrawAspect="Content" ObjectID="_1609833918" r:id="rId64"/>
               </w:object>
             </w:r>
           </w:p>
@@ -4863,10 +5050,10 @@
                 <w:szCs w:val="24"/>
               </w:rPr>
               <w:object w:dxaOrig="4500" w:dyaOrig="4500">
-                <v:shape id="_x0000_i1079" type="#_x0000_t75" style="width:19.35pt;height:19.35pt" o:ole="">
+                <v:shape id="_x0000_i1079" type="#_x0000_t75" style="width:19.25pt;height:19.25pt" o:ole="">
                   <v:imagedata r:id="rId15" o:title=""/>
                 </v:shape>
-                <o:OLEObject Type="Embed" ProgID="PBrush" ShapeID="_x0000_i1079" DrawAspect="Content" ObjectID="_1605519336" r:id="rId65"/>
+                <o:OLEObject Type="Embed" ProgID="PBrush" ShapeID="_x0000_i1079" DrawAspect="Content" ObjectID="_1609833919" r:id="rId65"/>
               </w:object>
             </w:r>
           </w:p>
@@ -4924,10 +5111,10 @@
                 <w:szCs w:val="24"/>
               </w:rPr>
               <w:object w:dxaOrig="4500" w:dyaOrig="4500">
-                <v:shape id="_x0000_i1080" type="#_x0000_t75" style="width:19.35pt;height:19.35pt" o:ole="">
+                <v:shape id="_x0000_i1080" type="#_x0000_t75" style="width:19.25pt;height:19.25pt" o:ole="">
                   <v:imagedata r:id="rId15" o:title=""/>
                 </v:shape>
-                <o:OLEObject Type="Embed" ProgID="PBrush" ShapeID="_x0000_i1080" DrawAspect="Content" ObjectID="_1605519337" r:id="rId66"/>
+                <o:OLEObject Type="Embed" ProgID="PBrush" ShapeID="_x0000_i1080" DrawAspect="Content" ObjectID="_1609833920" r:id="rId66"/>
               </w:object>
             </w:r>
           </w:p>
@@ -4955,10 +5142,10 @@
                 <w:szCs w:val="24"/>
               </w:rPr>
               <w:object w:dxaOrig="4500" w:dyaOrig="4500">
-                <v:shape id="_x0000_i1081" type="#_x0000_t75" style="width:19.35pt;height:19.35pt" o:ole="">
+                <v:shape id="_x0000_i1081" type="#_x0000_t75" style="width:19.25pt;height:19.25pt" o:ole="">
                   <v:imagedata r:id="rId15" o:title=""/>
                 </v:shape>
-                <o:OLEObject Type="Embed" ProgID="PBrush" ShapeID="_x0000_i1081" DrawAspect="Content" ObjectID="_1605519338" r:id="rId67"/>
+                <o:OLEObject Type="Embed" ProgID="PBrush" ShapeID="_x0000_i1081" DrawAspect="Content" ObjectID="_1609833921" r:id="rId67"/>
               </w:object>
             </w:r>
           </w:p>
@@ -4986,10 +5173,10 @@
                 <w:szCs w:val="24"/>
               </w:rPr>
               <w:object w:dxaOrig="4500" w:dyaOrig="4500">
-                <v:shape id="_x0000_i1082" type="#_x0000_t75" style="width:19.35pt;height:19.35pt" o:ole="">
+                <v:shape id="_x0000_i1082" type="#_x0000_t75" style="width:19.25pt;height:19.25pt" o:ole="">
                   <v:imagedata r:id="rId15" o:title=""/>
                 </v:shape>
-                <o:OLEObject Type="Embed" ProgID="PBrush" ShapeID="_x0000_i1082" DrawAspect="Content" ObjectID="_1605519339" r:id="rId68"/>
+                <o:OLEObject Type="Embed" ProgID="PBrush" ShapeID="_x0000_i1082" DrawAspect="Content" ObjectID="_1609833922" r:id="rId68"/>
               </w:object>
             </w:r>
           </w:p>
@@ -5017,10 +5204,10 @@
                 <w:szCs w:val="24"/>
               </w:rPr>
               <w:object w:dxaOrig="4500" w:dyaOrig="4500">
-                <v:shape id="_x0000_i1083" type="#_x0000_t75" style="width:19.35pt;height:19.35pt" o:ole="">
+                <v:shape id="_x0000_i1083" type="#_x0000_t75" style="width:19.25pt;height:19.25pt" o:ole="">
                   <v:imagedata r:id="rId15" o:title=""/>
                 </v:shape>
-                <o:OLEObject Type="Embed" ProgID="PBrush" ShapeID="_x0000_i1083" DrawAspect="Content" ObjectID="_1605519340" r:id="rId69"/>
+                <o:OLEObject Type="Embed" ProgID="PBrush" ShapeID="_x0000_i1083" DrawAspect="Content" ObjectID="_1609833923" r:id="rId69"/>
               </w:object>
             </w:r>
           </w:p>
@@ -5048,10 +5235,10 @@
                 <w:szCs w:val="24"/>
               </w:rPr>
               <w:object w:dxaOrig="3915" w:dyaOrig="3150">
-                <v:shape id="_x0000_i1084" type="#_x0000_t75" style="width:24.7pt;height:19.35pt" o:ole="">
+                <v:shape id="_x0000_i1084" type="#_x0000_t75" style="width:24.3pt;height:19.25pt" o:ole="">
                   <v:imagedata r:id="rId9" o:title=""/>
                 </v:shape>
-                <o:OLEObject Type="Embed" ProgID="PBrush" ShapeID="_x0000_i1084" DrawAspect="Content" ObjectID="_1605519341" r:id="rId70"/>
+                <o:OLEObject Type="Embed" ProgID="PBrush" ShapeID="_x0000_i1084" DrawAspect="Content" ObjectID="_1609833924" r:id="rId70"/>
               </w:object>
             </w:r>
           </w:p>
@@ -5109,10 +5296,10 @@
                 <w:szCs w:val="24"/>
               </w:rPr>
               <w:object w:dxaOrig="4500" w:dyaOrig="4500">
-                <v:shape id="_x0000_i1085" type="#_x0000_t75" style="width:19.35pt;height:19.35pt" o:ole="">
+                <v:shape id="_x0000_i1085" type="#_x0000_t75" style="width:19.25pt;height:19.25pt" o:ole="">
                   <v:imagedata r:id="rId15" o:title=""/>
                 </v:shape>
-                <o:OLEObject Type="Embed" ProgID="PBrush" ShapeID="_x0000_i1085" DrawAspect="Content" ObjectID="_1605519342" r:id="rId71"/>
+                <o:OLEObject Type="Embed" ProgID="PBrush" ShapeID="_x0000_i1085" DrawAspect="Content" ObjectID="_1609833925" r:id="rId71"/>
               </w:object>
             </w:r>
           </w:p>
@@ -5140,10 +5327,10 @@
                 <w:szCs w:val="24"/>
               </w:rPr>
               <w:object w:dxaOrig="4500" w:dyaOrig="4500">
-                <v:shape id="_x0000_i1086" type="#_x0000_t75" style="width:19.35pt;height:19.35pt" o:ole="">
+                <v:shape id="_x0000_i1086" type="#_x0000_t75" style="width:19.25pt;height:19.25pt" o:ole="">
                   <v:imagedata r:id="rId15" o:title=""/>
                 </v:shape>
-                <o:OLEObject Type="Embed" ProgID="PBrush" ShapeID="_x0000_i1086" DrawAspect="Content" ObjectID="_1605519343" r:id="rId72"/>
+                <o:OLEObject Type="Embed" ProgID="PBrush" ShapeID="_x0000_i1086" DrawAspect="Content" ObjectID="_1609833926" r:id="rId72"/>
               </w:object>
             </w:r>
           </w:p>
@@ -5171,10 +5358,10 @@
                 <w:szCs w:val="24"/>
               </w:rPr>
               <w:object w:dxaOrig="4500" w:dyaOrig="4500">
-                <v:shape id="_x0000_i1087" type="#_x0000_t75" style="width:19.35pt;height:19.35pt" o:ole="">
+                <v:shape id="_x0000_i1087" type="#_x0000_t75" style="width:19.25pt;height:19.25pt" o:ole="">
                   <v:imagedata r:id="rId15" o:title=""/>
                 </v:shape>
-                <o:OLEObject Type="Embed" ProgID="PBrush" ShapeID="_x0000_i1087" DrawAspect="Content" ObjectID="_1605519344" r:id="rId73"/>
+                <o:OLEObject Type="Embed" ProgID="PBrush" ShapeID="_x0000_i1087" DrawAspect="Content" ObjectID="_1609833927" r:id="rId73"/>
               </w:object>
             </w:r>
           </w:p>
@@ -5202,10 +5389,10 @@
                 <w:szCs w:val="24"/>
               </w:rPr>
               <w:object w:dxaOrig="4500" w:dyaOrig="4500">
-                <v:shape id="_x0000_i1088" type="#_x0000_t75" style="width:19.35pt;height:19.35pt" o:ole="">
+                <v:shape id="_x0000_i1088" type="#_x0000_t75" style="width:19.25pt;height:19.25pt" o:ole="">
                   <v:imagedata r:id="rId15" o:title=""/>
                 </v:shape>
-                <o:OLEObject Type="Embed" ProgID="PBrush" ShapeID="_x0000_i1088" DrawAspect="Content" ObjectID="_1605519345" r:id="rId74"/>
+                <o:OLEObject Type="Embed" ProgID="PBrush" ShapeID="_x0000_i1088" DrawAspect="Content" ObjectID="_1609833928" r:id="rId74"/>
               </w:object>
             </w:r>
           </w:p>
@@ -5233,10 +5420,10 @@
                 <w:szCs w:val="24"/>
               </w:rPr>
               <w:object w:dxaOrig="4500" w:dyaOrig="4500">
-                <v:shape id="_x0000_i1089" type="#_x0000_t75" style="width:19.35pt;height:19.35pt" o:ole="">
+                <v:shape id="_x0000_i1089" type="#_x0000_t75" style="width:19.25pt;height:19.25pt" o:ole="">
                   <v:imagedata r:id="rId15" o:title=""/>
                 </v:shape>
-                <o:OLEObject Type="Embed" ProgID="PBrush" ShapeID="_x0000_i1089" DrawAspect="Content" ObjectID="_1605519346" r:id="rId75"/>
+                <o:OLEObject Type="Embed" ProgID="PBrush" ShapeID="_x0000_i1089" DrawAspect="Content" ObjectID="_1609833929" r:id="rId75"/>
               </w:object>
             </w:r>
           </w:p>
@@ -5294,10 +5481,10 @@
                 <w:szCs w:val="24"/>
               </w:rPr>
               <w:object w:dxaOrig="4500" w:dyaOrig="4500">
-                <v:shape id="_x0000_i1090" type="#_x0000_t75" style="width:19.35pt;height:19.35pt" o:ole="">
+                <v:shape id="_x0000_i1090" type="#_x0000_t75" style="width:19.25pt;height:19.25pt" o:ole="">
                   <v:imagedata r:id="rId15" o:title=""/>
                 </v:shape>
-                <o:OLEObject Type="Embed" ProgID="PBrush" ShapeID="_x0000_i1090" DrawAspect="Content" ObjectID="_1605519347" r:id="rId76"/>
+                <o:OLEObject Type="Embed" ProgID="PBrush" ShapeID="_x0000_i1090" DrawAspect="Content" ObjectID="_1609833930" r:id="rId76"/>
               </w:object>
             </w:r>
           </w:p>
@@ -5325,10 +5512,10 @@
                 <w:szCs w:val="24"/>
               </w:rPr>
               <w:object w:dxaOrig="4500" w:dyaOrig="4500">
-                <v:shape id="_x0000_i1091" type="#_x0000_t75" style="width:19.35pt;height:19.35pt" o:ole="">
+                <v:shape id="_x0000_i1091" type="#_x0000_t75" style="width:19.25pt;height:19.25pt" o:ole="">
                   <v:imagedata r:id="rId15" o:title=""/>
                 </v:shape>
-                <o:OLEObject Type="Embed" ProgID="PBrush" ShapeID="_x0000_i1091" DrawAspect="Content" ObjectID="_1605519348" r:id="rId77"/>
+                <o:OLEObject Type="Embed" ProgID="PBrush" ShapeID="_x0000_i1091" DrawAspect="Content" ObjectID="_1609833931" r:id="rId77"/>
               </w:object>
             </w:r>
           </w:p>
@@ -5356,10 +5543,10 @@
                 <w:szCs w:val="24"/>
               </w:rPr>
               <w:object w:dxaOrig="4500" w:dyaOrig="4500">
-                <v:shape id="_x0000_i1092" type="#_x0000_t75" style="width:19.35pt;height:19.35pt" o:ole="">
+                <v:shape id="_x0000_i1092" type="#_x0000_t75" style="width:19.25pt;height:19.25pt" o:ole="">
                   <v:imagedata r:id="rId15" o:title=""/>
                 </v:shape>
-                <o:OLEObject Type="Embed" ProgID="PBrush" ShapeID="_x0000_i1092" DrawAspect="Content" ObjectID="_1605519349" r:id="rId78"/>
+                <o:OLEObject Type="Embed" ProgID="PBrush" ShapeID="_x0000_i1092" DrawAspect="Content" ObjectID="_1609833932" r:id="rId78"/>
               </w:object>
             </w:r>
           </w:p>
@@ -5387,10 +5574,10 @@
                 <w:szCs w:val="24"/>
               </w:rPr>
               <w:object w:dxaOrig="4500" w:dyaOrig="4500">
-                <v:shape id="_x0000_i1093" type="#_x0000_t75" style="width:19.35pt;height:19.35pt" o:ole="">
+                <v:shape id="_x0000_i1093" type="#_x0000_t75" style="width:19.25pt;height:19.25pt" o:ole="">
                   <v:imagedata r:id="rId15" o:title=""/>
                 </v:shape>
-                <o:OLEObject Type="Embed" ProgID="PBrush" ShapeID="_x0000_i1093" DrawAspect="Content" ObjectID="_1605519350" r:id="rId79"/>
+                <o:OLEObject Type="Embed" ProgID="PBrush" ShapeID="_x0000_i1093" DrawAspect="Content" ObjectID="_1609833933" r:id="rId79"/>
               </w:object>
             </w:r>
           </w:p>
@@ -5418,10 +5605,10 @@
                 <w:szCs w:val="24"/>
               </w:rPr>
               <w:object w:dxaOrig="4500" w:dyaOrig="4500">
-                <v:shape id="_x0000_i1094" type="#_x0000_t75" style="width:19.35pt;height:19.35pt" o:ole="">
+                <v:shape id="_x0000_i1094" type="#_x0000_t75" style="width:19.25pt;height:19.25pt" o:ole="">
                   <v:imagedata r:id="rId15" o:title=""/>
                 </v:shape>
-                <o:OLEObject Type="Embed" ProgID="PBrush" ShapeID="_x0000_i1094" DrawAspect="Content" ObjectID="_1605519351" r:id="rId80"/>
+                <o:OLEObject Type="Embed" ProgID="PBrush" ShapeID="_x0000_i1094" DrawAspect="Content" ObjectID="_1609833934" r:id="rId80"/>
               </w:object>
             </w:r>
           </w:p>
@@ -5829,10 +6016,10 @@
                 <w:szCs w:val="24"/>
               </w:rPr>
               <w:object w:dxaOrig="3915" w:dyaOrig="3150">
-                <v:shape id="_x0000_i1095" type="#_x0000_t75" style="width:24.7pt;height:19.35pt" o:ole="">
+                <v:shape id="_x0000_i1095" type="#_x0000_t75" style="width:24.3pt;height:19.25pt" o:ole="">
                   <v:imagedata r:id="rId9" o:title=""/>
                 </v:shape>
-                <o:OLEObject Type="Embed" ProgID="PBrush" ShapeID="_x0000_i1095" DrawAspect="Content" ObjectID="_1605519352" r:id="rId81"/>
+                <o:OLEObject Type="Embed" ProgID="PBrush" ShapeID="_x0000_i1095" DrawAspect="Content" ObjectID="_1609833935" r:id="rId81"/>
               </w:object>
             </w:r>
           </w:p>
@@ -5860,10 +6047,10 @@
                 <w:szCs w:val="24"/>
               </w:rPr>
               <w:object w:dxaOrig="3915" w:dyaOrig="3150">
-                <v:shape id="_x0000_i1096" type="#_x0000_t75" style="width:24.7pt;height:19.35pt" o:ole="">
+                <v:shape id="_x0000_i1096" type="#_x0000_t75" style="width:24.3pt;height:19.25pt" o:ole="">
                   <v:imagedata r:id="rId9" o:title=""/>
                 </v:shape>
-                <o:OLEObject Type="Embed" ProgID="PBrush" ShapeID="_x0000_i1096" DrawAspect="Content" ObjectID="_1605519353" r:id="rId82"/>
+                <o:OLEObject Type="Embed" ProgID="PBrush" ShapeID="_x0000_i1096" DrawAspect="Content" ObjectID="_1609833936" r:id="rId82"/>
               </w:object>
             </w:r>
           </w:p>
@@ -5891,10 +6078,10 @@
                 <w:szCs w:val="24"/>
               </w:rPr>
               <w:object w:dxaOrig="3915" w:dyaOrig="3150">
-                <v:shape id="_x0000_i1097" type="#_x0000_t75" style="width:24.7pt;height:19.35pt" o:ole="">
+                <v:shape id="_x0000_i1097" type="#_x0000_t75" style="width:24.3pt;height:19.25pt" o:ole="">
                   <v:imagedata r:id="rId9" o:title=""/>
                 </v:shape>
-                <o:OLEObject Type="Embed" ProgID="PBrush" ShapeID="_x0000_i1097" DrawAspect="Content" ObjectID="_1605519354" r:id="rId83"/>
+                <o:OLEObject Type="Embed" ProgID="PBrush" ShapeID="_x0000_i1097" DrawAspect="Content" ObjectID="_1609833937" r:id="rId83"/>
               </w:object>
             </w:r>
           </w:p>
@@ -5922,10 +6109,10 @@
                 <w:szCs w:val="24"/>
               </w:rPr>
               <w:object w:dxaOrig="3915" w:dyaOrig="3150">
-                <v:shape id="_x0000_i1098" type="#_x0000_t75" style="width:24.7pt;height:19.35pt" o:ole="">
+                <v:shape id="_x0000_i1098" type="#_x0000_t75" style="width:24.3pt;height:19.25pt" o:ole="">
                   <v:imagedata r:id="rId9" o:title=""/>
                 </v:shape>
-                <o:OLEObject Type="Embed" ProgID="PBrush" ShapeID="_x0000_i1098" DrawAspect="Content" ObjectID="_1605519355" r:id="rId84"/>
+                <o:OLEObject Type="Embed" ProgID="PBrush" ShapeID="_x0000_i1098" DrawAspect="Content" ObjectID="_1609833938" r:id="rId84"/>
               </w:object>
             </w:r>
           </w:p>
@@ -5953,10 +6140,10 @@
                 <w:szCs w:val="24"/>
               </w:rPr>
               <w:object w:dxaOrig="3915" w:dyaOrig="3150">
-                <v:shape id="_x0000_i1099" type="#_x0000_t75" style="width:24.7pt;height:19.35pt" o:ole="">
+                <v:shape id="_x0000_i1099" type="#_x0000_t75" style="width:24.3pt;height:19.25pt" o:ole="">
                   <v:imagedata r:id="rId9" o:title=""/>
                 </v:shape>
-                <o:OLEObject Type="Embed" ProgID="PBrush" ShapeID="_x0000_i1099" DrawAspect="Content" ObjectID="_1605519356" r:id="rId85"/>
+                <o:OLEObject Type="Embed" ProgID="PBrush" ShapeID="_x0000_i1099" DrawAspect="Content" ObjectID="_1609833939" r:id="rId85"/>
               </w:object>
             </w:r>
           </w:p>
@@ -5984,10 +6171,10 @@
                 <w:szCs w:val="24"/>
               </w:rPr>
               <w:object w:dxaOrig="3915" w:dyaOrig="3150">
-                <v:shape id="_x0000_i1100" type="#_x0000_t75" style="width:24.7pt;height:19.35pt" o:ole="">
+                <v:shape id="_x0000_i1100" type="#_x0000_t75" style="width:24.3pt;height:19.25pt" o:ole="">
                   <v:imagedata r:id="rId9" o:title=""/>
                 </v:shape>
-                <o:OLEObject Type="Embed" ProgID="PBrush" ShapeID="_x0000_i1100" DrawAspect="Content" ObjectID="_1605519357" r:id="rId86"/>
+                <o:OLEObject Type="Embed" ProgID="PBrush" ShapeID="_x0000_i1100" DrawAspect="Content" ObjectID="_1609833940" r:id="rId86"/>
               </w:object>
             </w:r>
           </w:p>
@@ -6018,6 +6205,7 @@
                 <w:sz w:val="24"/>
                 <w:szCs w:val="24"/>
               </w:rPr>
+              <w:lastRenderedPageBreak/>
               <w:t>STEP</w:t>
             </w:r>
           </w:p>
@@ -6045,10 +6233,10 @@
                 <w:szCs w:val="24"/>
               </w:rPr>
               <w:object w:dxaOrig="3915" w:dyaOrig="3150">
-                <v:shape id="_x0000_i1101" type="#_x0000_t75" style="width:24.7pt;height:19.35pt" o:ole="">
+                <v:shape id="_x0000_i1101" type="#_x0000_t75" style="width:24.3pt;height:19.25pt" o:ole="">
                   <v:imagedata r:id="rId9" o:title=""/>
                 </v:shape>
-                <o:OLEObject Type="Embed" ProgID="PBrush" ShapeID="_x0000_i1101" DrawAspect="Content" ObjectID="_1605519358" r:id="rId87"/>
+                <o:OLEObject Type="Embed" ProgID="PBrush" ShapeID="_x0000_i1101" DrawAspect="Content" ObjectID="_1609833941" r:id="rId87"/>
               </w:object>
             </w:r>
           </w:p>
@@ -6076,10 +6264,10 @@
                 <w:szCs w:val="24"/>
               </w:rPr>
               <w:object w:dxaOrig="4500" w:dyaOrig="4500">
-                <v:shape id="_x0000_i1102" type="#_x0000_t75" style="width:19.35pt;height:19.35pt" o:ole="">
+                <v:shape id="_x0000_i1102" type="#_x0000_t75" style="width:19.25pt;height:19.25pt" o:ole="">
                   <v:imagedata r:id="rId15" o:title=""/>
                 </v:shape>
-                <o:OLEObject Type="Embed" ProgID="PBrush" ShapeID="_x0000_i1102" DrawAspect="Content" ObjectID="_1605519359" r:id="rId88"/>
+                <o:OLEObject Type="Embed" ProgID="PBrush" ShapeID="_x0000_i1102" DrawAspect="Content" ObjectID="_1609833942" r:id="rId88"/>
               </w:object>
             </w:r>
           </w:p>
@@ -6107,10 +6295,10 @@
                 <w:szCs w:val="24"/>
               </w:rPr>
               <w:object w:dxaOrig="3915" w:dyaOrig="3150">
-                <v:shape id="_x0000_i1103" type="#_x0000_t75" style="width:24.7pt;height:19.35pt" o:ole="">
+                <v:shape id="_x0000_i1103" type="#_x0000_t75" style="width:24.3pt;height:19.25pt" o:ole="">
                   <v:imagedata r:id="rId9" o:title=""/>
                 </v:shape>
-                <o:OLEObject Type="Embed" ProgID="PBrush" ShapeID="_x0000_i1103" DrawAspect="Content" ObjectID="_1605519360" r:id="rId89"/>
+                <o:OLEObject Type="Embed" ProgID="PBrush" ShapeID="_x0000_i1103" DrawAspect="Content" ObjectID="_1609833943" r:id="rId89"/>
               </w:object>
             </w:r>
           </w:p>
@@ -6138,10 +6326,10 @@
                 <w:szCs w:val="24"/>
               </w:rPr>
               <w:object w:dxaOrig="3915" w:dyaOrig="3150">
-                <v:shape id="_x0000_i1104" type="#_x0000_t75" style="width:24.7pt;height:19.35pt" o:ole="">
+                <v:shape id="_x0000_i1104" type="#_x0000_t75" style="width:24.3pt;height:19.25pt" o:ole="">
                   <v:imagedata r:id="rId9" o:title=""/>
                 </v:shape>
-                <o:OLEObject Type="Embed" ProgID="PBrush" ShapeID="_x0000_i1104" DrawAspect="Content" ObjectID="_1605519361" r:id="rId90"/>
+                <o:OLEObject Type="Embed" ProgID="PBrush" ShapeID="_x0000_i1104" DrawAspect="Content" ObjectID="_1609833944" r:id="rId90"/>
               </w:object>
             </w:r>
           </w:p>
@@ -6169,10 +6357,10 @@
                 <w:szCs w:val="24"/>
               </w:rPr>
               <w:object w:dxaOrig="3915" w:dyaOrig="3150">
-                <v:shape id="_x0000_i1105" type="#_x0000_t75" style="width:24.7pt;height:19.35pt" o:ole="">
+                <v:shape id="_x0000_i1105" type="#_x0000_t75" style="width:24.3pt;height:19.25pt" o:ole="">
                   <v:imagedata r:id="rId9" o:title=""/>
                 </v:shape>
-                <o:OLEObject Type="Embed" ProgID="PBrush" ShapeID="_x0000_i1105" DrawAspect="Content" ObjectID="_1605519362" r:id="rId91"/>
+                <o:OLEObject Type="Embed" ProgID="PBrush" ShapeID="_x0000_i1105" DrawAspect="Content" ObjectID="_1609833945" r:id="rId91"/>
               </w:object>
             </w:r>
           </w:p>
@@ -6200,10 +6388,10 @@
                 <w:szCs w:val="24"/>
               </w:rPr>
               <w:object w:dxaOrig="3915" w:dyaOrig="3150">
-                <v:shape id="_x0000_i1106" type="#_x0000_t75" style="width:24.7pt;height:19.35pt" o:ole="">
+                <v:shape id="_x0000_i1106" type="#_x0000_t75" style="width:24.3pt;height:19.25pt" o:ole="">
                   <v:imagedata r:id="rId9" o:title=""/>
                 </v:shape>
-                <o:OLEObject Type="Embed" ProgID="PBrush" ShapeID="_x0000_i1106" DrawAspect="Content" ObjectID="_1605519363" r:id="rId92"/>
+                <o:OLEObject Type="Embed" ProgID="PBrush" ShapeID="_x0000_i1106" DrawAspect="Content" ObjectID="_1609833946" r:id="rId92"/>
               </w:object>
             </w:r>
           </w:p>
@@ -6261,10 +6449,10 @@
                 <w:szCs w:val="24"/>
               </w:rPr>
               <w:object w:dxaOrig="3915" w:dyaOrig="3150">
-                <v:shape id="_x0000_i1107" type="#_x0000_t75" style="width:24.7pt;height:19.35pt" o:ole="">
+                <v:shape id="_x0000_i1107" type="#_x0000_t75" style="width:24.3pt;height:19.25pt" o:ole="">
                   <v:imagedata r:id="rId9" o:title=""/>
                 </v:shape>
-                <o:OLEObject Type="Embed" ProgID="PBrush" ShapeID="_x0000_i1107" DrawAspect="Content" ObjectID="_1605519364" r:id="rId93"/>
+                <o:OLEObject Type="Embed" ProgID="PBrush" ShapeID="_x0000_i1107" DrawAspect="Content" ObjectID="_1609833947" r:id="rId93"/>
               </w:object>
             </w:r>
           </w:p>
@@ -6292,10 +6480,10 @@
                 <w:szCs w:val="24"/>
               </w:rPr>
               <w:object w:dxaOrig="4500" w:dyaOrig="4500">
-                <v:shape id="_x0000_i1108" type="#_x0000_t75" style="width:19.35pt;height:19.35pt" o:ole="">
+                <v:shape id="_x0000_i1108" type="#_x0000_t75" style="width:19.25pt;height:19.25pt" o:ole="">
                   <v:imagedata r:id="rId15" o:title=""/>
                 </v:shape>
-                <o:OLEObject Type="Embed" ProgID="PBrush" ShapeID="_x0000_i1108" DrawAspect="Content" ObjectID="_1605519365" r:id="rId94"/>
+                <o:OLEObject Type="Embed" ProgID="PBrush" ShapeID="_x0000_i1108" DrawAspect="Content" ObjectID="_1609833948" r:id="rId94"/>
               </w:object>
             </w:r>
           </w:p>
@@ -6323,10 +6511,10 @@
                 <w:szCs w:val="24"/>
               </w:rPr>
               <w:object w:dxaOrig="4500" w:dyaOrig="4500">
-                <v:shape id="_x0000_i1109" type="#_x0000_t75" style="width:19.35pt;height:19.35pt" o:ole="">
+                <v:shape id="_x0000_i1109" type="#_x0000_t75" style="width:19.25pt;height:19.25pt" o:ole="">
                   <v:imagedata r:id="rId15" o:title=""/>
                 </v:shape>
-                <o:OLEObject Type="Embed" ProgID="PBrush" ShapeID="_x0000_i1109" DrawAspect="Content" ObjectID="_1605519366" r:id="rId95"/>
+                <o:OLEObject Type="Embed" ProgID="PBrush" ShapeID="_x0000_i1109" DrawAspect="Content" ObjectID="_1609833949" r:id="rId95"/>
               </w:object>
             </w:r>
           </w:p>
@@ -6354,10 +6542,10 @@
                 <w:szCs w:val="24"/>
               </w:rPr>
               <w:object w:dxaOrig="3915" w:dyaOrig="3150">
-                <v:shape id="_x0000_i1110" type="#_x0000_t75" style="width:24.7pt;height:19.35pt" o:ole="">
+                <v:shape id="_x0000_i1110" type="#_x0000_t75" style="width:24.3pt;height:19.25pt" o:ole="">
                   <v:imagedata r:id="rId9" o:title=""/>
                 </v:shape>
-                <o:OLEObject Type="Embed" ProgID="PBrush" ShapeID="_x0000_i1110" DrawAspect="Content" ObjectID="_1605519367" r:id="rId96"/>
+                <o:OLEObject Type="Embed" ProgID="PBrush" ShapeID="_x0000_i1110" DrawAspect="Content" ObjectID="_1609833950" r:id="rId96"/>
               </w:object>
             </w:r>
           </w:p>
@@ -6385,10 +6573,10 @@
                 <w:szCs w:val="24"/>
               </w:rPr>
               <w:object w:dxaOrig="3915" w:dyaOrig="3150">
-                <v:shape id="_x0000_i1111" type="#_x0000_t75" style="width:24.7pt;height:19.35pt" o:ole="">
+                <v:shape id="_x0000_i1111" type="#_x0000_t75" style="width:24.3pt;height:19.25pt" o:ole="">
                   <v:imagedata r:id="rId9" o:title=""/>
                 </v:shape>
-                <o:OLEObject Type="Embed" ProgID="PBrush" ShapeID="_x0000_i1111" DrawAspect="Content" ObjectID="_1605519368" r:id="rId97"/>
+                <o:OLEObject Type="Embed" ProgID="PBrush" ShapeID="_x0000_i1111" DrawAspect="Content" ObjectID="_1609833951" r:id="rId97"/>
               </w:object>
             </w:r>
           </w:p>
@@ -6416,10 +6604,10 @@
                 <w:szCs w:val="24"/>
               </w:rPr>
               <w:object w:dxaOrig="3915" w:dyaOrig="3150">
-                <v:shape id="_x0000_i1112" type="#_x0000_t75" style="width:24.7pt;height:19.35pt" o:ole="">
+                <v:shape id="_x0000_i1112" type="#_x0000_t75" style="width:24.3pt;height:19.25pt" o:ole="">
                   <v:imagedata r:id="rId9" o:title=""/>
                 </v:shape>
-                <o:OLEObject Type="Embed" ProgID="PBrush" ShapeID="_x0000_i1112" DrawAspect="Content" ObjectID="_1605519369" r:id="rId98"/>
+                <o:OLEObject Type="Embed" ProgID="PBrush" ShapeID="_x0000_i1112" DrawAspect="Content" ObjectID="_1609833952" r:id="rId98"/>
               </w:object>
             </w:r>
           </w:p>
@@ -6477,10 +6665,10 @@
                 <w:szCs w:val="24"/>
               </w:rPr>
               <w:object w:dxaOrig="3915" w:dyaOrig="3150">
-                <v:shape id="_x0000_i1113" type="#_x0000_t75" style="width:24.7pt;height:19.35pt" o:ole="">
+                <v:shape id="_x0000_i1113" type="#_x0000_t75" style="width:24.3pt;height:19.25pt" o:ole="">
                   <v:imagedata r:id="rId9" o:title=""/>
                 </v:shape>
-                <o:OLEObject Type="Embed" ProgID="PBrush" ShapeID="_x0000_i1113" DrawAspect="Content" ObjectID="_1605519370" r:id="rId99"/>
+                <o:OLEObject Type="Embed" ProgID="PBrush" ShapeID="_x0000_i1113" DrawAspect="Content" ObjectID="_1609833953" r:id="rId99"/>
               </w:object>
             </w:r>
           </w:p>
@@ -6508,10 +6696,10 @@
                 <w:szCs w:val="24"/>
               </w:rPr>
               <w:object w:dxaOrig="4500" w:dyaOrig="4500">
-                <v:shape id="_x0000_i1114" type="#_x0000_t75" style="width:19.35pt;height:19.35pt" o:ole="">
+                <v:shape id="_x0000_i1114" type="#_x0000_t75" style="width:19.25pt;height:19.25pt" o:ole="">
                   <v:imagedata r:id="rId15" o:title=""/>
                 </v:shape>
-                <o:OLEObject Type="Embed" ProgID="PBrush" ShapeID="_x0000_i1114" DrawAspect="Content" ObjectID="_1605519371" r:id="rId100"/>
+                <o:OLEObject Type="Embed" ProgID="PBrush" ShapeID="_x0000_i1114" DrawAspect="Content" ObjectID="_1609833954" r:id="rId100"/>
               </w:object>
             </w:r>
           </w:p>
@@ -6539,10 +6727,10 @@
                 <w:szCs w:val="24"/>
               </w:rPr>
               <w:object w:dxaOrig="4500" w:dyaOrig="4500">
-                <v:shape id="_x0000_i1115" type="#_x0000_t75" style="width:19.35pt;height:19.35pt" o:ole="">
+                <v:shape id="_x0000_i1115" type="#_x0000_t75" style="width:19.25pt;height:19.25pt" o:ole="">
                   <v:imagedata r:id="rId15" o:title=""/>
                 </v:shape>
-                <o:OLEObject Type="Embed" ProgID="PBrush" ShapeID="_x0000_i1115" DrawAspect="Content" ObjectID="_1605519372" r:id="rId101"/>
+                <o:OLEObject Type="Embed" ProgID="PBrush" ShapeID="_x0000_i1115" DrawAspect="Content" ObjectID="_1609833955" r:id="rId101"/>
               </w:object>
             </w:r>
           </w:p>
@@ -6570,10 +6758,10 @@
                 <w:szCs w:val="24"/>
               </w:rPr>
               <w:object w:dxaOrig="4500" w:dyaOrig="4500">
-                <v:shape id="_x0000_i1116" type="#_x0000_t75" style="width:19.35pt;height:19.35pt" o:ole="">
+                <v:shape id="_x0000_i1116" type="#_x0000_t75" style="width:19.25pt;height:19.25pt" o:ole="">
                   <v:imagedata r:id="rId15" o:title=""/>
                 </v:shape>
-                <o:OLEObject Type="Embed" ProgID="PBrush" ShapeID="_x0000_i1116" DrawAspect="Content" ObjectID="_1605519373" r:id="rId102"/>
+                <o:OLEObject Type="Embed" ProgID="PBrush" ShapeID="_x0000_i1116" DrawAspect="Content" ObjectID="_1609833956" r:id="rId102"/>
               </w:object>
             </w:r>
           </w:p>
@@ -6601,10 +6789,10 @@
                 <w:szCs w:val="24"/>
               </w:rPr>
               <w:object w:dxaOrig="3915" w:dyaOrig="3150">
-                <v:shape id="_x0000_i1117" type="#_x0000_t75" style="width:24.7pt;height:19.35pt" o:ole="">
+                <v:shape id="_x0000_i1117" type="#_x0000_t75" style="width:24.3pt;height:19.25pt" o:ole="">
                   <v:imagedata r:id="rId9" o:title=""/>
                 </v:shape>
-                <o:OLEObject Type="Embed" ProgID="PBrush" ShapeID="_x0000_i1117" DrawAspect="Content" ObjectID="_1605519374" r:id="rId103"/>
+                <o:OLEObject Type="Embed" ProgID="PBrush" ShapeID="_x0000_i1117" DrawAspect="Content" ObjectID="_1609833957" r:id="rId103"/>
               </w:object>
             </w:r>
           </w:p>
@@ -6632,10 +6820,10 @@
                 <w:szCs w:val="24"/>
               </w:rPr>
               <w:object w:dxaOrig="3915" w:dyaOrig="3150">
-                <v:shape id="_x0000_i1118" type="#_x0000_t75" style="width:24.7pt;height:19.35pt" o:ole="">
+                <v:shape id="_x0000_i1118" type="#_x0000_t75" style="width:24.3pt;height:19.25pt" o:ole="">
                   <v:imagedata r:id="rId9" o:title=""/>
                 </v:shape>
-                <o:OLEObject Type="Embed" ProgID="PBrush" ShapeID="_x0000_i1118" DrawAspect="Content" ObjectID="_1605519375" r:id="rId104"/>
+                <o:OLEObject Type="Embed" ProgID="PBrush" ShapeID="_x0000_i1118" DrawAspect="Content" ObjectID="_1609833958" r:id="rId104"/>
               </w:object>
             </w:r>
           </w:p>
@@ -6693,10 +6881,10 @@
                 <w:szCs w:val="24"/>
               </w:rPr>
               <w:object w:dxaOrig="3915" w:dyaOrig="3150">
-                <v:shape id="_x0000_i1119" type="#_x0000_t75" style="width:24.7pt;height:19.35pt" o:ole="">
+                <v:shape id="_x0000_i1119" type="#_x0000_t75" style="width:24.3pt;height:19.25pt" o:ole="">
                   <v:imagedata r:id="rId9" o:title=""/>
                 </v:shape>
-                <o:OLEObject Type="Embed" ProgID="PBrush" ShapeID="_x0000_i1119" DrawAspect="Content" ObjectID="_1605519376" r:id="rId105"/>
+                <o:OLEObject Type="Embed" ProgID="PBrush" ShapeID="_x0000_i1119" DrawAspect="Content" ObjectID="_1609833959" r:id="rId105"/>
               </w:object>
             </w:r>
           </w:p>
@@ -6724,10 +6912,10 @@
                 <w:szCs w:val="24"/>
               </w:rPr>
               <w:object w:dxaOrig="4500" w:dyaOrig="4500">
-                <v:shape id="_x0000_i1120" type="#_x0000_t75" style="width:19.35pt;height:19.35pt" o:ole="">
+                <v:shape id="_x0000_i1120" type="#_x0000_t75" style="width:19.25pt;height:19.25pt" o:ole="">
                   <v:imagedata r:id="rId15" o:title=""/>
                 </v:shape>
-                <o:OLEObject Type="Embed" ProgID="PBrush" ShapeID="_x0000_i1120" DrawAspect="Content" ObjectID="_1605519377" r:id="rId106"/>
+                <o:OLEObject Type="Embed" ProgID="PBrush" ShapeID="_x0000_i1120" DrawAspect="Content" ObjectID="_1609833960" r:id="rId106"/>
               </w:object>
             </w:r>
           </w:p>
@@ -6755,10 +6943,10 @@
                 <w:szCs w:val="24"/>
               </w:rPr>
               <w:object w:dxaOrig="4500" w:dyaOrig="4500">
-                <v:shape id="_x0000_i1121" type="#_x0000_t75" style="width:19.35pt;height:19.35pt" o:ole="">
+                <v:shape id="_x0000_i1121" type="#_x0000_t75" style="width:19.25pt;height:19.25pt" o:ole="">
                   <v:imagedata r:id="rId15" o:title=""/>
                 </v:shape>
-                <o:OLEObject Type="Embed" ProgID="PBrush" ShapeID="_x0000_i1121" DrawAspect="Content" ObjectID="_1605519378" r:id="rId107"/>
+                <o:OLEObject Type="Embed" ProgID="PBrush" ShapeID="_x0000_i1121" DrawAspect="Content" ObjectID="_1609833961" r:id="rId107"/>
               </w:object>
             </w:r>
           </w:p>
@@ -6786,10 +6974,10 @@
                 <w:szCs w:val="24"/>
               </w:rPr>
               <w:object w:dxaOrig="4500" w:dyaOrig="4500">
-                <v:shape id="_x0000_i1122" type="#_x0000_t75" style="width:19.35pt;height:19.35pt" o:ole="">
+                <v:shape id="_x0000_i1122" type="#_x0000_t75" style="width:19.25pt;height:19.25pt" o:ole="">
                   <v:imagedata r:id="rId15" o:title=""/>
                 </v:shape>
-                <o:OLEObject Type="Embed" ProgID="PBrush" ShapeID="_x0000_i1122" DrawAspect="Content" ObjectID="_1605519379" r:id="rId108"/>
+                <o:OLEObject Type="Embed" ProgID="PBrush" ShapeID="_x0000_i1122" DrawAspect="Content" ObjectID="_1609833962" r:id="rId108"/>
               </w:object>
             </w:r>
           </w:p>
@@ -6817,10 +7005,10 @@
                 <w:szCs w:val="24"/>
               </w:rPr>
               <w:object w:dxaOrig="4500" w:dyaOrig="4500">
-                <v:shape id="_x0000_i1123" type="#_x0000_t75" style="width:19.35pt;height:19.35pt" o:ole="">
+                <v:shape id="_x0000_i1123" type="#_x0000_t75" style="width:19.25pt;height:19.25pt" o:ole="">
                   <v:imagedata r:id="rId15" o:title=""/>
                 </v:shape>
-                <o:OLEObject Type="Embed" ProgID="PBrush" ShapeID="_x0000_i1123" DrawAspect="Content" ObjectID="_1605519380" r:id="rId109"/>
+                <o:OLEObject Type="Embed" ProgID="PBrush" ShapeID="_x0000_i1123" DrawAspect="Content" ObjectID="_1609833963" r:id="rId109"/>
               </w:object>
             </w:r>
           </w:p>
@@ -6848,10 +7036,10 @@
                 <w:szCs w:val="24"/>
               </w:rPr>
               <w:object w:dxaOrig="3915" w:dyaOrig="3150">
-                <v:shape id="_x0000_i1124" type="#_x0000_t75" style="width:24.7pt;height:19.35pt" o:ole="">
+                <v:shape id="_x0000_i1124" type="#_x0000_t75" style="width:24.3pt;height:19.25pt" o:ole="">
                   <v:imagedata r:id="rId9" o:title=""/>
                 </v:shape>
-                <o:OLEObject Type="Embed" ProgID="PBrush" ShapeID="_x0000_i1124" DrawAspect="Content" ObjectID="_1605519381" r:id="rId110"/>
+                <o:OLEObject Type="Embed" ProgID="PBrush" ShapeID="_x0000_i1124" DrawAspect="Content" ObjectID="_1609833964" r:id="rId110"/>
               </w:object>
             </w:r>
           </w:p>
@@ -6909,10 +7097,10 @@
                 <w:szCs w:val="24"/>
               </w:rPr>
               <w:object w:dxaOrig="3915" w:dyaOrig="3150">
-                <v:shape id="_x0000_i1125" type="#_x0000_t75" style="width:24.7pt;height:19.35pt" o:ole="">
+                <v:shape id="_x0000_i1125" type="#_x0000_t75" style="width:24.3pt;height:19.25pt" o:ole="">
                   <v:imagedata r:id="rId9" o:title=""/>
                 </v:shape>
-                <o:OLEObject Type="Embed" ProgID="PBrush" ShapeID="_x0000_i1125" DrawAspect="Content" ObjectID="_1605519382" r:id="rId111"/>
+                <o:OLEObject Type="Embed" ProgID="PBrush" ShapeID="_x0000_i1125" DrawAspect="Content" ObjectID="_1609833965" r:id="rId111"/>
               </w:object>
             </w:r>
           </w:p>
@@ -6940,10 +7128,10 @@
                 <w:szCs w:val="24"/>
               </w:rPr>
               <w:object w:dxaOrig="4500" w:dyaOrig="4500">
-                <v:shape id="_x0000_i1126" type="#_x0000_t75" style="width:19.35pt;height:19.35pt" o:ole="">
+                <v:shape id="_x0000_i1126" type="#_x0000_t75" style="width:19.25pt;height:19.25pt" o:ole="">
                   <v:imagedata r:id="rId15" o:title=""/>
                 </v:shape>
-                <o:OLEObject Type="Embed" ProgID="PBrush" ShapeID="_x0000_i1126" DrawAspect="Content" ObjectID="_1605519383" r:id="rId112"/>
+                <o:OLEObject Type="Embed" ProgID="PBrush" ShapeID="_x0000_i1126" DrawAspect="Content" ObjectID="_1609833966" r:id="rId112"/>
               </w:object>
             </w:r>
           </w:p>
@@ -6971,10 +7159,10 @@
                 <w:szCs w:val="24"/>
               </w:rPr>
               <w:object w:dxaOrig="4500" w:dyaOrig="4500">
-                <v:shape id="_x0000_i1127" type="#_x0000_t75" style="width:19.35pt;height:19.35pt" o:ole="">
+                <v:shape id="_x0000_i1127" type="#_x0000_t75" style="width:19.25pt;height:19.25pt" o:ole="">
                   <v:imagedata r:id="rId15" o:title=""/>
                 </v:shape>
-                <o:OLEObject Type="Embed" ProgID="PBrush" ShapeID="_x0000_i1127" DrawAspect="Content" ObjectID="_1605519384" r:id="rId113"/>
+                <o:OLEObject Type="Embed" ProgID="PBrush" ShapeID="_x0000_i1127" DrawAspect="Content" ObjectID="_1609833967" r:id="rId113"/>
               </w:object>
             </w:r>
           </w:p>
@@ -7002,10 +7190,10 @@
                 <w:szCs w:val="24"/>
               </w:rPr>
               <w:object w:dxaOrig="4500" w:dyaOrig="4500">
-                <v:shape id="_x0000_i1128" type="#_x0000_t75" style="width:19.35pt;height:19.35pt" o:ole="">
+                <v:shape id="_x0000_i1128" type="#_x0000_t75" style="width:19.25pt;height:19.25pt" o:ole="">
                   <v:imagedata r:id="rId15" o:title=""/>
                 </v:shape>
-                <o:OLEObject Type="Embed" ProgID="PBrush" ShapeID="_x0000_i1128" DrawAspect="Content" ObjectID="_1605519385" r:id="rId114"/>
+                <o:OLEObject Type="Embed" ProgID="PBrush" ShapeID="_x0000_i1128" DrawAspect="Content" ObjectID="_1609833968" r:id="rId114"/>
               </w:object>
             </w:r>
           </w:p>
@@ -7033,10 +7221,10 @@
                 <w:szCs w:val="24"/>
               </w:rPr>
               <w:object w:dxaOrig="4500" w:dyaOrig="4500">
-                <v:shape id="_x0000_i1129" type="#_x0000_t75" style="width:19.35pt;height:19.35pt" o:ole="">
+                <v:shape id="_x0000_i1129" type="#_x0000_t75" style="width:19.25pt;height:19.25pt" o:ole="">
                   <v:imagedata r:id="rId15" o:title=""/>
                 </v:shape>
-                <o:OLEObject Type="Embed" ProgID="PBrush" ShapeID="_x0000_i1129" DrawAspect="Content" ObjectID="_1605519386" r:id="rId115"/>
+                <o:OLEObject Type="Embed" ProgID="PBrush" ShapeID="_x0000_i1129" DrawAspect="Content" ObjectID="_1609833969" r:id="rId115"/>
               </w:object>
             </w:r>
           </w:p>
@@ -7064,10 +7252,10 @@
                 <w:szCs w:val="24"/>
               </w:rPr>
               <w:object w:dxaOrig="4500" w:dyaOrig="4500">
-                <v:shape id="_x0000_i1130" type="#_x0000_t75" style="width:19.35pt;height:19.35pt" o:ole="">
+                <v:shape id="_x0000_i1130" type="#_x0000_t75" style="width:19.25pt;height:19.25pt" o:ole="">
                   <v:imagedata r:id="rId15" o:title=""/>
                 </v:shape>
-                <o:OLEObject Type="Embed" ProgID="PBrush" ShapeID="_x0000_i1130" DrawAspect="Content" ObjectID="_1605519387" r:id="rId116"/>
+                <o:OLEObject Type="Embed" ProgID="PBrush" ShapeID="_x0000_i1130" DrawAspect="Content" ObjectID="_1609833970" r:id="rId116"/>
               </w:object>
             </w:r>
           </w:p>
@@ -7125,10 +7313,10 @@
                 <w:szCs w:val="24"/>
               </w:rPr>
               <w:object w:dxaOrig="4500" w:dyaOrig="4500">
-                <v:shape id="_x0000_i1131" type="#_x0000_t75" style="width:19.35pt;height:19.35pt" o:ole="">
+                <v:shape id="_x0000_i1131" type="#_x0000_t75" style="width:19.25pt;height:19.25pt" o:ole="">
                   <v:imagedata r:id="rId15" o:title=""/>
                 </v:shape>
-                <o:OLEObject Type="Embed" ProgID="PBrush" ShapeID="_x0000_i1131" DrawAspect="Content" ObjectID="_1605519388" r:id="rId117"/>
+                <o:OLEObject Type="Embed" ProgID="PBrush" ShapeID="_x0000_i1131" DrawAspect="Content" ObjectID="_1609833971" r:id="rId117"/>
               </w:object>
             </w:r>
           </w:p>
@@ -7156,10 +7344,10 @@
                 <w:szCs w:val="24"/>
               </w:rPr>
               <w:object w:dxaOrig="4500" w:dyaOrig="4500">
-                <v:shape id="_x0000_i1132" type="#_x0000_t75" style="width:19.35pt;height:19.35pt" o:ole="">
+                <v:shape id="_x0000_i1132" type="#_x0000_t75" style="width:19.25pt;height:19.25pt" o:ole="">
                   <v:imagedata r:id="rId15" o:title=""/>
                 </v:shape>
-                <o:OLEObject Type="Embed" ProgID="PBrush" ShapeID="_x0000_i1132" DrawAspect="Content" ObjectID="_1605519389" r:id="rId118"/>
+                <o:OLEObject Type="Embed" ProgID="PBrush" ShapeID="_x0000_i1132" DrawAspect="Content" ObjectID="_1609833972" r:id="rId118"/>
               </w:object>
             </w:r>
           </w:p>
@@ -7187,10 +7375,10 @@
                 <w:szCs w:val="24"/>
               </w:rPr>
               <w:object w:dxaOrig="4500" w:dyaOrig="4500">
-                <v:shape id="_x0000_i1133" type="#_x0000_t75" style="width:19.35pt;height:19.35pt" o:ole="">
+                <v:shape id="_x0000_i1133" type="#_x0000_t75" style="width:19.25pt;height:19.25pt" o:ole="">
                   <v:imagedata r:id="rId15" o:title=""/>
                 </v:shape>
-                <o:OLEObject Type="Embed" ProgID="PBrush" ShapeID="_x0000_i1133" DrawAspect="Content" ObjectID="_1605519390" r:id="rId119"/>
+                <o:OLEObject Type="Embed" ProgID="PBrush" ShapeID="_x0000_i1133" DrawAspect="Content" ObjectID="_1609833973" r:id="rId119"/>
               </w:object>
             </w:r>
           </w:p>
@@ -7218,10 +7406,10 @@
                 <w:szCs w:val="24"/>
               </w:rPr>
               <w:object w:dxaOrig="4500" w:dyaOrig="4500">
-                <v:shape id="_x0000_i1134" type="#_x0000_t75" style="width:19.35pt;height:19.35pt" o:ole="">
+                <v:shape id="_x0000_i1134" type="#_x0000_t75" style="width:19.25pt;height:19.25pt" o:ole="">
                   <v:imagedata r:id="rId15" o:title=""/>
                 </v:shape>
-                <o:OLEObject Type="Embed" ProgID="PBrush" ShapeID="_x0000_i1134" DrawAspect="Content" ObjectID="_1605519391" r:id="rId120"/>
+                <o:OLEObject Type="Embed" ProgID="PBrush" ShapeID="_x0000_i1134" DrawAspect="Content" ObjectID="_1609833974" r:id="rId120"/>
               </w:object>
             </w:r>
           </w:p>
@@ -7249,10 +7437,10 @@
                 <w:szCs w:val="24"/>
               </w:rPr>
               <w:object w:dxaOrig="4500" w:dyaOrig="4500">
-                <v:shape id="_x0000_i1135" type="#_x0000_t75" style="width:19.35pt;height:19.35pt" o:ole="">
+                <v:shape id="_x0000_i1135" type="#_x0000_t75" style="width:19.25pt;height:19.25pt" o:ole="">
                   <v:imagedata r:id="rId15" o:title=""/>
                 </v:shape>
-                <o:OLEObject Type="Embed" ProgID="PBrush" ShapeID="_x0000_i1135" DrawAspect="Content" ObjectID="_1605519392" r:id="rId121"/>
+                <o:OLEObject Type="Embed" ProgID="PBrush" ShapeID="_x0000_i1135" DrawAspect="Content" ObjectID="_1609833975" r:id="rId121"/>
               </w:object>
             </w:r>
           </w:p>
@@ -7280,10 +7468,10 @@
                 <w:szCs w:val="24"/>
               </w:rPr>
               <w:object w:dxaOrig="4500" w:dyaOrig="4500">
-                <v:shape id="_x0000_i1136" type="#_x0000_t75" style="width:19.35pt;height:19.35pt" o:ole="">
+                <v:shape id="_x0000_i1136" type="#_x0000_t75" style="width:19.25pt;height:19.25pt" o:ole="">
                   <v:imagedata r:id="rId15" o:title=""/>
                 </v:shape>
-                <o:OLEObject Type="Embed" ProgID="PBrush" ShapeID="_x0000_i1136" DrawAspect="Content" ObjectID="_1605519393" r:id="rId122"/>
+                <o:OLEObject Type="Embed" ProgID="PBrush" ShapeID="_x0000_i1136" DrawAspect="Content" ObjectID="_1609833976" r:id="rId122"/>
               </w:object>
             </w:r>
           </w:p>
@@ -7324,7 +7512,6 @@
           <w:szCs w:val="24"/>
           <w:lang w:eastAsia="pl-PL"/>
         </w:rPr>
-        <w:lastRenderedPageBreak/>
         <w:drawing>
           <wp:inline distT="0" distB="0" distL="0" distR="0" wp14:anchorId="4DD466E4" wp14:editId="687C27DF">
             <wp:extent cx="5745480" cy="2423795"/>
@@ -7512,11 +7699,10 @@
     </w:p>
     <w:p>
       <w:pPr>
-        <w:pStyle w:val="Nagwek3"/>
-        <w:spacing w:before="240" w:after="60" w:line="360" w:lineRule="auto"/>
-        <w:rPr>
-          <w:rFonts w:ascii="Arial" w:hAnsi="Arial" w:cs="Arial"/>
-          <w:color w:val="auto"/>
+        <w:rPr>
+          <w:rFonts w:ascii="Arial" w:eastAsiaTheme="majorEastAsia" w:hAnsi="Arial" w:cs="Arial"/>
+          <w:b/>
+          <w:bCs/>
           <w:sz w:val="26"/>
           <w:szCs w:val="26"/>
         </w:rPr>
@@ -7530,10 +7716,31 @@
       <w:r>
         <w:rPr>
           <w:rFonts w:ascii="Arial" w:hAnsi="Arial" w:cs="Arial"/>
+          <w:sz w:val="26"/>
+          <w:szCs w:val="26"/>
+        </w:rPr>
+        <w:br w:type="page"/>
+      </w:r>
+    </w:p>
+    <w:p>
+      <w:pPr>
+        <w:pStyle w:val="Nagwek3"/>
+        <w:spacing w:before="240" w:after="60" w:line="360" w:lineRule="auto"/>
+        <w:rPr>
+          <w:rFonts w:ascii="Arial" w:hAnsi="Arial" w:cs="Arial"/>
           <w:color w:val="auto"/>
           <w:sz w:val="26"/>
           <w:szCs w:val="26"/>
         </w:rPr>
+      </w:pPr>
+      <w:r>
+        <w:rPr>
+          <w:rFonts w:ascii="Arial" w:hAnsi="Arial" w:cs="Arial"/>
+          <w:color w:val="auto"/>
+          <w:sz w:val="26"/>
+          <w:szCs w:val="26"/>
+        </w:rPr>
+        <w:lastRenderedPageBreak/>
         <w:t>Lista komend dostępnych w programie</w:t>
       </w:r>
       <w:bookmarkEnd w:id="27"/>
@@ -7561,7 +7768,394 @@
           <w:sz w:val="24"/>
           <w:szCs w:val="24"/>
         </w:rPr>
-        <w:t>Tab. 4 – komendy dostępne w aplikacji</w:t>
+        <w:t xml:space="preserve">Tab. 4 – </w:t>
+      </w:r>
+      <w:r>
+        <w:rPr>
+          <w:rFonts w:ascii="Times New Roman" w:hAnsi="Times New Roman" w:cs="Times New Roman"/>
+          <w:i/>
+          <w:sz w:val="24"/>
+          <w:szCs w:val="24"/>
+        </w:rPr>
+        <w:t>komendy rozpoczynające skrypt testowy</w:t>
+      </w:r>
+    </w:p>
+    <w:tbl>
+      <w:tblPr>
+        <w:tblStyle w:val="Tabela-Siatka"/>
+        <w:tblW w:w="0" w:type="auto"/>
+        <w:tblLook w:val="04A0" w:firstRow="1" w:lastRow="0" w:firstColumn="1" w:lastColumn="0" w:noHBand="0" w:noVBand="1"/>
+      </w:tblPr>
+      <w:tblGrid>
+        <w:gridCol w:w="750"/>
+        <w:gridCol w:w="1727"/>
+        <w:gridCol w:w="1764"/>
+        <w:gridCol w:w="5047"/>
+      </w:tblGrid>
+      <w:tr>
+        <w:tc>
+          <w:tcPr>
+            <w:tcW w:w="750" w:type="dxa"/>
+          </w:tcPr>
+          <w:p>
+            <w:pPr>
+              <w:spacing w:line="360" w:lineRule="auto"/>
+              <w:rPr>
+                <w:rFonts w:ascii="Times New Roman" w:hAnsi="Times New Roman" w:cs="Times New Roman"/>
+                <w:sz w:val="24"/>
+                <w:szCs w:val="24"/>
+              </w:rPr>
+            </w:pPr>
+            <w:r>
+              <w:rPr>
+                <w:rFonts w:ascii="Times New Roman" w:hAnsi="Times New Roman" w:cs="Times New Roman"/>
+                <w:sz w:val="24"/>
+                <w:szCs w:val="24"/>
+              </w:rPr>
+              <w:t>Kod</w:t>
+            </w:r>
+          </w:p>
+        </w:tc>
+        <w:tc>
+          <w:tcPr>
+            <w:tcW w:w="1727" w:type="dxa"/>
+          </w:tcPr>
+          <w:p>
+            <w:pPr>
+              <w:spacing w:line="360" w:lineRule="auto"/>
+              <w:rPr>
+                <w:rFonts w:ascii="Times New Roman" w:hAnsi="Times New Roman" w:cs="Times New Roman"/>
+                <w:sz w:val="24"/>
+                <w:szCs w:val="24"/>
+              </w:rPr>
+            </w:pPr>
+            <w:r>
+              <w:rPr>
+                <w:rFonts w:ascii="Times New Roman" w:hAnsi="Times New Roman" w:cs="Times New Roman"/>
+                <w:sz w:val="24"/>
+                <w:szCs w:val="24"/>
+              </w:rPr>
+              <w:t>Objaśnienie</w:t>
+            </w:r>
+          </w:p>
+        </w:tc>
+        <w:tc>
+          <w:tcPr>
+            <w:tcW w:w="1764" w:type="dxa"/>
+          </w:tcPr>
+          <w:p>
+            <w:pPr>
+              <w:spacing w:line="360" w:lineRule="auto"/>
+              <w:rPr>
+                <w:rFonts w:ascii="Times New Roman" w:hAnsi="Times New Roman" w:cs="Times New Roman"/>
+                <w:sz w:val="24"/>
+                <w:szCs w:val="24"/>
+              </w:rPr>
+            </w:pPr>
+            <w:r>
+              <w:rPr>
+                <w:rFonts w:ascii="Times New Roman" w:hAnsi="Times New Roman" w:cs="Times New Roman"/>
+                <w:sz w:val="24"/>
+                <w:szCs w:val="24"/>
+              </w:rPr>
+              <w:t>Parametry</w:t>
+            </w:r>
+          </w:p>
+        </w:tc>
+        <w:tc>
+          <w:tcPr>
+            <w:tcW w:w="5047" w:type="dxa"/>
+          </w:tcPr>
+          <w:p>
+            <w:pPr>
+              <w:spacing w:line="360" w:lineRule="auto"/>
+              <w:rPr>
+                <w:rFonts w:ascii="Times New Roman" w:hAnsi="Times New Roman" w:cs="Times New Roman"/>
+                <w:sz w:val="24"/>
+                <w:szCs w:val="24"/>
+              </w:rPr>
+            </w:pPr>
+            <w:r>
+              <w:rPr>
+                <w:rFonts w:ascii="Times New Roman" w:hAnsi="Times New Roman" w:cs="Times New Roman"/>
+                <w:sz w:val="24"/>
+                <w:szCs w:val="24"/>
+              </w:rPr>
+              <w:t>Efekt</w:t>
+            </w:r>
+          </w:p>
+        </w:tc>
+      </w:tr>
+      <w:tr>
+        <w:tc>
+          <w:tcPr>
+            <w:tcW w:w="750" w:type="dxa"/>
+          </w:tcPr>
+          <w:p>
+            <w:pPr>
+              <w:spacing w:line="360" w:lineRule="auto"/>
+              <w:rPr>
+                <w:rFonts w:ascii="Times New Roman" w:hAnsi="Times New Roman" w:cs="Times New Roman"/>
+                <w:sz w:val="24"/>
+                <w:szCs w:val="24"/>
+              </w:rPr>
+            </w:pPr>
+            <w:r>
+              <w:rPr>
+                <w:rFonts w:ascii="Times New Roman" w:hAnsi="Times New Roman" w:cs="Times New Roman"/>
+                <w:sz w:val="24"/>
+                <w:szCs w:val="24"/>
+              </w:rPr>
+              <w:t>SAP</w:t>
+            </w:r>
+          </w:p>
+        </w:tc>
+        <w:tc>
+          <w:tcPr>
+            <w:tcW w:w="1727" w:type="dxa"/>
+          </w:tcPr>
+          <w:p>
+            <w:pPr>
+              <w:spacing w:line="360" w:lineRule="auto"/>
+              <w:rPr>
+                <w:rFonts w:ascii="Times New Roman" w:hAnsi="Times New Roman" w:cs="Times New Roman"/>
+                <w:sz w:val="24"/>
+                <w:szCs w:val="24"/>
+              </w:rPr>
+            </w:pPr>
+            <w:r>
+              <w:rPr>
+                <w:rFonts w:ascii="Times New Roman" w:hAnsi="Times New Roman" w:cs="Times New Roman"/>
+                <w:sz w:val="24"/>
+                <w:szCs w:val="24"/>
+              </w:rPr>
+              <w:t>Begin SAP test</w:t>
+            </w:r>
+          </w:p>
+        </w:tc>
+        <w:tc>
+          <w:tcPr>
+            <w:tcW w:w="1764" w:type="dxa"/>
+          </w:tcPr>
+          <w:p>
+            <w:pPr>
+              <w:spacing w:line="360" w:lineRule="auto"/>
+              <w:rPr>
+                <w:rFonts w:ascii="Times New Roman" w:hAnsi="Times New Roman" w:cs="Times New Roman"/>
+                <w:sz w:val="24"/>
+                <w:szCs w:val="24"/>
+              </w:rPr>
+            </w:pPr>
+            <w:r>
+              <w:rPr>
+                <w:rFonts w:ascii="Times New Roman" w:hAnsi="Times New Roman" w:cs="Times New Roman"/>
+                <w:sz w:val="24"/>
+                <w:szCs w:val="24"/>
+              </w:rPr>
+              <w:t>-</w:t>
+            </w:r>
+          </w:p>
+        </w:tc>
+        <w:tc>
+          <w:tcPr>
+            <w:tcW w:w="5047" w:type="dxa"/>
+          </w:tcPr>
+          <w:p>
+            <w:pPr>
+              <w:spacing w:line="360" w:lineRule="auto"/>
+              <w:rPr>
+                <w:rFonts w:ascii="Times New Roman" w:hAnsi="Times New Roman" w:cs="Times New Roman"/>
+                <w:sz w:val="24"/>
+                <w:szCs w:val="24"/>
+              </w:rPr>
+            </w:pPr>
+            <w:r>
+              <w:rPr>
+                <w:rFonts w:ascii="Times New Roman" w:hAnsi="Times New Roman" w:cs="Times New Roman"/>
+                <w:sz w:val="24"/>
+                <w:szCs w:val="24"/>
+              </w:rPr>
+              <w:t>Oznacza, że skrypt ma być interpretowany jako test SAP-</w:t>
+            </w:r>
+            <w:proofErr w:type="spellStart"/>
+            <w:r>
+              <w:rPr>
+                <w:rFonts w:ascii="Times New Roman" w:hAnsi="Times New Roman" w:cs="Times New Roman"/>
+                <w:sz w:val="24"/>
+                <w:szCs w:val="24"/>
+              </w:rPr>
+              <w:t>owy</w:t>
+            </w:r>
+            <w:proofErr w:type="spellEnd"/>
+            <w:r>
+              <w:rPr>
+                <w:rFonts w:ascii="Times New Roman" w:hAnsi="Times New Roman" w:cs="Times New Roman"/>
+                <w:sz w:val="24"/>
+                <w:szCs w:val="24"/>
+              </w:rPr>
+              <w:t>. Aplikacja spróbuje połączyć się z istniejącą sesją SAP i w niej wykonywać kolejne polecenia.</w:t>
+            </w:r>
+          </w:p>
+        </w:tc>
+      </w:tr>
+      <w:tr>
+        <w:tc>
+          <w:tcPr>
+            <w:tcW w:w="750" w:type="dxa"/>
+          </w:tcPr>
+          <w:p>
+            <w:pPr>
+              <w:spacing w:line="360" w:lineRule="auto"/>
+              <w:rPr>
+                <w:rFonts w:ascii="Times New Roman" w:hAnsi="Times New Roman" w:cs="Times New Roman"/>
+                <w:sz w:val="24"/>
+                <w:szCs w:val="24"/>
+              </w:rPr>
+            </w:pPr>
+            <w:r>
+              <w:rPr>
+                <w:rFonts w:ascii="Times New Roman" w:hAnsi="Times New Roman" w:cs="Times New Roman"/>
+                <w:sz w:val="24"/>
+                <w:szCs w:val="24"/>
+              </w:rPr>
+              <w:t>WEB</w:t>
+            </w:r>
+          </w:p>
+        </w:tc>
+        <w:tc>
+          <w:tcPr>
+            <w:tcW w:w="1727" w:type="dxa"/>
+          </w:tcPr>
+          <w:p>
+            <w:pPr>
+              <w:spacing w:line="360" w:lineRule="auto"/>
+              <w:rPr>
+                <w:rFonts w:ascii="Times New Roman" w:hAnsi="Times New Roman" w:cs="Times New Roman"/>
+                <w:sz w:val="24"/>
+                <w:szCs w:val="24"/>
+              </w:rPr>
+            </w:pPr>
+            <w:r>
+              <w:rPr>
+                <w:rFonts w:ascii="Times New Roman" w:hAnsi="Times New Roman" w:cs="Times New Roman"/>
+                <w:sz w:val="24"/>
+                <w:szCs w:val="24"/>
+              </w:rPr>
+              <w:t>Begin web test</w:t>
+            </w:r>
+          </w:p>
+        </w:tc>
+        <w:tc>
+          <w:tcPr>
+            <w:tcW w:w="1764" w:type="dxa"/>
+          </w:tcPr>
+          <w:p>
+            <w:pPr>
+              <w:spacing w:line="360" w:lineRule="auto"/>
+              <w:rPr>
+                <w:rFonts w:ascii="Times New Roman" w:hAnsi="Times New Roman" w:cs="Times New Roman"/>
+                <w:sz w:val="24"/>
+                <w:szCs w:val="24"/>
+              </w:rPr>
+            </w:pPr>
+            <w:r>
+              <w:rPr>
+                <w:rFonts w:ascii="Times New Roman" w:hAnsi="Times New Roman" w:cs="Times New Roman"/>
+                <w:sz w:val="24"/>
+                <w:szCs w:val="24"/>
+              </w:rPr>
+              <w:t>-</w:t>
+            </w:r>
+          </w:p>
+        </w:tc>
+        <w:tc>
+          <w:tcPr>
+            <w:tcW w:w="5047" w:type="dxa"/>
+          </w:tcPr>
+          <w:p>
+            <w:pPr>
+              <w:spacing w:line="360" w:lineRule="auto"/>
+              <w:rPr>
+                <w:rFonts w:ascii="Times New Roman" w:hAnsi="Times New Roman" w:cs="Times New Roman"/>
+                <w:sz w:val="24"/>
+                <w:szCs w:val="24"/>
+              </w:rPr>
+            </w:pPr>
+            <w:r>
+              <w:rPr>
+                <w:rFonts w:ascii="Times New Roman" w:hAnsi="Times New Roman" w:cs="Times New Roman"/>
+                <w:sz w:val="24"/>
+                <w:szCs w:val="24"/>
+              </w:rPr>
+              <w:t xml:space="preserve">Oznacza, że skrypt ma być interpretowany jako test </w:t>
+            </w:r>
+            <w:r>
+              <w:rPr>
+                <w:rFonts w:ascii="Times New Roman" w:hAnsi="Times New Roman" w:cs="Times New Roman"/>
+                <w:sz w:val="24"/>
+                <w:szCs w:val="24"/>
+              </w:rPr>
+              <w:t>webowy</w:t>
+            </w:r>
+            <w:r>
+              <w:rPr>
+                <w:rFonts w:ascii="Times New Roman" w:hAnsi="Times New Roman" w:cs="Times New Roman"/>
+                <w:sz w:val="24"/>
+                <w:szCs w:val="24"/>
+              </w:rPr>
+              <w:t xml:space="preserve">. Aplikacja </w:t>
+            </w:r>
+            <w:r>
+              <w:rPr>
+                <w:rFonts w:ascii="Times New Roman" w:hAnsi="Times New Roman" w:cs="Times New Roman"/>
+                <w:sz w:val="24"/>
+                <w:szCs w:val="24"/>
+              </w:rPr>
+              <w:t>otworzy okno przeglądarki i w nim będzie</w:t>
+            </w:r>
+            <w:r>
+              <w:rPr>
+                <w:rFonts w:ascii="Times New Roman" w:hAnsi="Times New Roman" w:cs="Times New Roman"/>
+                <w:sz w:val="24"/>
+                <w:szCs w:val="24"/>
+              </w:rPr>
+              <w:t xml:space="preserve"> wykonywać kolejne polecenia.</w:t>
+            </w:r>
+          </w:p>
+        </w:tc>
+      </w:tr>
+    </w:tbl>
+    <w:p>
+      <w:pPr>
+        <w:spacing w:line="360" w:lineRule="auto"/>
+        <w:jc w:val="center"/>
+        <w:rPr>
+          <w:rFonts w:ascii="Times New Roman" w:hAnsi="Times New Roman" w:cs="Times New Roman"/>
+          <w:i/>
+          <w:sz w:val="24"/>
+          <w:szCs w:val="24"/>
+        </w:rPr>
+      </w:pPr>
+    </w:p>
+    <w:p>
+      <w:pPr>
+        <w:spacing w:line="360" w:lineRule="auto"/>
+        <w:jc w:val="center"/>
+        <w:rPr>
+          <w:rFonts w:ascii="Times New Roman" w:hAnsi="Times New Roman" w:cs="Times New Roman"/>
+          <w:i/>
+          <w:sz w:val="24"/>
+          <w:szCs w:val="24"/>
+        </w:rPr>
+      </w:pPr>
+      <w:r>
+        <w:rPr>
+          <w:rFonts w:ascii="Times New Roman" w:hAnsi="Times New Roman" w:cs="Times New Roman"/>
+          <w:i/>
+          <w:sz w:val="24"/>
+          <w:szCs w:val="24"/>
+        </w:rPr>
+        <w:t>Tab. 5 – komendy dostępne w testach webowych</w:t>
       </w:r>
     </w:p>
     <w:tbl>
@@ -7987,16 +8581,7 @@
                 <w:sz w:val="24"/>
                 <w:szCs w:val="24"/>
               </w:rPr>
-              <w:t xml:space="preserve">Wraca z powrotem do oryginalnego okna w przeglądarce. Komendy tej należy używać tylko po przejściu do innego okna (patrz komenda NW); użyta w innej sytuacji nie będzie miała </w:t>
-            </w:r>
-            <w:r>
-              <w:rPr>
-                <w:rFonts w:ascii="Times New Roman" w:hAnsi="Times New Roman" w:cs="Times New Roman"/>
-                <w:sz w:val="24"/>
-                <w:szCs w:val="24"/>
-              </w:rPr>
-              <w:lastRenderedPageBreak/>
-              <w:t>żadnego efektu.</w:t>
+              <w:t>Wraca z powrotem do oryginalnego okna w przeglądarce. Komendy tej należy używać tylko po przejściu do innego okna (patrz komenda NW); użyta w innej sytuacji nie będzie miała żadnego efektu.</w:t>
             </w:r>
           </w:p>
         </w:tc>
@@ -8021,7 +8606,6 @@
                 <w:sz w:val="24"/>
                 <w:szCs w:val="24"/>
               </w:rPr>
-              <w:lastRenderedPageBreak/>
               <w:t>CMP</w:t>
             </w:r>
           </w:p>
@@ -8314,7 +8898,16 @@
                 <w:sz w:val="24"/>
                 <w:szCs w:val="24"/>
               </w:rPr>
-              <w:t>). Jeśli zmienna o podanej nazwie istnieje, jej wartość zostanie nadpisana. Jeśli nie istnieje, zostanie ona utworzona. Jako argument do DAT nie można podać stałej.</w:t>
+              <w:t xml:space="preserve">). Jeśli zmienna o podanej nazwie istnieje, jej wartość zostanie </w:t>
+            </w:r>
+            <w:r>
+              <w:rPr>
+                <w:rFonts w:ascii="Times New Roman" w:hAnsi="Times New Roman" w:cs="Times New Roman"/>
+                <w:sz w:val="24"/>
+                <w:szCs w:val="24"/>
+              </w:rPr>
+              <w:lastRenderedPageBreak/>
+              <w:t>nadpisana. Jeśli nie istnieje, zostanie ona utworzona. Jako argument do DAT nie można podać stałej.</w:t>
             </w:r>
           </w:p>
         </w:tc>
@@ -8339,6 +8932,7 @@
                 <w:sz w:val="24"/>
                 <w:szCs w:val="24"/>
               </w:rPr>
+              <w:lastRenderedPageBreak/>
               <w:t>EE</w:t>
             </w:r>
           </w:p>
@@ -9027,16 +9621,7 @@
                 <w:sz w:val="24"/>
                 <w:szCs w:val="24"/>
               </w:rPr>
-              <w:t xml:space="preserve">Instrukcja warunkowa. Jeśli na stronie istnieje </w:t>
-            </w:r>
-            <w:r>
-              <w:rPr>
-                <w:rFonts w:ascii="Times New Roman" w:hAnsi="Times New Roman" w:cs="Times New Roman"/>
-                <w:sz w:val="24"/>
-                <w:szCs w:val="24"/>
-              </w:rPr>
-              <w:lastRenderedPageBreak/>
-              <w:t xml:space="preserve">element o podanym </w:t>
+              <w:t xml:space="preserve">Instrukcja warunkowa. Jeśli na stronie istnieje element o podanym </w:t>
             </w:r>
             <w:proofErr w:type="spellStart"/>
             <w:r>
@@ -9080,7 +9665,6 @@
                 <w:sz w:val="24"/>
                 <w:szCs w:val="24"/>
               </w:rPr>
-              <w:lastRenderedPageBreak/>
               <w:t>IFT</w:t>
             </w:r>
           </w:p>
@@ -9178,7 +9762,16 @@
                 <w:sz w:val="24"/>
                 <w:szCs w:val="24"/>
               </w:rPr>
-              <w:t>, nic się nie dzieje. Jeśli zmienna nie istnieje lub jej wartość to pusty ciąg znaków (””), cały test natychmiast się kończy – obecny krok i wszystkie kolejne w teście zostają oznaczone statusem UNTESTED, a następnie cały test też otrzymuje status UNTESTED.</w:t>
+              <w:t xml:space="preserve">, nic się nie dzieje. Jeśli zmienna nie istnieje lub jej </w:t>
+            </w:r>
+            <w:r>
+              <w:rPr>
+                <w:rFonts w:ascii="Times New Roman" w:hAnsi="Times New Roman" w:cs="Times New Roman"/>
+                <w:sz w:val="24"/>
+                <w:szCs w:val="24"/>
+              </w:rPr>
+              <w:lastRenderedPageBreak/>
+              <w:t>wartość to pusty ciąg znaków (””), cały test natychmiast się kończy – obecny krok i wszystkie kolejne w teście zostają oznaczone statusem UNTESTED, a następnie cały test też otrzymuje status UNTESTED.</w:t>
             </w:r>
           </w:p>
         </w:tc>
@@ -9640,16 +10233,7 @@
                 <w:sz w:val="24"/>
                 <w:szCs w:val="24"/>
               </w:rPr>
-              <w:t xml:space="preserve"> o podanej w argumencie wartości, a </w:t>
-            </w:r>
-            <w:r>
-              <w:rPr>
-                <w:rFonts w:ascii="Times New Roman" w:hAnsi="Times New Roman" w:cs="Times New Roman"/>
-                <w:sz w:val="24"/>
-                <w:szCs w:val="24"/>
-              </w:rPr>
-              <w:lastRenderedPageBreak/>
-              <w:t>następnie wraca.</w:t>
+              <w:t xml:space="preserve"> o podanej w argumencie wartości, a następnie wraca.</w:t>
             </w:r>
           </w:p>
           <w:p>
@@ -9812,6 +10396,7 @@
                 <w:sz w:val="24"/>
                 <w:szCs w:val="24"/>
               </w:rPr>
+              <w:lastRenderedPageBreak/>
               <w:t>Argument może być zmienną lub stałą.</w:t>
             </w:r>
           </w:p>
@@ -10494,16 +11079,7 @@
                 <w:sz w:val="24"/>
                 <w:szCs w:val="24"/>
               </w:rPr>
-              <w:t xml:space="preserve">, </w:t>
-            </w:r>
-            <w:r>
-              <w:rPr>
-                <w:rFonts w:ascii="Times New Roman" w:hAnsi="Times New Roman" w:cs="Times New Roman"/>
-                <w:sz w:val="24"/>
-                <w:szCs w:val="24"/>
-              </w:rPr>
-              <w:lastRenderedPageBreak/>
-              <w:t>argument</w:t>
+              <w:t>, argument</w:t>
             </w:r>
           </w:p>
         </w:tc>
@@ -10526,17 +11102,7 @@
                 <w:sz w:val="24"/>
                 <w:szCs w:val="24"/>
               </w:rPr>
-              <w:lastRenderedPageBreak/>
-              <w:t xml:space="preserve">Wypełnia pole tekstowe znajdujące się pod </w:t>
-            </w:r>
-            <w:r>
-              <w:rPr>
-                <w:rFonts w:ascii="Times New Roman" w:hAnsi="Times New Roman" w:cs="Times New Roman"/>
-                <w:sz w:val="24"/>
-                <w:szCs w:val="24"/>
-              </w:rPr>
-              <w:lastRenderedPageBreak/>
-              <w:t xml:space="preserve">podanym lokatorem </w:t>
+              <w:t xml:space="preserve">Wypełnia pole tekstowe znajdujące się pod podanym lokatorem </w:t>
             </w:r>
             <w:proofErr w:type="spellStart"/>
             <w:r>
@@ -10579,115 +11145,123 @@
                 <w:sz w:val="24"/>
                 <w:szCs w:val="24"/>
               </w:rPr>
+              <w:t>U</w:t>
+            </w:r>
+          </w:p>
+        </w:tc>
+        <w:tc>
+          <w:tcPr>
+            <w:tcW w:w="1737" w:type="dxa"/>
+          </w:tcPr>
+          <w:p>
+            <w:pPr>
+              <w:spacing w:line="360" w:lineRule="auto"/>
+              <w:rPr>
+                <w:rFonts w:ascii="Times New Roman" w:hAnsi="Times New Roman" w:cs="Times New Roman"/>
+                <w:sz w:val="24"/>
+                <w:szCs w:val="24"/>
+              </w:rPr>
+            </w:pPr>
+            <w:proofErr w:type="spellStart"/>
+            <w:r>
+              <w:rPr>
+                <w:rFonts w:ascii="Times New Roman" w:hAnsi="Times New Roman" w:cs="Times New Roman"/>
+                <w:sz w:val="24"/>
+                <w:szCs w:val="24"/>
+              </w:rPr>
+              <w:t>Upload</w:t>
+            </w:r>
+            <w:proofErr w:type="spellEnd"/>
+            <w:r>
+              <w:rPr>
+                <w:rFonts w:ascii="Times New Roman" w:hAnsi="Times New Roman" w:cs="Times New Roman"/>
+                <w:sz w:val="24"/>
+                <w:szCs w:val="24"/>
+              </w:rPr>
+              <w:t xml:space="preserve"> File</w:t>
+            </w:r>
+          </w:p>
+        </w:tc>
+        <w:tc>
+          <w:tcPr>
+            <w:tcW w:w="1778" w:type="dxa"/>
+          </w:tcPr>
+          <w:p>
+            <w:pPr>
+              <w:spacing w:line="360" w:lineRule="auto"/>
+              <w:rPr>
+                <w:rFonts w:ascii="Times New Roman" w:hAnsi="Times New Roman" w:cs="Times New Roman"/>
+                <w:sz w:val="24"/>
+                <w:szCs w:val="24"/>
+              </w:rPr>
+            </w:pPr>
+            <w:proofErr w:type="spellStart"/>
+            <w:r>
+              <w:rPr>
+                <w:rFonts w:ascii="Times New Roman" w:hAnsi="Times New Roman" w:cs="Times New Roman"/>
+                <w:sz w:val="24"/>
+                <w:szCs w:val="24"/>
+              </w:rPr>
+              <w:t>Xpath</w:t>
+            </w:r>
+            <w:proofErr w:type="spellEnd"/>
+            <w:r>
+              <w:rPr>
+                <w:rFonts w:ascii="Times New Roman" w:hAnsi="Times New Roman" w:cs="Times New Roman"/>
+                <w:sz w:val="24"/>
+                <w:szCs w:val="24"/>
+              </w:rPr>
+              <w:t>, argument</w:t>
+            </w:r>
+          </w:p>
+        </w:tc>
+        <w:tc>
+          <w:tcPr>
+            <w:tcW w:w="5134" w:type="dxa"/>
+          </w:tcPr>
+          <w:p>
+            <w:pPr>
+              <w:spacing w:line="360" w:lineRule="auto"/>
+              <w:rPr>
+                <w:rFonts w:ascii="Times New Roman" w:hAnsi="Times New Roman" w:cs="Times New Roman"/>
+                <w:sz w:val="24"/>
+                <w:szCs w:val="24"/>
+              </w:rPr>
+            </w:pPr>
+            <w:r>
+              <w:rPr>
+                <w:rFonts w:ascii="Times New Roman" w:hAnsi="Times New Roman" w:cs="Times New Roman"/>
+                <w:sz w:val="24"/>
+                <w:szCs w:val="24"/>
+              </w:rPr>
+              <w:t xml:space="preserve">Klika w element otwierający systemowe okno wyboru pliku, znajdujący się pod podanym lokatorem </w:t>
+            </w:r>
+            <w:proofErr w:type="spellStart"/>
+            <w:r>
+              <w:rPr>
+                <w:rFonts w:ascii="Times New Roman" w:hAnsi="Times New Roman" w:cs="Times New Roman"/>
+                <w:sz w:val="24"/>
+                <w:szCs w:val="24"/>
+              </w:rPr>
+              <w:t>Xpath</w:t>
+            </w:r>
+            <w:proofErr w:type="spellEnd"/>
+            <w:r>
+              <w:rPr>
+                <w:rFonts w:ascii="Times New Roman" w:hAnsi="Times New Roman" w:cs="Times New Roman"/>
+                <w:sz w:val="24"/>
+                <w:szCs w:val="24"/>
+              </w:rPr>
+              <w:t xml:space="preserve">, a następnie wpisuje w nim plik o podanej w argumencie ścieżce i zatwierdza. Ścieżka do pliku musi być pełna. Argument może </w:t>
+            </w:r>
+            <w:r>
+              <w:rPr>
+                <w:rFonts w:ascii="Times New Roman" w:hAnsi="Times New Roman" w:cs="Times New Roman"/>
+                <w:sz w:val="24"/>
+                <w:szCs w:val="24"/>
+              </w:rPr>
               <w:lastRenderedPageBreak/>
-              <w:t>U</w:t>
-            </w:r>
-          </w:p>
-        </w:tc>
-        <w:tc>
-          <w:tcPr>
-            <w:tcW w:w="1737" w:type="dxa"/>
-          </w:tcPr>
-          <w:p>
-            <w:pPr>
-              <w:spacing w:line="360" w:lineRule="auto"/>
-              <w:rPr>
-                <w:rFonts w:ascii="Times New Roman" w:hAnsi="Times New Roman" w:cs="Times New Roman"/>
-                <w:sz w:val="24"/>
-                <w:szCs w:val="24"/>
-              </w:rPr>
-            </w:pPr>
-            <w:proofErr w:type="spellStart"/>
-            <w:r>
-              <w:rPr>
-                <w:rFonts w:ascii="Times New Roman" w:hAnsi="Times New Roman" w:cs="Times New Roman"/>
-                <w:sz w:val="24"/>
-                <w:szCs w:val="24"/>
-              </w:rPr>
-              <w:t>Upload</w:t>
-            </w:r>
-            <w:proofErr w:type="spellEnd"/>
-            <w:r>
-              <w:rPr>
-                <w:rFonts w:ascii="Times New Roman" w:hAnsi="Times New Roman" w:cs="Times New Roman"/>
-                <w:sz w:val="24"/>
-                <w:szCs w:val="24"/>
-              </w:rPr>
-              <w:t xml:space="preserve"> File</w:t>
-            </w:r>
-          </w:p>
-        </w:tc>
-        <w:tc>
-          <w:tcPr>
-            <w:tcW w:w="1778" w:type="dxa"/>
-          </w:tcPr>
-          <w:p>
-            <w:pPr>
-              <w:spacing w:line="360" w:lineRule="auto"/>
-              <w:rPr>
-                <w:rFonts w:ascii="Times New Roman" w:hAnsi="Times New Roman" w:cs="Times New Roman"/>
-                <w:sz w:val="24"/>
-                <w:szCs w:val="24"/>
-              </w:rPr>
-            </w:pPr>
-            <w:proofErr w:type="spellStart"/>
-            <w:r>
-              <w:rPr>
-                <w:rFonts w:ascii="Times New Roman" w:hAnsi="Times New Roman" w:cs="Times New Roman"/>
-                <w:sz w:val="24"/>
-                <w:szCs w:val="24"/>
-              </w:rPr>
-              <w:t>Xpath</w:t>
-            </w:r>
-            <w:proofErr w:type="spellEnd"/>
-            <w:r>
-              <w:rPr>
-                <w:rFonts w:ascii="Times New Roman" w:hAnsi="Times New Roman" w:cs="Times New Roman"/>
-                <w:sz w:val="24"/>
-                <w:szCs w:val="24"/>
-              </w:rPr>
-              <w:t>, argument</w:t>
-            </w:r>
-          </w:p>
-        </w:tc>
-        <w:tc>
-          <w:tcPr>
-            <w:tcW w:w="5134" w:type="dxa"/>
-          </w:tcPr>
-          <w:p>
-            <w:pPr>
-              <w:spacing w:line="360" w:lineRule="auto"/>
-              <w:rPr>
-                <w:rFonts w:ascii="Times New Roman" w:hAnsi="Times New Roman" w:cs="Times New Roman"/>
-                <w:sz w:val="24"/>
-                <w:szCs w:val="24"/>
-              </w:rPr>
-            </w:pPr>
-            <w:r>
-              <w:rPr>
-                <w:rFonts w:ascii="Times New Roman" w:hAnsi="Times New Roman" w:cs="Times New Roman"/>
-                <w:sz w:val="24"/>
-                <w:szCs w:val="24"/>
-              </w:rPr>
-              <w:t xml:space="preserve">Klika w element otwierający systemowe okno wyboru pliku, znajdujący się pod podanym lokatorem </w:t>
-            </w:r>
-            <w:proofErr w:type="spellStart"/>
-            <w:r>
-              <w:rPr>
-                <w:rFonts w:ascii="Times New Roman" w:hAnsi="Times New Roman" w:cs="Times New Roman"/>
-                <w:sz w:val="24"/>
-                <w:szCs w:val="24"/>
-              </w:rPr>
-              <w:t>Xpath</w:t>
-            </w:r>
-            <w:proofErr w:type="spellEnd"/>
-            <w:r>
-              <w:rPr>
-                <w:rFonts w:ascii="Times New Roman" w:hAnsi="Times New Roman" w:cs="Times New Roman"/>
-                <w:sz w:val="24"/>
-                <w:szCs w:val="24"/>
-              </w:rPr>
-              <w:t>, a następnie wpisuje w nim plik o podanej w argumencie ścieżce i zatwierdza. Ścieżka do pliku musi być pełna. Argument może być zmienną lub stałą.</w:t>
+              <w:t>być zmienną lub stałą.</w:t>
             </w:r>
           </w:p>
         </w:tc>
@@ -10712,6 +11286,7 @@
                 <w:sz w:val="24"/>
                 <w:szCs w:val="24"/>
               </w:rPr>
+              <w:lastRenderedPageBreak/>
               <w:t>W</w:t>
             </w:r>
           </w:p>
@@ -10790,29 +11365,823 @@
       </w:tr>
     </w:tbl>
     <w:p>
-      <w:pPr>
-        <w:pStyle w:val="Nagwek3"/>
-        <w:spacing w:before="240" w:after="60" w:line="360" w:lineRule="auto"/>
-        <w:rPr>
-          <w:rFonts w:ascii="Arial" w:hAnsi="Arial" w:cs="Arial"/>
-          <w:color w:val="auto"/>
-          <w:sz w:val="26"/>
-          <w:szCs w:val="26"/>
-        </w:rPr>
-      </w:pPr>
       <w:bookmarkStart w:id="33" w:name="_Toc525039028"/>
       <w:bookmarkStart w:id="34" w:name="_Toc531334392"/>
       <w:bookmarkStart w:id="35" w:name="_Toc531338569"/>
       <w:bookmarkStart w:id="36" w:name="_Toc531341455"/>
       <w:bookmarkStart w:id="37" w:name="_Toc531344908"/>
       <w:bookmarkStart w:id="38" w:name="_Toc531345029"/>
-      <w:r>
+    </w:p>
+    <w:p>
+      <w:pPr>
+        <w:spacing w:line="360" w:lineRule="auto"/>
+        <w:jc w:val="center"/>
+        <w:rPr>
+          <w:rFonts w:ascii="Times New Roman" w:hAnsi="Times New Roman" w:cs="Times New Roman"/>
+          <w:i/>
+          <w:sz w:val="24"/>
+          <w:szCs w:val="24"/>
+        </w:rPr>
+      </w:pPr>
+      <w:r>
+        <w:rPr>
+          <w:rFonts w:ascii="Times New Roman" w:hAnsi="Times New Roman" w:cs="Times New Roman"/>
+          <w:i/>
+          <w:sz w:val="24"/>
+          <w:szCs w:val="24"/>
+        </w:rPr>
+        <w:t xml:space="preserve">Tab. 5 – komendy dostępne w testach </w:t>
+      </w:r>
+      <w:r>
+        <w:rPr>
+          <w:rFonts w:ascii="Times New Roman" w:hAnsi="Times New Roman" w:cs="Times New Roman"/>
+          <w:i/>
+          <w:sz w:val="24"/>
+          <w:szCs w:val="24"/>
+        </w:rPr>
+        <w:t>SAP-</w:t>
+      </w:r>
+      <w:r>
+        <w:rPr>
+          <w:rFonts w:ascii="Times New Roman" w:hAnsi="Times New Roman" w:cs="Times New Roman"/>
+          <w:i/>
+          <w:sz w:val="24"/>
+          <w:szCs w:val="24"/>
+        </w:rPr>
+        <w:t>owych</w:t>
+      </w:r>
+    </w:p>
+    <w:tbl>
+      <w:tblPr>
+        <w:tblStyle w:val="Tabela-Siatka"/>
+        <w:tblW w:w="0" w:type="auto"/>
+        <w:tblLayout w:type="fixed"/>
+        <w:tblLook w:val="04A0" w:firstRow="1" w:lastRow="0" w:firstColumn="1" w:lastColumn="0" w:noHBand="0" w:noVBand="1"/>
+      </w:tblPr>
+      <w:tblGrid>
+        <w:gridCol w:w="1101"/>
+        <w:gridCol w:w="1417"/>
+        <w:gridCol w:w="1701"/>
+        <w:gridCol w:w="5069"/>
+      </w:tblGrid>
+      <w:tr>
+        <w:tc>
+          <w:tcPr>
+            <w:tcW w:w="1101" w:type="dxa"/>
+          </w:tcPr>
+          <w:p>
+            <w:pPr>
+              <w:spacing w:line="360" w:lineRule="auto"/>
+              <w:rPr>
+                <w:rFonts w:ascii="Times New Roman" w:hAnsi="Times New Roman" w:cs="Times New Roman"/>
+                <w:sz w:val="24"/>
+                <w:szCs w:val="24"/>
+              </w:rPr>
+            </w:pPr>
+            <w:r>
+              <w:rPr>
+                <w:rFonts w:ascii="Times New Roman" w:hAnsi="Times New Roman" w:cs="Times New Roman"/>
+                <w:sz w:val="24"/>
+                <w:szCs w:val="24"/>
+              </w:rPr>
+              <w:t>Kod</w:t>
+            </w:r>
+          </w:p>
+        </w:tc>
+        <w:tc>
+          <w:tcPr>
+            <w:tcW w:w="1417" w:type="dxa"/>
+          </w:tcPr>
+          <w:p>
+            <w:pPr>
+              <w:spacing w:line="360" w:lineRule="auto"/>
+              <w:rPr>
+                <w:rFonts w:ascii="Times New Roman" w:hAnsi="Times New Roman" w:cs="Times New Roman"/>
+                <w:sz w:val="24"/>
+                <w:szCs w:val="24"/>
+              </w:rPr>
+            </w:pPr>
+            <w:r>
+              <w:rPr>
+                <w:rFonts w:ascii="Times New Roman" w:hAnsi="Times New Roman" w:cs="Times New Roman"/>
+                <w:sz w:val="24"/>
+                <w:szCs w:val="24"/>
+              </w:rPr>
+              <w:t>Objaśnienie</w:t>
+            </w:r>
+          </w:p>
+        </w:tc>
+        <w:tc>
+          <w:tcPr>
+            <w:tcW w:w="1701" w:type="dxa"/>
+          </w:tcPr>
+          <w:p>
+            <w:pPr>
+              <w:spacing w:line="360" w:lineRule="auto"/>
+              <w:rPr>
+                <w:rFonts w:ascii="Times New Roman" w:hAnsi="Times New Roman" w:cs="Times New Roman"/>
+                <w:sz w:val="24"/>
+                <w:szCs w:val="24"/>
+              </w:rPr>
+            </w:pPr>
+            <w:r>
+              <w:rPr>
+                <w:rFonts w:ascii="Times New Roman" w:hAnsi="Times New Roman" w:cs="Times New Roman"/>
+                <w:sz w:val="24"/>
+                <w:szCs w:val="24"/>
+              </w:rPr>
+              <w:t>Parametry</w:t>
+            </w:r>
+          </w:p>
+        </w:tc>
+        <w:tc>
+          <w:tcPr>
+            <w:tcW w:w="5069" w:type="dxa"/>
+          </w:tcPr>
+          <w:p>
+            <w:pPr>
+              <w:spacing w:line="360" w:lineRule="auto"/>
+              <w:rPr>
+                <w:rFonts w:ascii="Times New Roman" w:hAnsi="Times New Roman" w:cs="Times New Roman"/>
+                <w:sz w:val="24"/>
+                <w:szCs w:val="24"/>
+              </w:rPr>
+            </w:pPr>
+            <w:r>
+              <w:rPr>
+                <w:rFonts w:ascii="Times New Roman" w:hAnsi="Times New Roman" w:cs="Times New Roman"/>
+                <w:sz w:val="24"/>
+                <w:szCs w:val="24"/>
+              </w:rPr>
+              <w:t>Efekt</w:t>
+            </w:r>
+          </w:p>
+        </w:tc>
+      </w:tr>
+      <w:tr>
+        <w:tc>
+          <w:tcPr>
+            <w:tcW w:w="1101" w:type="dxa"/>
+          </w:tcPr>
+          <w:p>
+            <w:pPr>
+              <w:spacing w:line="360" w:lineRule="auto"/>
+              <w:rPr>
+                <w:rFonts w:ascii="Times New Roman" w:hAnsi="Times New Roman" w:cs="Times New Roman"/>
+                <w:sz w:val="24"/>
+                <w:szCs w:val="24"/>
+              </w:rPr>
+            </w:pPr>
+            <w:r>
+              <w:rPr>
+                <w:rFonts w:ascii="Times New Roman" w:hAnsi="Times New Roman" w:cs="Times New Roman"/>
+                <w:sz w:val="24"/>
+                <w:szCs w:val="24"/>
+              </w:rPr>
+              <w:t>B</w:t>
+            </w:r>
+          </w:p>
+        </w:tc>
+        <w:tc>
+          <w:tcPr>
+            <w:tcW w:w="1417" w:type="dxa"/>
+          </w:tcPr>
+          <w:p>
+            <w:pPr>
+              <w:spacing w:line="360" w:lineRule="auto"/>
+              <w:rPr>
+                <w:rFonts w:ascii="Times New Roman" w:hAnsi="Times New Roman" w:cs="Times New Roman"/>
+                <w:sz w:val="24"/>
+                <w:szCs w:val="24"/>
+              </w:rPr>
+            </w:pPr>
+            <w:r>
+              <w:rPr>
+                <w:rFonts w:ascii="Times New Roman" w:hAnsi="Times New Roman" w:cs="Times New Roman"/>
+                <w:sz w:val="24"/>
+                <w:szCs w:val="24"/>
+              </w:rPr>
+              <w:t>Button</w:t>
+            </w:r>
+          </w:p>
+        </w:tc>
+        <w:tc>
+          <w:tcPr>
+            <w:tcW w:w="1701" w:type="dxa"/>
+          </w:tcPr>
+          <w:p>
+            <w:pPr>
+              <w:spacing w:line="360" w:lineRule="auto"/>
+              <w:rPr>
+                <w:rFonts w:ascii="Times New Roman" w:hAnsi="Times New Roman" w:cs="Times New Roman"/>
+                <w:sz w:val="24"/>
+                <w:szCs w:val="24"/>
+              </w:rPr>
+            </w:pPr>
+            <w:proofErr w:type="spellStart"/>
+            <w:r>
+              <w:rPr>
+                <w:rFonts w:ascii="Times New Roman" w:hAnsi="Times New Roman" w:cs="Times New Roman"/>
+                <w:sz w:val="24"/>
+                <w:szCs w:val="24"/>
+              </w:rPr>
+              <w:t>Xpath</w:t>
+            </w:r>
+            <w:proofErr w:type="spellEnd"/>
+          </w:p>
+        </w:tc>
+        <w:tc>
+          <w:tcPr>
+            <w:tcW w:w="5069" w:type="dxa"/>
+          </w:tcPr>
+          <w:p>
+            <w:pPr>
+              <w:spacing w:line="360" w:lineRule="auto"/>
+              <w:rPr>
+                <w:rFonts w:ascii="Times New Roman" w:hAnsi="Times New Roman" w:cs="Times New Roman"/>
+                <w:sz w:val="24"/>
+                <w:szCs w:val="24"/>
+              </w:rPr>
+            </w:pPr>
+            <w:r>
+              <w:rPr>
+                <w:rFonts w:ascii="Times New Roman" w:hAnsi="Times New Roman" w:cs="Times New Roman"/>
+                <w:sz w:val="24"/>
+                <w:szCs w:val="24"/>
+              </w:rPr>
+              <w:t xml:space="preserve">Klika w element znajdujący się pod podanym lokatorem </w:t>
+            </w:r>
+            <w:proofErr w:type="spellStart"/>
+            <w:r>
+              <w:rPr>
+                <w:rFonts w:ascii="Times New Roman" w:hAnsi="Times New Roman" w:cs="Times New Roman"/>
+                <w:sz w:val="24"/>
+                <w:szCs w:val="24"/>
+              </w:rPr>
+              <w:t>Xpath</w:t>
+            </w:r>
+            <w:proofErr w:type="spellEnd"/>
+            <w:r>
+              <w:rPr>
+                <w:rFonts w:ascii="Times New Roman" w:hAnsi="Times New Roman" w:cs="Times New Roman"/>
+                <w:sz w:val="24"/>
+                <w:szCs w:val="24"/>
+              </w:rPr>
+              <w:t>.</w:t>
+            </w:r>
+          </w:p>
+        </w:tc>
+      </w:tr>
+      <w:tr>
+        <w:tc>
+          <w:tcPr>
+            <w:tcW w:w="1101" w:type="dxa"/>
+          </w:tcPr>
+          <w:p>
+            <w:pPr>
+              <w:spacing w:line="360" w:lineRule="auto"/>
+              <w:rPr>
+                <w:rFonts w:ascii="Times New Roman" w:hAnsi="Times New Roman" w:cs="Times New Roman"/>
+                <w:sz w:val="24"/>
+                <w:szCs w:val="24"/>
+              </w:rPr>
+            </w:pPr>
+            <w:r>
+              <w:rPr>
+                <w:rFonts w:ascii="Times New Roman" w:hAnsi="Times New Roman" w:cs="Times New Roman"/>
+                <w:sz w:val="24"/>
+                <w:szCs w:val="24"/>
+              </w:rPr>
+              <w:t>CELL</w:t>
+            </w:r>
+          </w:p>
+        </w:tc>
+        <w:tc>
+          <w:tcPr>
+            <w:tcW w:w="1417" w:type="dxa"/>
+          </w:tcPr>
+          <w:p>
+            <w:pPr>
+              <w:spacing w:line="360" w:lineRule="auto"/>
+              <w:rPr>
+                <w:rFonts w:ascii="Times New Roman" w:hAnsi="Times New Roman" w:cs="Times New Roman"/>
+                <w:sz w:val="24"/>
+                <w:szCs w:val="24"/>
+              </w:rPr>
+            </w:pPr>
+            <w:proofErr w:type="spellStart"/>
+            <w:r>
+              <w:rPr>
+                <w:rFonts w:ascii="Times New Roman" w:hAnsi="Times New Roman" w:cs="Times New Roman"/>
+                <w:sz w:val="24"/>
+                <w:szCs w:val="24"/>
+              </w:rPr>
+              <w:t>Fill</w:t>
+            </w:r>
+            <w:proofErr w:type="spellEnd"/>
+            <w:r>
+              <w:rPr>
+                <w:rFonts w:ascii="Times New Roman" w:hAnsi="Times New Roman" w:cs="Times New Roman"/>
+                <w:sz w:val="24"/>
+                <w:szCs w:val="24"/>
+              </w:rPr>
+              <w:t xml:space="preserve"> Cell</w:t>
+            </w:r>
+          </w:p>
+        </w:tc>
+        <w:tc>
+          <w:tcPr>
+            <w:tcW w:w="1701" w:type="dxa"/>
+          </w:tcPr>
+          <w:p>
+            <w:pPr>
+              <w:spacing w:line="360" w:lineRule="auto"/>
+              <w:rPr>
+                <w:rFonts w:ascii="Times New Roman" w:hAnsi="Times New Roman" w:cs="Times New Roman"/>
+                <w:sz w:val="24"/>
+                <w:szCs w:val="24"/>
+              </w:rPr>
+            </w:pPr>
+            <w:proofErr w:type="spellStart"/>
+            <w:r>
+              <w:rPr>
+                <w:rFonts w:ascii="Times New Roman" w:hAnsi="Times New Roman" w:cs="Times New Roman"/>
+                <w:sz w:val="24"/>
+                <w:szCs w:val="24"/>
+              </w:rPr>
+              <w:t>Xpath</w:t>
+            </w:r>
+            <w:proofErr w:type="spellEnd"/>
+            <w:r>
+              <w:rPr>
+                <w:rFonts w:ascii="Times New Roman" w:hAnsi="Times New Roman" w:cs="Times New Roman"/>
+                <w:sz w:val="24"/>
+                <w:szCs w:val="24"/>
+              </w:rPr>
+              <w:t>, argument</w:t>
+            </w:r>
+          </w:p>
+        </w:tc>
+        <w:tc>
+          <w:tcPr>
+            <w:tcW w:w="5069" w:type="dxa"/>
+          </w:tcPr>
+          <w:p>
+            <w:pPr>
+              <w:spacing w:line="360" w:lineRule="auto"/>
+              <w:rPr>
+                <w:rFonts w:ascii="Times New Roman" w:hAnsi="Times New Roman" w:cs="Times New Roman"/>
+                <w:sz w:val="24"/>
+                <w:szCs w:val="24"/>
+              </w:rPr>
+            </w:pPr>
+            <w:r>
+              <w:rPr>
+                <w:rFonts w:ascii="Times New Roman" w:hAnsi="Times New Roman" w:cs="Times New Roman"/>
+                <w:sz w:val="24"/>
+                <w:szCs w:val="24"/>
+              </w:rPr>
+              <w:t xml:space="preserve">Wypełnia komórkę w tabeli znajdującej się pod podanym lokatorem </w:t>
+            </w:r>
+            <w:proofErr w:type="spellStart"/>
+            <w:r>
+              <w:rPr>
+                <w:rFonts w:ascii="Times New Roman" w:hAnsi="Times New Roman" w:cs="Times New Roman"/>
+                <w:sz w:val="24"/>
+                <w:szCs w:val="24"/>
+              </w:rPr>
+              <w:t>Xpath</w:t>
+            </w:r>
+            <w:proofErr w:type="spellEnd"/>
+            <w:r>
+              <w:rPr>
+                <w:rFonts w:ascii="Times New Roman" w:hAnsi="Times New Roman" w:cs="Times New Roman"/>
+                <w:sz w:val="24"/>
+                <w:szCs w:val="24"/>
+              </w:rPr>
+              <w:t xml:space="preserve">. Aby zaadresować konkretną komórkę w tabeli, która powinna zostać wypełniona, należy podać argument w postaci: </w:t>
+            </w:r>
+            <w:r>
+              <w:rPr>
+                <w:rFonts w:ascii="Times New Roman" w:hAnsi="Times New Roman" w:cs="Times New Roman"/>
+                <w:b/>
+                <w:sz w:val="24"/>
+                <w:szCs w:val="24"/>
+              </w:rPr>
+              <w:t>NR_WIERSZA;NAZWA_KOLUMNY;WARTOŚĆ</w:t>
+            </w:r>
+            <w:r>
+              <w:rPr>
+                <w:rFonts w:ascii="Times New Roman" w:hAnsi="Times New Roman" w:cs="Times New Roman"/>
+                <w:sz w:val="24"/>
+                <w:szCs w:val="24"/>
+              </w:rPr>
+              <w:t>.</w:t>
+            </w:r>
+          </w:p>
+          <w:p>
+            <w:pPr>
+              <w:spacing w:line="360" w:lineRule="auto"/>
+              <w:rPr>
+                <w:rFonts w:ascii="Times New Roman" w:hAnsi="Times New Roman" w:cs="Times New Roman"/>
+                <w:sz w:val="24"/>
+                <w:szCs w:val="24"/>
+              </w:rPr>
+            </w:pPr>
+            <w:r>
+              <w:rPr>
+                <w:rFonts w:ascii="Times New Roman" w:hAnsi="Times New Roman" w:cs="Times New Roman"/>
+                <w:sz w:val="24"/>
+                <w:szCs w:val="24"/>
+              </w:rPr>
+              <w:t>Każdy inny format argumentu zwróci błąd.</w:t>
+            </w:r>
+          </w:p>
+        </w:tc>
+      </w:tr>
+      <w:tr>
+        <w:tc>
+          <w:tcPr>
+            <w:tcW w:w="1101" w:type="dxa"/>
+          </w:tcPr>
+          <w:p>
+            <w:pPr>
+              <w:spacing w:line="360" w:lineRule="auto"/>
+              <w:rPr>
+                <w:rFonts w:ascii="Times New Roman" w:hAnsi="Times New Roman" w:cs="Times New Roman"/>
+                <w:sz w:val="24"/>
+                <w:szCs w:val="24"/>
+              </w:rPr>
+            </w:pPr>
+            <w:r>
+              <w:rPr>
+                <w:rFonts w:ascii="Times New Roman" w:hAnsi="Times New Roman" w:cs="Times New Roman"/>
+                <w:sz w:val="24"/>
+                <w:szCs w:val="24"/>
+              </w:rPr>
+              <w:t>DC</w:t>
+            </w:r>
+          </w:p>
+        </w:tc>
+        <w:tc>
+          <w:tcPr>
+            <w:tcW w:w="1417" w:type="dxa"/>
+          </w:tcPr>
+          <w:p>
+            <w:pPr>
+              <w:spacing w:line="360" w:lineRule="auto"/>
+              <w:rPr>
+                <w:rFonts w:ascii="Times New Roman" w:hAnsi="Times New Roman" w:cs="Times New Roman"/>
+                <w:sz w:val="24"/>
+                <w:szCs w:val="24"/>
+              </w:rPr>
+            </w:pPr>
+            <w:proofErr w:type="spellStart"/>
+            <w:r>
+              <w:rPr>
+                <w:rFonts w:ascii="Times New Roman" w:hAnsi="Times New Roman" w:cs="Times New Roman"/>
+                <w:sz w:val="24"/>
+                <w:szCs w:val="24"/>
+              </w:rPr>
+              <w:t>Double</w:t>
+            </w:r>
+            <w:proofErr w:type="spellEnd"/>
+            <w:r>
+              <w:rPr>
+                <w:rFonts w:ascii="Times New Roman" w:hAnsi="Times New Roman" w:cs="Times New Roman"/>
+                <w:sz w:val="24"/>
+                <w:szCs w:val="24"/>
+              </w:rPr>
+              <w:t xml:space="preserve"> </w:t>
+            </w:r>
+            <w:proofErr w:type="spellStart"/>
+            <w:r>
+              <w:rPr>
+                <w:rFonts w:ascii="Times New Roman" w:hAnsi="Times New Roman" w:cs="Times New Roman"/>
+                <w:sz w:val="24"/>
+                <w:szCs w:val="24"/>
+              </w:rPr>
+              <w:t>click</w:t>
+            </w:r>
+            <w:proofErr w:type="spellEnd"/>
+          </w:p>
+        </w:tc>
+        <w:tc>
+          <w:tcPr>
+            <w:tcW w:w="1701" w:type="dxa"/>
+          </w:tcPr>
+          <w:p>
+            <w:pPr>
+              <w:spacing w:line="360" w:lineRule="auto"/>
+              <w:rPr>
+                <w:rFonts w:ascii="Times New Roman" w:hAnsi="Times New Roman" w:cs="Times New Roman"/>
+                <w:sz w:val="24"/>
+                <w:szCs w:val="24"/>
+              </w:rPr>
+            </w:pPr>
+            <w:proofErr w:type="spellStart"/>
+            <w:r>
+              <w:rPr>
+                <w:rFonts w:ascii="Times New Roman" w:hAnsi="Times New Roman" w:cs="Times New Roman"/>
+                <w:sz w:val="24"/>
+                <w:szCs w:val="24"/>
+              </w:rPr>
+              <w:t>Xpath</w:t>
+            </w:r>
+            <w:proofErr w:type="spellEnd"/>
+          </w:p>
+        </w:tc>
+        <w:tc>
+          <w:tcPr>
+            <w:tcW w:w="5069" w:type="dxa"/>
+          </w:tcPr>
+          <w:p>
+            <w:pPr>
+              <w:spacing w:line="360" w:lineRule="auto"/>
+              <w:rPr>
+                <w:rFonts w:ascii="Times New Roman" w:hAnsi="Times New Roman" w:cs="Times New Roman"/>
+                <w:sz w:val="24"/>
+                <w:szCs w:val="24"/>
+              </w:rPr>
+            </w:pPr>
+            <w:r>
+              <w:rPr>
+                <w:rFonts w:ascii="Times New Roman" w:hAnsi="Times New Roman" w:cs="Times New Roman"/>
+                <w:sz w:val="24"/>
+                <w:szCs w:val="24"/>
+              </w:rPr>
+              <w:t xml:space="preserve">Klika dwukrotnie w element znajdujący się pod podanym lokatorem </w:t>
+            </w:r>
+            <w:proofErr w:type="spellStart"/>
+            <w:r>
+              <w:rPr>
+                <w:rFonts w:ascii="Times New Roman" w:hAnsi="Times New Roman" w:cs="Times New Roman"/>
+                <w:sz w:val="24"/>
+                <w:szCs w:val="24"/>
+              </w:rPr>
+              <w:t>Xpath</w:t>
+            </w:r>
+            <w:proofErr w:type="spellEnd"/>
+            <w:r>
+              <w:rPr>
+                <w:rFonts w:ascii="Times New Roman" w:hAnsi="Times New Roman" w:cs="Times New Roman"/>
+                <w:sz w:val="24"/>
+                <w:szCs w:val="24"/>
+              </w:rPr>
+              <w:t>.</w:t>
+            </w:r>
+          </w:p>
+        </w:tc>
+      </w:tr>
+      <w:tr>
+        <w:tc>
+          <w:tcPr>
+            <w:tcW w:w="1101" w:type="dxa"/>
+          </w:tcPr>
+          <w:p>
+            <w:pPr>
+              <w:spacing w:line="360" w:lineRule="auto"/>
+              <w:rPr>
+                <w:rFonts w:ascii="Times New Roman" w:hAnsi="Times New Roman" w:cs="Times New Roman"/>
+                <w:sz w:val="24"/>
+                <w:szCs w:val="24"/>
+              </w:rPr>
+            </w:pPr>
+            <w:r>
+              <w:rPr>
+                <w:rFonts w:ascii="Times New Roman" w:hAnsi="Times New Roman" w:cs="Times New Roman"/>
+                <w:sz w:val="24"/>
+                <w:szCs w:val="24"/>
+              </w:rPr>
+              <w:t>ENTER</w:t>
+            </w:r>
+          </w:p>
+        </w:tc>
+        <w:tc>
+          <w:tcPr>
+            <w:tcW w:w="1417" w:type="dxa"/>
+          </w:tcPr>
+          <w:p>
+            <w:pPr>
+              <w:spacing w:line="360" w:lineRule="auto"/>
+              <w:rPr>
+                <w:rFonts w:ascii="Times New Roman" w:hAnsi="Times New Roman" w:cs="Times New Roman"/>
+                <w:sz w:val="24"/>
+                <w:szCs w:val="24"/>
+              </w:rPr>
+            </w:pPr>
+            <w:proofErr w:type="spellStart"/>
+            <w:r>
+              <w:rPr>
+                <w:rFonts w:ascii="Times New Roman" w:hAnsi="Times New Roman" w:cs="Times New Roman"/>
+                <w:sz w:val="24"/>
+                <w:szCs w:val="24"/>
+              </w:rPr>
+              <w:t>Enter</w:t>
+            </w:r>
+            <w:proofErr w:type="spellEnd"/>
+          </w:p>
+        </w:tc>
+        <w:tc>
+          <w:tcPr>
+            <w:tcW w:w="1701" w:type="dxa"/>
+          </w:tcPr>
+          <w:p>
+            <w:pPr>
+              <w:spacing w:line="360" w:lineRule="auto"/>
+              <w:rPr>
+                <w:rFonts w:ascii="Times New Roman" w:hAnsi="Times New Roman" w:cs="Times New Roman"/>
+                <w:sz w:val="24"/>
+                <w:szCs w:val="24"/>
+              </w:rPr>
+            </w:pPr>
+            <w:proofErr w:type="spellStart"/>
+            <w:r>
+              <w:rPr>
+                <w:rFonts w:ascii="Times New Roman" w:hAnsi="Times New Roman" w:cs="Times New Roman"/>
+                <w:sz w:val="24"/>
+                <w:szCs w:val="24"/>
+              </w:rPr>
+              <w:t>Xpath</w:t>
+            </w:r>
+            <w:proofErr w:type="spellEnd"/>
+          </w:p>
+        </w:tc>
+        <w:tc>
+          <w:tcPr>
+            <w:tcW w:w="5069" w:type="dxa"/>
+          </w:tcPr>
+          <w:p>
+            <w:pPr>
+              <w:spacing w:line="360" w:lineRule="auto"/>
+              <w:rPr>
+                <w:rFonts w:ascii="Times New Roman" w:hAnsi="Times New Roman" w:cs="Times New Roman"/>
+                <w:sz w:val="24"/>
+                <w:szCs w:val="24"/>
+              </w:rPr>
+            </w:pPr>
+            <w:r>
+              <w:rPr>
+                <w:rFonts w:ascii="Times New Roman" w:hAnsi="Times New Roman" w:cs="Times New Roman"/>
+                <w:sz w:val="24"/>
+                <w:szCs w:val="24"/>
+              </w:rPr>
+              <w:t>Zatwierdza wypełnione wcześniej pola w formularzu (co jest równoznaczne z wciśnięciem klawisza ENTER).</w:t>
+            </w:r>
+          </w:p>
+        </w:tc>
+      </w:tr>
+      <w:tr>
+        <w:tc>
+          <w:tcPr>
+            <w:tcW w:w="1101" w:type="dxa"/>
+          </w:tcPr>
+          <w:p>
+            <w:pPr>
+              <w:spacing w:line="360" w:lineRule="auto"/>
+              <w:rPr>
+                <w:rFonts w:ascii="Times New Roman" w:hAnsi="Times New Roman" w:cs="Times New Roman"/>
+                <w:sz w:val="24"/>
+                <w:szCs w:val="24"/>
+              </w:rPr>
+            </w:pPr>
+            <w:r>
+              <w:rPr>
+                <w:rFonts w:ascii="Times New Roman" w:hAnsi="Times New Roman" w:cs="Times New Roman"/>
+                <w:sz w:val="24"/>
+                <w:szCs w:val="24"/>
+              </w:rPr>
+              <w:t>T</w:t>
+            </w:r>
+          </w:p>
+        </w:tc>
+        <w:tc>
+          <w:tcPr>
+            <w:tcW w:w="1417" w:type="dxa"/>
+          </w:tcPr>
+          <w:p>
+            <w:pPr>
+              <w:spacing w:line="360" w:lineRule="auto"/>
+              <w:rPr>
+                <w:rFonts w:ascii="Times New Roman" w:hAnsi="Times New Roman" w:cs="Times New Roman"/>
+                <w:sz w:val="24"/>
+                <w:szCs w:val="24"/>
+              </w:rPr>
+            </w:pPr>
+            <w:proofErr w:type="spellStart"/>
+            <w:r>
+              <w:rPr>
+                <w:rFonts w:ascii="Times New Roman" w:hAnsi="Times New Roman" w:cs="Times New Roman"/>
+                <w:sz w:val="24"/>
+                <w:szCs w:val="24"/>
+              </w:rPr>
+              <w:t>Text</w:t>
+            </w:r>
+            <w:proofErr w:type="spellEnd"/>
+          </w:p>
+        </w:tc>
+        <w:tc>
+          <w:tcPr>
+            <w:tcW w:w="1701" w:type="dxa"/>
+          </w:tcPr>
+          <w:p>
+            <w:pPr>
+              <w:spacing w:line="360" w:lineRule="auto"/>
+              <w:rPr>
+                <w:rFonts w:ascii="Times New Roman" w:hAnsi="Times New Roman" w:cs="Times New Roman"/>
+                <w:sz w:val="24"/>
+                <w:szCs w:val="24"/>
+              </w:rPr>
+            </w:pPr>
+            <w:proofErr w:type="spellStart"/>
+            <w:r>
+              <w:rPr>
+                <w:rFonts w:ascii="Times New Roman" w:hAnsi="Times New Roman" w:cs="Times New Roman"/>
+                <w:sz w:val="24"/>
+                <w:szCs w:val="24"/>
+              </w:rPr>
+              <w:t>Xpath</w:t>
+            </w:r>
+            <w:proofErr w:type="spellEnd"/>
+            <w:r>
+              <w:rPr>
+                <w:rFonts w:ascii="Times New Roman" w:hAnsi="Times New Roman" w:cs="Times New Roman"/>
+                <w:sz w:val="24"/>
+                <w:szCs w:val="24"/>
+              </w:rPr>
+              <w:t>, argument</w:t>
+            </w:r>
+          </w:p>
+        </w:tc>
+        <w:tc>
+          <w:tcPr>
+            <w:tcW w:w="5069" w:type="dxa"/>
+          </w:tcPr>
+          <w:p>
+            <w:pPr>
+              <w:spacing w:line="360" w:lineRule="auto"/>
+              <w:rPr>
+                <w:rFonts w:ascii="Times New Roman" w:hAnsi="Times New Roman" w:cs="Times New Roman"/>
+                <w:sz w:val="24"/>
+                <w:szCs w:val="24"/>
+              </w:rPr>
+            </w:pPr>
+            <w:r>
+              <w:rPr>
+                <w:rFonts w:ascii="Times New Roman" w:hAnsi="Times New Roman" w:cs="Times New Roman"/>
+                <w:sz w:val="24"/>
+                <w:szCs w:val="24"/>
+              </w:rPr>
+              <w:t xml:space="preserve">Wypełnia pole tekstowe znajdujące się pod podanym lokatorem </w:t>
+            </w:r>
+            <w:proofErr w:type="spellStart"/>
+            <w:r>
+              <w:rPr>
+                <w:rFonts w:ascii="Times New Roman" w:hAnsi="Times New Roman" w:cs="Times New Roman"/>
+                <w:sz w:val="24"/>
+                <w:szCs w:val="24"/>
+              </w:rPr>
+              <w:t>Xpath</w:t>
+            </w:r>
+            <w:proofErr w:type="spellEnd"/>
+            <w:r>
+              <w:rPr>
+                <w:rFonts w:ascii="Times New Roman" w:hAnsi="Times New Roman" w:cs="Times New Roman"/>
+                <w:sz w:val="24"/>
+                <w:szCs w:val="24"/>
+              </w:rPr>
+              <w:t xml:space="preserve"> wartością podaną w argumencie. Argument może być zmienną lub stałą.</w:t>
+            </w:r>
+          </w:p>
+        </w:tc>
+      </w:tr>
+    </w:tbl>
+    <w:p>
+      <w:pPr>
+        <w:jc w:val="center"/>
+      </w:pPr>
+      <w:bookmarkStart w:id="39" w:name="_GoBack"/>
+      <w:bookmarkEnd w:id="39"/>
+    </w:p>
+    <w:p>
+      <w:pPr>
+        <w:pStyle w:val="Nagwek3"/>
+        <w:spacing w:before="240" w:after="60" w:line="360" w:lineRule="auto"/>
         <w:rPr>
           <w:rFonts w:ascii="Arial" w:hAnsi="Arial" w:cs="Arial"/>
           <w:color w:val="auto"/>
           <w:sz w:val="26"/>
           <w:szCs w:val="26"/>
         </w:rPr>
+      </w:pPr>
+      <w:r>
+        <w:rPr>
+          <w:rFonts w:ascii="Arial" w:hAnsi="Arial" w:cs="Arial"/>
+          <w:color w:val="auto"/>
+          <w:sz w:val="26"/>
+          <w:szCs w:val="26"/>
+        </w:rPr>
+        <w:lastRenderedPageBreak/>
         <w:t>Stałe</w:t>
       </w:r>
       <w:bookmarkEnd w:id="33"/>
@@ -10851,12 +12220,12 @@
           <w:szCs w:val="26"/>
         </w:rPr>
       </w:pPr>
-      <w:bookmarkStart w:id="39" w:name="_Toc525039029"/>
-      <w:bookmarkStart w:id="40" w:name="_Toc531334393"/>
-      <w:bookmarkStart w:id="41" w:name="_Toc531338570"/>
-      <w:bookmarkStart w:id="42" w:name="_Toc531341456"/>
-      <w:bookmarkStart w:id="43" w:name="_Toc531344909"/>
-      <w:bookmarkStart w:id="44" w:name="_Toc531345030"/>
+      <w:bookmarkStart w:id="40" w:name="_Toc525039029"/>
+      <w:bookmarkStart w:id="41" w:name="_Toc531334393"/>
+      <w:bookmarkStart w:id="42" w:name="_Toc531338570"/>
+      <w:bookmarkStart w:id="43" w:name="_Toc531341456"/>
+      <w:bookmarkStart w:id="44" w:name="_Toc531344909"/>
+      <w:bookmarkStart w:id="45" w:name="_Toc531345030"/>
       <w:r>
         <w:rPr>
           <w:rFonts w:ascii="Arial" w:hAnsi="Arial" w:cs="Arial"/>
@@ -10866,12 +12235,12 @@
         </w:rPr>
         <w:t>Zmienne lokalne i globalne</w:t>
       </w:r>
-      <w:bookmarkEnd w:id="39"/>
       <w:bookmarkEnd w:id="40"/>
       <w:bookmarkEnd w:id="41"/>
       <w:bookmarkEnd w:id="42"/>
       <w:bookmarkEnd w:id="43"/>
       <w:bookmarkEnd w:id="44"/>
+      <w:bookmarkEnd w:id="45"/>
     </w:p>
     <w:p>
       <w:pPr>
@@ -11024,7 +12393,6 @@
           <w:sz w:val="24"/>
           <w:szCs w:val="24"/>
         </w:rPr>
-        <w:lastRenderedPageBreak/>
         <w:t xml:space="preserve">Komenda IF (Step </w:t>
       </w:r>
       <w:proofErr w:type="spellStart"/>
@@ -11191,6 +12559,7 @@
           <w:szCs w:val="24"/>
           <w:lang w:eastAsia="pl-PL"/>
         </w:rPr>
+        <w:lastRenderedPageBreak/>
         <w:drawing>
           <wp:inline distT="0" distB="0" distL="0" distR="0" wp14:anchorId="7465F34B" wp14:editId="06337278">
             <wp:extent cx="5322570" cy="1009015"/>
@@ -11283,8 +12652,8 @@
           <w:szCs w:val="28"/>
         </w:rPr>
       </w:pPr>
-      <w:bookmarkStart w:id="45" w:name="_Toc525039030"/>
-      <w:bookmarkStart w:id="46" w:name="_Toc531345031"/>
+      <w:bookmarkStart w:id="46" w:name="_Toc525039030"/>
+      <w:bookmarkStart w:id="47" w:name="_Toc531345031"/>
       <w:r>
         <w:rPr>
           <w:rFonts w:ascii="Arial" w:hAnsi="Arial" w:cs="Arial"/>
@@ -11293,7 +12662,6 @@
           <w:sz w:val="28"/>
           <w:szCs w:val="28"/>
         </w:rPr>
-        <w:lastRenderedPageBreak/>
         <w:t>6</w:t>
       </w:r>
       <w:r>
@@ -11306,8 +12674,6 @@
         </w:rPr>
         <w:t>.</w:t>
       </w:r>
-      <w:bookmarkStart w:id="47" w:name="_GoBack"/>
-      <w:bookmarkEnd w:id="47"/>
       <w:r>
         <w:rPr>
           <w:rFonts w:ascii="Arial" w:hAnsi="Arial" w:cs="Arial"/>
@@ -11318,8 +12684,8 @@
         </w:rPr>
         <w:t xml:space="preserve"> Obsługa programu</w:t>
       </w:r>
-      <w:bookmarkEnd w:id="45"/>
       <w:bookmarkEnd w:id="46"/>
+      <w:bookmarkEnd w:id="47"/>
     </w:p>
     <w:p>
       <w:pPr>
@@ -11496,6 +12862,7 @@
           <w:sz w:val="24"/>
           <w:szCs w:val="24"/>
         </w:rPr>
+        <w:lastRenderedPageBreak/>
         <w:t>Obecnie wybraną zakładkę można przesuwać w lewo bądź w prawo w panelu zakładek korzystając z przycisków strzałek (2).</w:t>
       </w:r>
     </w:p>
@@ -11588,7 +12955,6 @@
           <w:sz w:val="24"/>
           <w:szCs w:val="24"/>
         </w:rPr>
-        <w:lastRenderedPageBreak/>
         <w:t xml:space="preserve">Przyciski </w:t>
       </w:r>
       <w:r>
@@ -15109,6 +16475,119 @@
     <w:nsid w:val="76CE1E1A"/>
     <w:multiLevelType w:val="hybridMultilevel"/>
     <w:tmpl w:val="0F8A721C"/>
+    <w:lvl w:ilvl="0" w:tplc="04150001">
+      <w:start w:val="1"/>
+      <w:numFmt w:val="bullet"/>
+      <w:lvlText w:val=""/>
+      <w:lvlJc w:val="left"/>
+      <w:pPr>
+        <w:ind w:left="720" w:hanging="360"/>
+      </w:pPr>
+      <w:rPr>
+        <w:rFonts w:ascii="Symbol" w:hAnsi="Symbol" w:hint="default"/>
+      </w:rPr>
+    </w:lvl>
+    <w:lvl w:ilvl="1" w:tplc="04150003" w:tentative="1">
+      <w:start w:val="1"/>
+      <w:numFmt w:val="bullet"/>
+      <w:lvlText w:val="o"/>
+      <w:lvlJc w:val="left"/>
+      <w:pPr>
+        <w:ind w:left="1440" w:hanging="360"/>
+      </w:pPr>
+      <w:rPr>
+        <w:rFonts w:ascii="Courier New" w:hAnsi="Courier New" w:cs="Courier New" w:hint="default"/>
+      </w:rPr>
+    </w:lvl>
+    <w:lvl w:ilvl="2" w:tplc="04150005" w:tentative="1">
+      <w:start w:val="1"/>
+      <w:numFmt w:val="bullet"/>
+      <w:lvlText w:val=""/>
+      <w:lvlJc w:val="left"/>
+      <w:pPr>
+        <w:ind w:left="2160" w:hanging="360"/>
+      </w:pPr>
+      <w:rPr>
+        <w:rFonts w:ascii="Wingdings" w:hAnsi="Wingdings" w:hint="default"/>
+      </w:rPr>
+    </w:lvl>
+    <w:lvl w:ilvl="3" w:tplc="04150001" w:tentative="1">
+      <w:start w:val="1"/>
+      <w:numFmt w:val="bullet"/>
+      <w:lvlText w:val=""/>
+      <w:lvlJc w:val="left"/>
+      <w:pPr>
+        <w:ind w:left="2880" w:hanging="360"/>
+      </w:pPr>
+      <w:rPr>
+        <w:rFonts w:ascii="Symbol" w:hAnsi="Symbol" w:hint="default"/>
+      </w:rPr>
+    </w:lvl>
+    <w:lvl w:ilvl="4" w:tplc="04150003" w:tentative="1">
+      <w:start w:val="1"/>
+      <w:numFmt w:val="bullet"/>
+      <w:lvlText w:val="o"/>
+      <w:lvlJc w:val="left"/>
+      <w:pPr>
+        <w:ind w:left="3600" w:hanging="360"/>
+      </w:pPr>
+      <w:rPr>
+        <w:rFonts w:ascii="Courier New" w:hAnsi="Courier New" w:cs="Courier New" w:hint="default"/>
+      </w:rPr>
+    </w:lvl>
+    <w:lvl w:ilvl="5" w:tplc="04150005" w:tentative="1">
+      <w:start w:val="1"/>
+      <w:numFmt w:val="bullet"/>
+      <w:lvlText w:val=""/>
+      <w:lvlJc w:val="left"/>
+      <w:pPr>
+        <w:ind w:left="4320" w:hanging="360"/>
+      </w:pPr>
+      <w:rPr>
+        <w:rFonts w:ascii="Wingdings" w:hAnsi="Wingdings" w:hint="default"/>
+      </w:rPr>
+    </w:lvl>
+    <w:lvl w:ilvl="6" w:tplc="04150001" w:tentative="1">
+      <w:start w:val="1"/>
+      <w:numFmt w:val="bullet"/>
+      <w:lvlText w:val=""/>
+      <w:lvlJc w:val="left"/>
+      <w:pPr>
+        <w:ind w:left="5040" w:hanging="360"/>
+      </w:pPr>
+      <w:rPr>
+        <w:rFonts w:ascii="Symbol" w:hAnsi="Symbol" w:hint="default"/>
+      </w:rPr>
+    </w:lvl>
+    <w:lvl w:ilvl="7" w:tplc="04150003" w:tentative="1">
+      <w:start w:val="1"/>
+      <w:numFmt w:val="bullet"/>
+      <w:lvlText w:val="o"/>
+      <w:lvlJc w:val="left"/>
+      <w:pPr>
+        <w:ind w:left="5760" w:hanging="360"/>
+      </w:pPr>
+      <w:rPr>
+        <w:rFonts w:ascii="Courier New" w:hAnsi="Courier New" w:cs="Courier New" w:hint="default"/>
+      </w:rPr>
+    </w:lvl>
+    <w:lvl w:ilvl="8" w:tplc="04150005" w:tentative="1">
+      <w:start w:val="1"/>
+      <w:numFmt w:val="bullet"/>
+      <w:lvlText w:val=""/>
+      <w:lvlJc w:val="left"/>
+      <w:pPr>
+        <w:ind w:left="6480" w:hanging="360"/>
+      </w:pPr>
+      <w:rPr>
+        <w:rFonts w:ascii="Wingdings" w:hAnsi="Wingdings" w:hint="default"/>
+      </w:rPr>
+    </w:lvl>
+  </w:abstractNum>
+  <w:abstractNum w:abstractNumId="26">
+    <w:nsid w:val="79922072"/>
+    <w:multiLevelType w:val="hybridMultilevel"/>
+    <w:tmpl w:val="DE60B140"/>
     <w:lvl w:ilvl="0" w:tplc="04150001">
       <w:start w:val="1"/>
       <w:numFmt w:val="bullet"/>
@@ -15325,6 +16804,9 @@
   </w:num>
   <w:num w:numId="27">
     <w:abstractNumId w:val="10"/>
+  </w:num>
+  <w:num w:numId="28">
+    <w:abstractNumId w:val="26"/>
   </w:num>
 </w:numbering>
 </file>
@@ -15631,7 +17113,6 @@
   <w:style w:type="character" w:default="1" w:styleId="Domylnaczcionkaakapitu">
     <w:name w:val="Default Paragraph Font"/>
     <w:uiPriority w:val="1"/>
-    <w:semiHidden/>
     <w:unhideWhenUsed/>
   </w:style>
   <w:style w:type="table" w:default="1" w:styleId="Standardowy">
@@ -16375,7 +17856,6 @@
   <w:style w:type="character" w:default="1" w:styleId="Domylnaczcionkaakapitu">
     <w:name w:val="Default Paragraph Font"/>
     <w:uiPriority w:val="1"/>
-    <w:semiHidden/>
     <w:unhideWhenUsed/>
   </w:style>
   <w:style w:type="table" w:default="1" w:styleId="Standardowy">

</xml_diff>

<commit_message>
Dodany opis instalacji do manuala
</commit_message>
<xml_diff>
--- a/User manual.docx
+++ b/User manual.docx
@@ -240,7 +240,494 @@
           <w:sz w:val="28"/>
           <w:szCs w:val="28"/>
         </w:rPr>
-        <w:t xml:space="preserve"> Skróty klawiszowe</w:t>
+        <w:t xml:space="preserve"> </w:t>
+      </w:r>
+      <w:r>
+        <w:rPr>
+          <w:rFonts w:ascii="Arial" w:hAnsi="Arial" w:cs="Arial"/>
+          <w:i/>
+          <w:color w:val="auto"/>
+          <w:sz w:val="28"/>
+          <w:szCs w:val="28"/>
+        </w:rPr>
+        <w:t>Instalacja i pierwsze uruchomienie</w:t>
+      </w:r>
+    </w:p>
+    <w:p>
+      <w:pPr>
+        <w:spacing w:line="360" w:lineRule="auto"/>
+        <w:rPr>
+          <w:rFonts w:ascii="Times New Roman" w:hAnsi="Times New Roman" w:cs="Times New Roman"/>
+          <w:sz w:val="24"/>
+          <w:szCs w:val="24"/>
+        </w:rPr>
+      </w:pPr>
+      <w:r>
+        <w:rPr>
+          <w:rFonts w:ascii="Times New Roman" w:hAnsi="Times New Roman" w:cs="Times New Roman"/>
+          <w:sz w:val="24"/>
+          <w:szCs w:val="24"/>
+        </w:rPr>
+        <w:t>Przed pierwszym uruchomieniem aplikacji wykonaj następujące kroki</w:t>
+      </w:r>
+      <w:r>
+        <w:rPr>
+          <w:rFonts w:ascii="Times New Roman" w:hAnsi="Times New Roman" w:cs="Times New Roman"/>
+          <w:sz w:val="24"/>
+          <w:szCs w:val="24"/>
+        </w:rPr>
+        <w:t>:</w:t>
+      </w:r>
+    </w:p>
+    <w:p>
+      <w:pPr>
+        <w:pStyle w:val="Akapitzlist"/>
+        <w:numPr>
+          <w:ilvl w:val="0"/>
+          <w:numId w:val="29"/>
+        </w:numPr>
+        <w:spacing w:line="360" w:lineRule="auto"/>
+        <w:rPr>
+          <w:rFonts w:ascii="Times New Roman" w:hAnsi="Times New Roman" w:cs="Times New Roman"/>
+          <w:sz w:val="24"/>
+          <w:szCs w:val="24"/>
+        </w:rPr>
+      </w:pPr>
+      <w:r>
+        <w:rPr>
+          <w:rFonts w:ascii="Times New Roman" w:hAnsi="Times New Roman" w:cs="Times New Roman"/>
+          <w:sz w:val="24"/>
+          <w:szCs w:val="24"/>
+        </w:rPr>
+        <w:t>Skopiuj wszystkie pliki programu do upragnionego folderu.</w:t>
+      </w:r>
+    </w:p>
+    <w:p>
+      <w:pPr>
+        <w:pStyle w:val="Akapitzlist"/>
+        <w:numPr>
+          <w:ilvl w:val="0"/>
+          <w:numId w:val="29"/>
+        </w:numPr>
+        <w:spacing w:line="360" w:lineRule="auto"/>
+        <w:rPr>
+          <w:rFonts w:ascii="Times New Roman" w:hAnsi="Times New Roman" w:cs="Times New Roman"/>
+          <w:sz w:val="24"/>
+          <w:szCs w:val="24"/>
+        </w:rPr>
+      </w:pPr>
+      <w:r>
+        <w:rPr>
+          <w:rFonts w:ascii="Times New Roman" w:hAnsi="Times New Roman" w:cs="Times New Roman"/>
+          <w:sz w:val="24"/>
+          <w:szCs w:val="24"/>
+        </w:rPr>
+        <w:t xml:space="preserve">Skopiuj pliki </w:t>
+      </w:r>
+      <w:r>
+        <w:rPr>
+          <w:rFonts w:ascii="Times New Roman" w:hAnsi="Times New Roman" w:cs="Times New Roman"/>
+          <w:b/>
+          <w:sz w:val="24"/>
+          <w:szCs w:val="24"/>
+        </w:rPr>
+        <w:t xml:space="preserve">jacob-1.19-x64.dll </w:t>
+      </w:r>
+      <w:r>
+        <w:rPr>
+          <w:rFonts w:ascii="Times New Roman" w:hAnsi="Times New Roman" w:cs="Times New Roman"/>
+          <w:sz w:val="24"/>
+          <w:szCs w:val="24"/>
+        </w:rPr>
+        <w:t xml:space="preserve">oraz </w:t>
+      </w:r>
+      <w:r>
+        <w:rPr>
+          <w:rFonts w:ascii="Times New Roman" w:hAnsi="Times New Roman" w:cs="Times New Roman"/>
+          <w:b/>
+          <w:sz w:val="24"/>
+          <w:szCs w:val="24"/>
+        </w:rPr>
+        <w:t xml:space="preserve">jacob-1.19-x86.dll </w:t>
+      </w:r>
+      <w:r>
+        <w:rPr>
+          <w:rFonts w:ascii="Times New Roman" w:hAnsi="Times New Roman" w:cs="Times New Roman"/>
+          <w:sz w:val="24"/>
+          <w:szCs w:val="24"/>
+        </w:rPr>
+        <w:t>z folderu Libraries do folderu /</w:t>
+      </w:r>
+      <w:proofErr w:type="spellStart"/>
+      <w:r>
+        <w:rPr>
+          <w:rFonts w:ascii="Times New Roman" w:hAnsi="Times New Roman" w:cs="Times New Roman"/>
+          <w:sz w:val="24"/>
+          <w:szCs w:val="24"/>
+        </w:rPr>
+        <w:t>lib</w:t>
+      </w:r>
+      <w:proofErr w:type="spellEnd"/>
+      <w:r>
+        <w:rPr>
+          <w:rFonts w:ascii="Times New Roman" w:hAnsi="Times New Roman" w:cs="Times New Roman"/>
+          <w:sz w:val="24"/>
+          <w:szCs w:val="24"/>
+        </w:rPr>
+        <w:t xml:space="preserve"> w lokalizacji Javy.</w:t>
+      </w:r>
+    </w:p>
+    <w:p>
+      <w:pPr>
+        <w:pStyle w:val="Akapitzlist"/>
+        <w:numPr>
+          <w:ilvl w:val="0"/>
+          <w:numId w:val="29"/>
+        </w:numPr>
+        <w:spacing w:line="360" w:lineRule="auto"/>
+        <w:rPr>
+          <w:rFonts w:ascii="Times New Roman" w:hAnsi="Times New Roman" w:cs="Times New Roman"/>
+          <w:sz w:val="24"/>
+          <w:szCs w:val="24"/>
+        </w:rPr>
+      </w:pPr>
+      <w:r>
+        <w:rPr>
+          <w:rFonts w:ascii="Times New Roman" w:hAnsi="Times New Roman" w:cs="Times New Roman"/>
+          <w:sz w:val="24"/>
+          <w:szCs w:val="24"/>
+        </w:rPr>
+        <w:t>Dodaj do rejestru</w:t>
+      </w:r>
+      <w:r>
+        <w:rPr>
+          <w:rFonts w:ascii="Times New Roman" w:hAnsi="Times New Roman" w:cs="Times New Roman"/>
+          <w:sz w:val="24"/>
+          <w:szCs w:val="24"/>
+        </w:rPr>
+        <w:t>:</w:t>
+      </w:r>
+      <w:r>
+        <w:rPr>
+          <w:rFonts w:ascii="Times New Roman" w:hAnsi="Times New Roman" w:cs="Times New Roman"/>
+          <w:sz w:val="24"/>
+          <w:szCs w:val="24"/>
+        </w:rPr>
+        <w:br/>
+        <w:t>- w kluczu HKCR/Wow6432/</w:t>
+      </w:r>
+      <w:proofErr w:type="spellStart"/>
+      <w:r>
+        <w:rPr>
+          <w:rFonts w:ascii="Times New Roman" w:hAnsi="Times New Roman" w:cs="Times New Roman"/>
+          <w:sz w:val="24"/>
+          <w:szCs w:val="24"/>
+        </w:rPr>
+        <w:t>Node</w:t>
+      </w:r>
+      <w:proofErr w:type="spellEnd"/>
+      <w:r>
+        <w:rPr>
+          <w:rFonts w:ascii="Times New Roman" w:hAnsi="Times New Roman" w:cs="Times New Roman"/>
+          <w:sz w:val="24"/>
+          <w:szCs w:val="24"/>
+        </w:rPr>
+        <w:t>/</w:t>
+      </w:r>
+      <w:proofErr w:type="spellStart"/>
+      <w:r>
+        <w:rPr>
+          <w:rFonts w:ascii="Times New Roman" w:hAnsi="Times New Roman" w:cs="Times New Roman"/>
+          <w:sz w:val="24"/>
+          <w:szCs w:val="24"/>
+        </w:rPr>
+        <w:t>AppID</w:t>
+      </w:r>
+      <w:proofErr w:type="spellEnd"/>
+      <w:r>
+        <w:rPr>
+          <w:rFonts w:ascii="Times New Roman" w:hAnsi="Times New Roman" w:cs="Times New Roman"/>
+          <w:sz w:val="24"/>
+          <w:szCs w:val="24"/>
+        </w:rPr>
+        <w:t>/{</w:t>
+      </w:r>
+      <w:r>
+        <w:rPr>
+          <w:rFonts w:ascii="Times New Roman" w:hAnsi="Times New Roman" w:cs="Times New Roman"/>
+          <w:sz w:val="24"/>
+          <w:szCs w:val="24"/>
+        </w:rPr>
+        <w:t>E2779C61-F87E-4038-98A0-1D9E71334706</w:t>
+      </w:r>
+      <w:r>
+        <w:rPr>
+          <w:rFonts w:ascii="Times New Roman" w:hAnsi="Times New Roman" w:cs="Times New Roman"/>
+          <w:sz w:val="24"/>
+          <w:szCs w:val="24"/>
+        </w:rPr>
+        <w:t xml:space="preserve">} pustą wartość o nazwie </w:t>
+      </w:r>
+      <w:proofErr w:type="spellStart"/>
+      <w:r>
+        <w:rPr>
+          <w:rFonts w:ascii="Times New Roman" w:hAnsi="Times New Roman" w:cs="Times New Roman"/>
+          <w:sz w:val="24"/>
+          <w:szCs w:val="24"/>
+        </w:rPr>
+        <w:t>DllSurrogate</w:t>
+      </w:r>
+      <w:proofErr w:type="spellEnd"/>
+      <w:r>
+        <w:rPr>
+          <w:rFonts w:ascii="Times New Roman" w:hAnsi="Times New Roman" w:cs="Times New Roman"/>
+          <w:sz w:val="24"/>
+          <w:szCs w:val="24"/>
+        </w:rPr>
+        <w:t>.</w:t>
+      </w:r>
+      <w:r>
+        <w:rPr>
+          <w:rFonts w:ascii="Times New Roman" w:hAnsi="Times New Roman" w:cs="Times New Roman"/>
+          <w:sz w:val="24"/>
+          <w:szCs w:val="24"/>
+        </w:rPr>
+        <w:br/>
+        <w:t xml:space="preserve">- nowy klucz o GUID </w:t>
+      </w:r>
+      <w:r>
+        <w:rPr>
+          <w:rFonts w:ascii="Times New Roman" w:hAnsi="Times New Roman" w:cs="Times New Roman"/>
+          <w:sz w:val="24"/>
+          <w:szCs w:val="24"/>
+        </w:rPr>
+        <w:t>{</w:t>
+      </w:r>
+      <w:r>
+        <w:rPr>
+          <w:rFonts w:ascii="Times New Roman" w:hAnsi="Times New Roman" w:cs="Times New Roman"/>
+          <w:sz w:val="24"/>
+          <w:szCs w:val="24"/>
+        </w:rPr>
+        <w:t>E2779C61-F87E-4038-98A0-1D9E71334706</w:t>
+      </w:r>
+      <w:r>
+        <w:rPr>
+          <w:rFonts w:ascii="Times New Roman" w:hAnsi="Times New Roman" w:cs="Times New Roman"/>
+          <w:sz w:val="24"/>
+          <w:szCs w:val="24"/>
+        </w:rPr>
+        <w:t xml:space="preserve">} </w:t>
+      </w:r>
+      <w:r>
+        <w:rPr>
+          <w:rFonts w:ascii="Times New Roman" w:hAnsi="Times New Roman" w:cs="Times New Roman"/>
+          <w:sz w:val="24"/>
+          <w:szCs w:val="24"/>
+        </w:rPr>
+        <w:t>w HKLM/Software/</w:t>
+      </w:r>
+      <w:proofErr w:type="spellStart"/>
+      <w:r>
+        <w:rPr>
+          <w:rFonts w:ascii="Times New Roman" w:hAnsi="Times New Roman" w:cs="Times New Roman"/>
+          <w:sz w:val="24"/>
+          <w:szCs w:val="24"/>
+        </w:rPr>
+        <w:t>Classes</w:t>
+      </w:r>
+      <w:proofErr w:type="spellEnd"/>
+      <w:r>
+        <w:rPr>
+          <w:rFonts w:ascii="Times New Roman" w:hAnsi="Times New Roman" w:cs="Times New Roman"/>
+          <w:sz w:val="24"/>
+          <w:szCs w:val="24"/>
+        </w:rPr>
+        <w:t>/</w:t>
+      </w:r>
+      <w:proofErr w:type="spellStart"/>
+      <w:r>
+        <w:rPr>
+          <w:rFonts w:ascii="Times New Roman" w:hAnsi="Times New Roman" w:cs="Times New Roman"/>
+          <w:sz w:val="24"/>
+          <w:szCs w:val="24"/>
+        </w:rPr>
+        <w:t>AppID</w:t>
+      </w:r>
+      <w:proofErr w:type="spellEnd"/>
+      <w:r>
+        <w:rPr>
+          <w:rFonts w:ascii="Times New Roman" w:hAnsi="Times New Roman" w:cs="Times New Roman"/>
+          <w:sz w:val="24"/>
+          <w:szCs w:val="24"/>
+        </w:rPr>
+        <w:t>. Nie dodawaj żadnych wartości do tego klucza.</w:t>
+      </w:r>
+      <w:r>
+        <w:rPr>
+          <w:rFonts w:ascii="Times New Roman" w:hAnsi="Times New Roman" w:cs="Times New Roman"/>
+          <w:sz w:val="24"/>
+          <w:szCs w:val="24"/>
+        </w:rPr>
+        <w:br/>
+        <w:t>(</w:t>
+      </w:r>
+      <w:hyperlink r:id="rId6" w:history="1">
+        <w:r>
+          <w:rPr>
+            <w:rStyle w:val="Hipercze"/>
+            <w:rFonts w:ascii="Times New Roman" w:hAnsi="Times New Roman" w:cs="Times New Roman"/>
+            <w:sz w:val="24"/>
+            <w:szCs w:val="24"/>
+          </w:rPr>
+          <w:t>https://erpinnews.com/how-to-make-sap-rot-wrapper-library-available-in-a-64-bit-environment</w:t>
+        </w:r>
+      </w:hyperlink>
+      <w:r>
+        <w:rPr>
+          <w:rFonts w:ascii="Times New Roman" w:hAnsi="Times New Roman" w:cs="Times New Roman"/>
+          <w:sz w:val="24"/>
+          <w:szCs w:val="24"/>
+        </w:rPr>
+        <w:t>)</w:t>
+      </w:r>
+    </w:p>
+    <w:p>
+      <w:pPr>
+        <w:pStyle w:val="Akapitzlist"/>
+        <w:numPr>
+          <w:ilvl w:val="0"/>
+          <w:numId w:val="29"/>
+        </w:numPr>
+        <w:spacing w:line="360" w:lineRule="auto"/>
+        <w:rPr>
+          <w:rFonts w:ascii="Times New Roman" w:hAnsi="Times New Roman" w:cs="Times New Roman"/>
+          <w:sz w:val="24"/>
+          <w:szCs w:val="24"/>
+        </w:rPr>
+      </w:pPr>
+      <w:r>
+        <w:rPr>
+          <w:rFonts w:ascii="Times New Roman" w:hAnsi="Times New Roman" w:cs="Times New Roman"/>
+          <w:sz w:val="24"/>
+          <w:szCs w:val="24"/>
+        </w:rPr>
+        <w:t>Uruchom ponownie komputer, aby zapisać zmiany w rejestrze</w:t>
+      </w:r>
+    </w:p>
+    <w:p>
+      <w:pPr>
+        <w:pStyle w:val="Akapitzlist"/>
+        <w:numPr>
+          <w:ilvl w:val="0"/>
+          <w:numId w:val="29"/>
+        </w:numPr>
+        <w:spacing w:line="360" w:lineRule="auto"/>
+        <w:rPr>
+          <w:rFonts w:ascii="Times New Roman" w:hAnsi="Times New Roman" w:cs="Times New Roman"/>
+          <w:sz w:val="24"/>
+          <w:szCs w:val="24"/>
+        </w:rPr>
+      </w:pPr>
+      <w:r>
+        <w:rPr>
+          <w:rFonts w:ascii="Times New Roman" w:hAnsi="Times New Roman" w:cs="Times New Roman"/>
+          <w:sz w:val="24"/>
+          <w:szCs w:val="24"/>
+        </w:rPr>
+        <w:t>Uruchom aplikację skrótem Run</w:t>
+      </w:r>
+    </w:p>
+    <w:p>
+      <w:pPr>
+        <w:pStyle w:val="Akapitzlist"/>
+        <w:numPr>
+          <w:ilvl w:val="0"/>
+          <w:numId w:val="29"/>
+        </w:numPr>
+        <w:spacing w:line="360" w:lineRule="auto"/>
+        <w:rPr>
+          <w:rFonts w:ascii="Times New Roman" w:hAnsi="Times New Roman" w:cs="Times New Roman"/>
+          <w:sz w:val="24"/>
+          <w:szCs w:val="24"/>
+        </w:rPr>
+      </w:pPr>
+      <w:r>
+        <w:rPr>
+          <w:rFonts w:ascii="Times New Roman" w:hAnsi="Times New Roman" w:cs="Times New Roman"/>
+          <w:sz w:val="24"/>
+          <w:szCs w:val="24"/>
+        </w:rPr>
+        <w:t xml:space="preserve">Wejdź w menu ustawień (przycisk w prawym górnym rogu) i upewnij się, że ścieżki do przeglądarki Mozilla </w:t>
+      </w:r>
+      <w:proofErr w:type="spellStart"/>
+      <w:r>
+        <w:rPr>
+          <w:rFonts w:ascii="Times New Roman" w:hAnsi="Times New Roman" w:cs="Times New Roman"/>
+          <w:sz w:val="24"/>
+          <w:szCs w:val="24"/>
+        </w:rPr>
+        <w:t>Firefox</w:t>
+      </w:r>
+      <w:proofErr w:type="spellEnd"/>
+      <w:r>
+        <w:rPr>
+          <w:rFonts w:ascii="Times New Roman" w:hAnsi="Times New Roman" w:cs="Times New Roman"/>
+          <w:sz w:val="24"/>
+          <w:szCs w:val="24"/>
+        </w:rPr>
+        <w:t xml:space="preserve"> i sterownika </w:t>
+      </w:r>
+      <w:proofErr w:type="spellStart"/>
+      <w:r>
+        <w:rPr>
+          <w:rFonts w:ascii="Times New Roman" w:hAnsi="Times New Roman" w:cs="Times New Roman"/>
+          <w:sz w:val="24"/>
+          <w:szCs w:val="24"/>
+        </w:rPr>
+        <w:t>Geckodriver</w:t>
+      </w:r>
+      <w:proofErr w:type="spellEnd"/>
+      <w:r>
+        <w:rPr>
+          <w:rFonts w:ascii="Times New Roman" w:hAnsi="Times New Roman" w:cs="Times New Roman"/>
+          <w:sz w:val="24"/>
+          <w:szCs w:val="24"/>
+        </w:rPr>
+        <w:t xml:space="preserve"> są prawidłowe.</w:t>
+      </w:r>
+    </w:p>
+    <w:p>
+      <w:pPr>
+        <w:pStyle w:val="Nagwek2"/>
+        <w:spacing w:before="240" w:after="240" w:line="360" w:lineRule="auto"/>
+        <w:rPr>
+          <w:rFonts w:ascii="Arial" w:hAnsi="Arial" w:cs="Arial"/>
+          <w:i/>
+          <w:color w:val="auto"/>
+          <w:sz w:val="28"/>
+          <w:szCs w:val="28"/>
+        </w:rPr>
+      </w:pPr>
+      <w:r>
+        <w:rPr>
+          <w:rFonts w:ascii="Arial" w:hAnsi="Arial" w:cs="Arial"/>
+          <w:i/>
+          <w:color w:val="auto"/>
+          <w:sz w:val="28"/>
+          <w:szCs w:val="28"/>
+        </w:rPr>
+        <w:t xml:space="preserve">3. </w:t>
+      </w:r>
+      <w:r>
+        <w:rPr>
+          <w:rFonts w:ascii="Arial" w:hAnsi="Arial" w:cs="Arial"/>
+          <w:i/>
+          <w:color w:val="auto"/>
+          <w:sz w:val="28"/>
+          <w:szCs w:val="28"/>
+        </w:rPr>
+        <w:t>Skróty klawiszowe</w:t>
       </w:r>
       <w:bookmarkEnd w:id="3"/>
     </w:p>
@@ -282,6 +769,7 @@
           <w:sz w:val="24"/>
           <w:szCs w:val="24"/>
         </w:rPr>
+        <w:lastRenderedPageBreak/>
         <w:t xml:space="preserve">CTRL + N    </w:t>
       </w:r>
       <w:r>
@@ -447,7 +935,7 @@
           <w:sz w:val="28"/>
           <w:szCs w:val="28"/>
         </w:rPr>
-        <w:t>3</w:t>
+        <w:t>4</w:t>
       </w:r>
       <w:r>
         <w:rPr>
@@ -672,7 +1160,6 @@
           <w:sz w:val="26"/>
           <w:szCs w:val="26"/>
         </w:rPr>
-        <w:lastRenderedPageBreak/>
         <w:t>Scenariusz</w:t>
       </w:r>
       <w:bookmarkEnd w:id="5"/>
@@ -958,7 +1445,16 @@
           <w:sz w:val="24"/>
           <w:szCs w:val="24"/>
         </w:rPr>
-        <w:t>Jeśli kilka przypadków testowych korzysta z tego samego zestawu danych, to jest on uznawany za współdzielony przez owe przypadki – tj. jeśli pierwszy przypadek ustawi wartość pewnej zmiennej w zestawie danych, kolejny przypadek będzie mógł operować na zmodyfikowanej wartości. Pozwala to na przesyłanie rezultatów pomiędzy poszczególnymi testami.</w:t>
+        <w:t xml:space="preserve">Jeśli kilka przypadków testowych korzysta z tego samego zestawu danych, to jest on uznawany za współdzielony przez owe przypadki – tj. jeśli pierwszy przypadek ustawi </w:t>
+      </w:r>
+      <w:r>
+        <w:rPr>
+          <w:rFonts w:ascii="Times New Roman" w:hAnsi="Times New Roman" w:cs="Times New Roman"/>
+          <w:sz w:val="24"/>
+          <w:szCs w:val="24"/>
+        </w:rPr>
+        <w:lastRenderedPageBreak/>
+        <w:t>wartość pewnej zmiennej w zestawie danych, kolejny przypadek będzie mógł operować na zmodyfikowanej wartości. Pozwala to na przesyłanie rezultatów pomiędzy poszczególnymi testami.</w:t>
       </w:r>
     </w:p>
     <w:p>
@@ -997,7 +1493,7 @@
                     </pic:cNvPicPr>
                   </pic:nvPicPr>
                   <pic:blipFill>
-                    <a:blip r:embed="rId6">
+                    <a:blip r:embed="rId7">
                       <a:extLst>
                         <a:ext uri="{28A0092B-C50C-407E-A947-70E740481C1C}">
                           <a14:useLocalDpi xmlns:a14="http://schemas.microsoft.com/office/drawing/2010/main" val="0"/>
@@ -1118,7 +1614,6 @@
           <w:sz w:val="28"/>
           <w:szCs w:val="28"/>
         </w:rPr>
-        <w:lastRenderedPageBreak/>
         <w:t>type</w:t>
       </w:r>
       <w:proofErr w:type="spellEnd"/>
@@ -1450,6 +1945,7 @@
           <w:szCs w:val="24"/>
           <w:lang w:eastAsia="pl-PL"/>
         </w:rPr>
+        <w:lastRenderedPageBreak/>
         <w:drawing>
           <wp:inline distT="0" distB="0" distL="0" distR="0" wp14:anchorId="7861AAEC" wp14:editId="55E71E23">
             <wp:extent cx="5753735" cy="3614420"/>
@@ -1468,7 +1964,7 @@
                     </pic:cNvPicPr>
                   </pic:nvPicPr>
                   <pic:blipFill>
-                    <a:blip r:embed="rId7">
+                    <a:blip r:embed="rId8">
                       <a:extLst>
                         <a:ext uri="{28A0092B-C50C-407E-A947-70E740481C1C}">
                           <a14:useLocalDpi xmlns:a14="http://schemas.microsoft.com/office/drawing/2010/main" val="0"/>
@@ -1541,25 +2037,6 @@
           <w:sz w:val="24"/>
           <w:szCs w:val="24"/>
         </w:rPr>
-        <w:br w:type="page"/>
-      </w:r>
-    </w:p>
-    <w:p>
-      <w:pPr>
-        <w:spacing w:line="360" w:lineRule="auto"/>
-        <w:rPr>
-          <w:rFonts w:ascii="Times New Roman" w:hAnsi="Times New Roman" w:cs="Times New Roman"/>
-          <w:sz w:val="24"/>
-          <w:szCs w:val="24"/>
-        </w:rPr>
-      </w:pPr>
-      <w:r>
-        <w:rPr>
-          <w:rFonts w:ascii="Times New Roman" w:hAnsi="Times New Roman" w:cs="Times New Roman"/>
-          <w:sz w:val="24"/>
-          <w:szCs w:val="24"/>
-        </w:rPr>
-        <w:lastRenderedPageBreak/>
         <w:t>Pierwsza komenda w każdym skrypcie testowym określa typ testu:</w:t>
       </w:r>
     </w:p>
@@ -1742,6 +2219,7 @@
           <w:szCs w:val="24"/>
           <w:lang w:eastAsia="pl-PL"/>
         </w:rPr>
+        <w:lastRenderedPageBreak/>
         <w:drawing>
           <wp:inline distT="0" distB="0" distL="0" distR="0" wp14:anchorId="125D6619" wp14:editId="24229324">
             <wp:extent cx="5753735" cy="1682115"/>
@@ -1760,7 +2238,7 @@
                     </pic:cNvPicPr>
                   </pic:nvPicPr>
                   <pic:blipFill>
-                    <a:blip r:embed="rId8">
+                    <a:blip r:embed="rId9">
                       <a:extLst>
                         <a:ext uri="{28A0092B-C50C-407E-A947-70E740481C1C}">
                           <a14:useLocalDpi xmlns:a14="http://schemas.microsoft.com/office/drawing/2010/main" val="0"/>
@@ -1835,7 +2313,7 @@
           <w:sz w:val="28"/>
           <w:szCs w:val="28"/>
         </w:rPr>
-        <w:t>4</w:t>
+        <w:t>5</w:t>
       </w:r>
       <w:r>
         <w:rPr>
@@ -1992,7 +2470,6 @@
           <w:sz w:val="24"/>
           <w:szCs w:val="24"/>
         </w:rPr>
-        <w:lastRenderedPageBreak/>
         <w:t xml:space="preserve">Istnieje 7 poziomów raportowania. W większości przypadków, poziom niższy zawiera też w sobie możliwości poziomów wyższych (np. </w:t>
       </w:r>
       <w:proofErr w:type="spellStart"/>
@@ -2326,6 +2803,7 @@
           <w:sz w:val="24"/>
           <w:szCs w:val="24"/>
         </w:rPr>
+        <w:lastRenderedPageBreak/>
         <w:t>reportingLevel</w:t>
       </w:r>
       <w:proofErr w:type="spellEnd"/>
@@ -2402,6 +2880,7 @@
     </w:p>
     <w:p>
       <w:pPr>
+        <w:jc w:val="center"/>
         <w:rPr>
           <w:rFonts w:ascii="Times New Roman" w:hAnsi="Times New Roman" w:cs="Times New Roman"/>
           <w:i/>
@@ -2416,28 +2895,6 @@
           <w:sz w:val="24"/>
           <w:szCs w:val="24"/>
         </w:rPr>
-        <w:br w:type="page"/>
-      </w:r>
-    </w:p>
-    <w:p>
-      <w:pPr>
-        <w:spacing w:line="360" w:lineRule="auto"/>
-        <w:jc w:val="center"/>
-        <w:rPr>
-          <w:rFonts w:ascii="Times New Roman" w:hAnsi="Times New Roman" w:cs="Times New Roman"/>
-          <w:i/>
-          <w:sz w:val="24"/>
-          <w:szCs w:val="24"/>
-        </w:rPr>
-      </w:pPr>
-      <w:r>
-        <w:rPr>
-          <w:rFonts w:ascii="Times New Roman" w:hAnsi="Times New Roman" w:cs="Times New Roman"/>
-          <w:i/>
-          <w:sz w:val="24"/>
-          <w:szCs w:val="24"/>
-        </w:rPr>
-        <w:lastRenderedPageBreak/>
         <w:t xml:space="preserve">Tab. 1 – zapisy do pliku .log w zależności od wartości zmiennej </w:t>
       </w:r>
       <w:proofErr w:type="spellStart"/>
@@ -2784,9 +3241,9 @@
                   <o:lock v:ext="edit" aspectratio="t"/>
                 </v:shapetype>
                 <v:shape id="_x0000_i1025" type="#_x0000_t75" style="width:24.3pt;height:19.25pt" o:ole="">
-                  <v:imagedata r:id="rId9" o:title=""/>
+                  <v:imagedata r:id="rId10" o:title=""/>
                 </v:shape>
-                <o:OLEObject Type="Embed" ProgID="PBrush" ShapeID="_x0000_i1025" DrawAspect="Content" ObjectID="_1609833865" r:id="rId10"/>
+                <o:OLEObject Type="Embed" ProgID="PBrush" ShapeID="_x0000_i1025" DrawAspect="Content" ObjectID="_1610957317" r:id="rId11"/>
               </w:object>
             </w:r>
           </w:p>
@@ -2815,9 +3272,9 @@
               </w:rPr>
               <w:object w:dxaOrig="3915" w:dyaOrig="3150">
                 <v:shape id="_x0000_i1026" type="#_x0000_t75" style="width:24.3pt;height:19.25pt" o:ole="">
-                  <v:imagedata r:id="rId9" o:title=""/>
+                  <v:imagedata r:id="rId10" o:title=""/>
                 </v:shape>
-                <o:OLEObject Type="Embed" ProgID="PBrush" ShapeID="_x0000_i1026" DrawAspect="Content" ObjectID="_1609833866" r:id="rId11"/>
+                <o:OLEObject Type="Embed" ProgID="PBrush" ShapeID="_x0000_i1026" DrawAspect="Content" ObjectID="_1610957318" r:id="rId12"/>
               </w:object>
             </w:r>
           </w:p>
@@ -2846,9 +3303,9 @@
               </w:rPr>
               <w:object w:dxaOrig="3915" w:dyaOrig="3150">
                 <v:shape id="_x0000_i1027" type="#_x0000_t75" style="width:24.3pt;height:19.25pt" o:ole="">
-                  <v:imagedata r:id="rId9" o:title=""/>
+                  <v:imagedata r:id="rId10" o:title=""/>
                 </v:shape>
-                <o:OLEObject Type="Embed" ProgID="PBrush" ShapeID="_x0000_i1027" DrawAspect="Content" ObjectID="_1609833867" r:id="rId12"/>
+                <o:OLEObject Type="Embed" ProgID="PBrush" ShapeID="_x0000_i1027" DrawAspect="Content" ObjectID="_1610957319" r:id="rId13"/>
               </w:object>
             </w:r>
           </w:p>
@@ -2877,9 +3334,9 @@
               </w:rPr>
               <w:object w:dxaOrig="3915" w:dyaOrig="3150">
                 <v:shape id="_x0000_i1028" type="#_x0000_t75" style="width:24.3pt;height:19.25pt" o:ole="">
-                  <v:imagedata r:id="rId9" o:title=""/>
+                  <v:imagedata r:id="rId10" o:title=""/>
                 </v:shape>
-                <o:OLEObject Type="Embed" ProgID="PBrush" ShapeID="_x0000_i1028" DrawAspect="Content" ObjectID="_1609833868" r:id="rId13"/>
+                <o:OLEObject Type="Embed" ProgID="PBrush" ShapeID="_x0000_i1028" DrawAspect="Content" ObjectID="_1610957320" r:id="rId14"/>
               </w:object>
             </w:r>
           </w:p>
@@ -2908,9 +3365,9 @@
               </w:rPr>
               <w:object w:dxaOrig="3915" w:dyaOrig="3150">
                 <v:shape id="_x0000_i1029" type="#_x0000_t75" style="width:24.3pt;height:19.25pt" o:ole="">
-                  <v:imagedata r:id="rId9" o:title=""/>
+                  <v:imagedata r:id="rId10" o:title=""/>
                 </v:shape>
-                <o:OLEObject Type="Embed" ProgID="PBrush" ShapeID="_x0000_i1029" DrawAspect="Content" ObjectID="_1609833869" r:id="rId14"/>
+                <o:OLEObject Type="Embed" ProgID="PBrush" ShapeID="_x0000_i1029" DrawAspect="Content" ObjectID="_1610957321" r:id="rId15"/>
               </w:object>
             </w:r>
           </w:p>
@@ -2969,9 +3426,9 @@
               </w:rPr>
               <w:object w:dxaOrig="4500" w:dyaOrig="4500">
                 <v:shape id="_x0000_i1030" type="#_x0000_t75" style="width:19.25pt;height:19.25pt" o:ole="">
-                  <v:imagedata r:id="rId15" o:title=""/>
+                  <v:imagedata r:id="rId16" o:title=""/>
                 </v:shape>
-                <o:OLEObject Type="Embed" ProgID="PBrush" ShapeID="_x0000_i1030" DrawAspect="Content" ObjectID="_1609833870" r:id="rId16"/>
+                <o:OLEObject Type="Embed" ProgID="PBrush" ShapeID="_x0000_i1030" DrawAspect="Content" ObjectID="_1610957322" r:id="rId17"/>
               </w:object>
             </w:r>
           </w:p>
@@ -3000,9 +3457,9 @@
               </w:rPr>
               <w:object w:dxaOrig="3915" w:dyaOrig="3150">
                 <v:shape id="_x0000_i1031" type="#_x0000_t75" style="width:24.3pt;height:19.25pt" o:ole="">
-                  <v:imagedata r:id="rId9" o:title=""/>
+                  <v:imagedata r:id="rId10" o:title=""/>
                 </v:shape>
-                <o:OLEObject Type="Embed" ProgID="PBrush" ShapeID="_x0000_i1031" DrawAspect="Content" ObjectID="_1609833871" r:id="rId17"/>
+                <o:OLEObject Type="Embed" ProgID="PBrush" ShapeID="_x0000_i1031" DrawAspect="Content" ObjectID="_1610957323" r:id="rId18"/>
               </w:object>
             </w:r>
           </w:p>
@@ -3031,9 +3488,9 @@
               </w:rPr>
               <w:object w:dxaOrig="3915" w:dyaOrig="3150">
                 <v:shape id="_x0000_i1032" type="#_x0000_t75" style="width:24.3pt;height:19.25pt" o:ole="">
-                  <v:imagedata r:id="rId9" o:title=""/>
+                  <v:imagedata r:id="rId10" o:title=""/>
                 </v:shape>
-                <o:OLEObject Type="Embed" ProgID="PBrush" ShapeID="_x0000_i1032" DrawAspect="Content" ObjectID="_1609833872" r:id="rId18"/>
+                <o:OLEObject Type="Embed" ProgID="PBrush" ShapeID="_x0000_i1032" DrawAspect="Content" ObjectID="_1610957324" r:id="rId19"/>
               </w:object>
             </w:r>
           </w:p>
@@ -3062,9 +3519,9 @@
               </w:rPr>
               <w:object w:dxaOrig="3915" w:dyaOrig="3150">
                 <v:shape id="_x0000_i1033" type="#_x0000_t75" style="width:24.3pt;height:19.25pt" o:ole="">
-                  <v:imagedata r:id="rId9" o:title=""/>
+                  <v:imagedata r:id="rId10" o:title=""/>
                 </v:shape>
-                <o:OLEObject Type="Embed" ProgID="PBrush" ShapeID="_x0000_i1033" DrawAspect="Content" ObjectID="_1609833873" r:id="rId19"/>
+                <o:OLEObject Type="Embed" ProgID="PBrush" ShapeID="_x0000_i1033" DrawAspect="Content" ObjectID="_1610957325" r:id="rId20"/>
               </w:object>
             </w:r>
           </w:p>
@@ -3093,9 +3550,9 @@
               </w:rPr>
               <w:object w:dxaOrig="3915" w:dyaOrig="3150">
                 <v:shape id="_x0000_i1034" type="#_x0000_t75" style="width:24.3pt;height:19.25pt" o:ole="">
-                  <v:imagedata r:id="rId9" o:title=""/>
+                  <v:imagedata r:id="rId10" o:title=""/>
                 </v:shape>
-                <o:OLEObject Type="Embed" ProgID="PBrush" ShapeID="_x0000_i1034" DrawAspect="Content" ObjectID="_1609833874" r:id="rId20"/>
+                <o:OLEObject Type="Embed" ProgID="PBrush" ShapeID="_x0000_i1034" DrawAspect="Content" ObjectID="_1610957326" r:id="rId21"/>
               </w:object>
             </w:r>
           </w:p>
@@ -3154,9 +3611,9 @@
               </w:rPr>
               <w:object w:dxaOrig="4500" w:dyaOrig="4500">
                 <v:shape id="_x0000_i1035" type="#_x0000_t75" style="width:19.25pt;height:19.25pt" o:ole="">
-                  <v:imagedata r:id="rId15" o:title=""/>
+                  <v:imagedata r:id="rId16" o:title=""/>
                 </v:shape>
-                <o:OLEObject Type="Embed" ProgID="PBrush" ShapeID="_x0000_i1035" DrawAspect="Content" ObjectID="_1609833875" r:id="rId21"/>
+                <o:OLEObject Type="Embed" ProgID="PBrush" ShapeID="_x0000_i1035" DrawAspect="Content" ObjectID="_1610957327" r:id="rId22"/>
               </w:object>
             </w:r>
           </w:p>
@@ -3185,9 +3642,9 @@
               </w:rPr>
               <w:object w:dxaOrig="4500" w:dyaOrig="4500">
                 <v:shape id="_x0000_i1036" type="#_x0000_t75" style="width:19.25pt;height:19.25pt" o:ole="">
-                  <v:imagedata r:id="rId15" o:title=""/>
+                  <v:imagedata r:id="rId16" o:title=""/>
                 </v:shape>
-                <o:OLEObject Type="Embed" ProgID="PBrush" ShapeID="_x0000_i1036" DrawAspect="Content" ObjectID="_1609833876" r:id="rId22"/>
+                <o:OLEObject Type="Embed" ProgID="PBrush" ShapeID="_x0000_i1036" DrawAspect="Content" ObjectID="_1610957328" r:id="rId23"/>
               </w:object>
             </w:r>
           </w:p>
@@ -3216,9 +3673,9 @@
               </w:rPr>
               <w:object w:dxaOrig="3915" w:dyaOrig="3150">
                 <v:shape id="_x0000_i1037" type="#_x0000_t75" style="width:24.3pt;height:19.25pt" o:ole="">
-                  <v:imagedata r:id="rId9" o:title=""/>
+                  <v:imagedata r:id="rId10" o:title=""/>
                 </v:shape>
-                <o:OLEObject Type="Embed" ProgID="PBrush" ShapeID="_x0000_i1037" DrawAspect="Content" ObjectID="_1609833877" r:id="rId23"/>
+                <o:OLEObject Type="Embed" ProgID="PBrush" ShapeID="_x0000_i1037" DrawAspect="Content" ObjectID="_1610957329" r:id="rId24"/>
               </w:object>
             </w:r>
           </w:p>
@@ -3247,9 +3704,9 @@
               </w:rPr>
               <w:object w:dxaOrig="3915" w:dyaOrig="3150">
                 <v:shape id="_x0000_i1038" type="#_x0000_t75" style="width:24.3pt;height:19.25pt" o:ole="">
-                  <v:imagedata r:id="rId9" o:title=""/>
+                  <v:imagedata r:id="rId10" o:title=""/>
                 </v:shape>
-                <o:OLEObject Type="Embed" ProgID="PBrush" ShapeID="_x0000_i1038" DrawAspect="Content" ObjectID="_1609833878" r:id="rId24"/>
+                <o:OLEObject Type="Embed" ProgID="PBrush" ShapeID="_x0000_i1038" DrawAspect="Content" ObjectID="_1610957330" r:id="rId25"/>
               </w:object>
             </w:r>
           </w:p>
@@ -3278,9 +3735,9 @@
               </w:rPr>
               <w:object w:dxaOrig="3915" w:dyaOrig="3150">
                 <v:shape id="_x0000_i1039" type="#_x0000_t75" style="width:24.3pt;height:19.25pt" o:ole="">
-                  <v:imagedata r:id="rId9" o:title=""/>
+                  <v:imagedata r:id="rId10" o:title=""/>
                 </v:shape>
-                <o:OLEObject Type="Embed" ProgID="PBrush" ShapeID="_x0000_i1039" DrawAspect="Content" ObjectID="_1609833879" r:id="rId25"/>
+                <o:OLEObject Type="Embed" ProgID="PBrush" ShapeID="_x0000_i1039" DrawAspect="Content" ObjectID="_1610957331" r:id="rId26"/>
               </w:object>
             </w:r>
           </w:p>
@@ -3339,9 +3796,9 @@
               </w:rPr>
               <w:object w:dxaOrig="4500" w:dyaOrig="4500">
                 <v:shape id="_x0000_i1040" type="#_x0000_t75" style="width:19.25pt;height:19.25pt" o:ole="">
-                  <v:imagedata r:id="rId15" o:title=""/>
+                  <v:imagedata r:id="rId16" o:title=""/>
                 </v:shape>
-                <o:OLEObject Type="Embed" ProgID="PBrush" ShapeID="_x0000_i1040" DrawAspect="Content" ObjectID="_1609833880" r:id="rId26"/>
+                <o:OLEObject Type="Embed" ProgID="PBrush" ShapeID="_x0000_i1040" DrawAspect="Content" ObjectID="_1610957332" r:id="rId27"/>
               </w:object>
             </w:r>
           </w:p>
@@ -3370,9 +3827,9 @@
               </w:rPr>
               <w:object w:dxaOrig="4500" w:dyaOrig="4500">
                 <v:shape id="_x0000_i1041" type="#_x0000_t75" style="width:19.25pt;height:19.25pt" o:ole="">
-                  <v:imagedata r:id="rId15" o:title=""/>
+                  <v:imagedata r:id="rId16" o:title=""/>
                 </v:shape>
-                <o:OLEObject Type="Embed" ProgID="PBrush" ShapeID="_x0000_i1041" DrawAspect="Content" ObjectID="_1609833881" r:id="rId27"/>
+                <o:OLEObject Type="Embed" ProgID="PBrush" ShapeID="_x0000_i1041" DrawAspect="Content" ObjectID="_1610957333" r:id="rId28"/>
               </w:object>
             </w:r>
           </w:p>
@@ -3401,9 +3858,9 @@
               </w:rPr>
               <w:object w:dxaOrig="4500" w:dyaOrig="4500">
                 <v:shape id="_x0000_i1042" type="#_x0000_t75" style="width:19.25pt;height:19.25pt" o:ole="">
-                  <v:imagedata r:id="rId15" o:title=""/>
+                  <v:imagedata r:id="rId16" o:title=""/>
                 </v:shape>
-                <o:OLEObject Type="Embed" ProgID="PBrush" ShapeID="_x0000_i1042" DrawAspect="Content" ObjectID="_1609833882" r:id="rId28"/>
+                <o:OLEObject Type="Embed" ProgID="PBrush" ShapeID="_x0000_i1042" DrawAspect="Content" ObjectID="_1610957334" r:id="rId29"/>
               </w:object>
             </w:r>
           </w:p>
@@ -3432,9 +3889,9 @@
               </w:rPr>
               <w:object w:dxaOrig="3915" w:dyaOrig="3150">
                 <v:shape id="_x0000_i1043" type="#_x0000_t75" style="width:24.3pt;height:19.25pt" o:ole="">
-                  <v:imagedata r:id="rId9" o:title=""/>
+                  <v:imagedata r:id="rId10" o:title=""/>
                 </v:shape>
-                <o:OLEObject Type="Embed" ProgID="PBrush" ShapeID="_x0000_i1043" DrawAspect="Content" ObjectID="_1609833883" r:id="rId29"/>
+                <o:OLEObject Type="Embed" ProgID="PBrush" ShapeID="_x0000_i1043" DrawAspect="Content" ObjectID="_1610957335" r:id="rId30"/>
               </w:object>
             </w:r>
           </w:p>
@@ -3463,9 +3920,9 @@
               </w:rPr>
               <w:object w:dxaOrig="3915" w:dyaOrig="3150">
                 <v:shape id="_x0000_i1044" type="#_x0000_t75" style="width:24.3pt;height:19.25pt" o:ole="">
-                  <v:imagedata r:id="rId9" o:title=""/>
+                  <v:imagedata r:id="rId10" o:title=""/>
                 </v:shape>
-                <o:OLEObject Type="Embed" ProgID="PBrush" ShapeID="_x0000_i1044" DrawAspect="Content" ObjectID="_1609833884" r:id="rId30"/>
+                <o:OLEObject Type="Embed" ProgID="PBrush" ShapeID="_x0000_i1044" DrawAspect="Content" ObjectID="_1610957336" r:id="rId31"/>
               </w:object>
             </w:r>
           </w:p>
@@ -3524,9 +3981,9 @@
               </w:rPr>
               <w:object w:dxaOrig="4500" w:dyaOrig="4500">
                 <v:shape id="_x0000_i1045" type="#_x0000_t75" style="width:19.25pt;height:19.25pt" o:ole="">
-                  <v:imagedata r:id="rId15" o:title=""/>
+                  <v:imagedata r:id="rId16" o:title=""/>
                 </v:shape>
-                <o:OLEObject Type="Embed" ProgID="PBrush" ShapeID="_x0000_i1045" DrawAspect="Content" ObjectID="_1609833885" r:id="rId31"/>
+                <o:OLEObject Type="Embed" ProgID="PBrush" ShapeID="_x0000_i1045" DrawAspect="Content" ObjectID="_1610957337" r:id="rId32"/>
               </w:object>
             </w:r>
           </w:p>
@@ -3555,9 +4012,9 @@
               </w:rPr>
               <w:object w:dxaOrig="4500" w:dyaOrig="4500">
                 <v:shape id="_x0000_i1046" type="#_x0000_t75" style="width:19.25pt;height:19.25pt" o:ole="">
-                  <v:imagedata r:id="rId15" o:title=""/>
+                  <v:imagedata r:id="rId16" o:title=""/>
                 </v:shape>
-                <o:OLEObject Type="Embed" ProgID="PBrush" ShapeID="_x0000_i1046" DrawAspect="Content" ObjectID="_1609833886" r:id="rId32"/>
+                <o:OLEObject Type="Embed" ProgID="PBrush" ShapeID="_x0000_i1046" DrawAspect="Content" ObjectID="_1610957338" r:id="rId33"/>
               </w:object>
             </w:r>
           </w:p>
@@ -3586,9 +4043,9 @@
               </w:rPr>
               <w:object w:dxaOrig="4500" w:dyaOrig="4500">
                 <v:shape id="_x0000_i1047" type="#_x0000_t75" style="width:19.25pt;height:19.25pt" o:ole="">
-                  <v:imagedata r:id="rId15" o:title=""/>
+                  <v:imagedata r:id="rId16" o:title=""/>
                 </v:shape>
-                <o:OLEObject Type="Embed" ProgID="PBrush" ShapeID="_x0000_i1047" DrawAspect="Content" ObjectID="_1609833887" r:id="rId33"/>
+                <o:OLEObject Type="Embed" ProgID="PBrush" ShapeID="_x0000_i1047" DrawAspect="Content" ObjectID="_1610957339" r:id="rId34"/>
               </w:object>
             </w:r>
           </w:p>
@@ -3617,9 +4074,9 @@
               </w:rPr>
               <w:object w:dxaOrig="4500" w:dyaOrig="4500">
                 <v:shape id="_x0000_i1048" type="#_x0000_t75" style="width:19.25pt;height:19.25pt" o:ole="">
-                  <v:imagedata r:id="rId15" o:title=""/>
+                  <v:imagedata r:id="rId16" o:title=""/>
                 </v:shape>
-                <o:OLEObject Type="Embed" ProgID="PBrush" ShapeID="_x0000_i1048" DrawAspect="Content" ObjectID="_1609833888" r:id="rId34"/>
+                <o:OLEObject Type="Embed" ProgID="PBrush" ShapeID="_x0000_i1048" DrawAspect="Content" ObjectID="_1610957340" r:id="rId35"/>
               </w:object>
             </w:r>
           </w:p>
@@ -3648,9 +4105,9 @@
               </w:rPr>
               <w:object w:dxaOrig="3915" w:dyaOrig="3150">
                 <v:shape id="_x0000_i1049" type="#_x0000_t75" style="width:24.3pt;height:19.25pt" o:ole="">
-                  <v:imagedata r:id="rId9" o:title=""/>
+                  <v:imagedata r:id="rId10" o:title=""/>
                 </v:shape>
-                <o:OLEObject Type="Embed" ProgID="PBrush" ShapeID="_x0000_i1049" DrawAspect="Content" ObjectID="_1609833889" r:id="rId35"/>
+                <o:OLEObject Type="Embed" ProgID="PBrush" ShapeID="_x0000_i1049" DrawAspect="Content" ObjectID="_1610957341" r:id="rId36"/>
               </w:object>
             </w:r>
           </w:p>
@@ -3709,9 +4166,9 @@
               </w:rPr>
               <w:object w:dxaOrig="4500" w:dyaOrig="4500">
                 <v:shape id="_x0000_i1050" type="#_x0000_t75" style="width:19.25pt;height:19.25pt" o:ole="">
-                  <v:imagedata r:id="rId15" o:title=""/>
+                  <v:imagedata r:id="rId16" o:title=""/>
                 </v:shape>
-                <o:OLEObject Type="Embed" ProgID="PBrush" ShapeID="_x0000_i1050" DrawAspect="Content" ObjectID="_1609833890" r:id="rId36"/>
+                <o:OLEObject Type="Embed" ProgID="PBrush" ShapeID="_x0000_i1050" DrawAspect="Content" ObjectID="_1610957342" r:id="rId37"/>
               </w:object>
             </w:r>
           </w:p>
@@ -3740,9 +4197,9 @@
               </w:rPr>
               <w:object w:dxaOrig="4500" w:dyaOrig="4500">
                 <v:shape id="_x0000_i1051" type="#_x0000_t75" style="width:19.25pt;height:19.25pt" o:ole="">
-                  <v:imagedata r:id="rId15" o:title=""/>
+                  <v:imagedata r:id="rId16" o:title=""/>
                 </v:shape>
-                <o:OLEObject Type="Embed" ProgID="PBrush" ShapeID="_x0000_i1051" DrawAspect="Content" ObjectID="_1609833891" r:id="rId37"/>
+                <o:OLEObject Type="Embed" ProgID="PBrush" ShapeID="_x0000_i1051" DrawAspect="Content" ObjectID="_1610957343" r:id="rId38"/>
               </w:object>
             </w:r>
           </w:p>
@@ -3771,9 +4228,9 @@
               </w:rPr>
               <w:object w:dxaOrig="4500" w:dyaOrig="4500">
                 <v:shape id="_x0000_i1052" type="#_x0000_t75" style="width:19.25pt;height:19.25pt" o:ole="">
-                  <v:imagedata r:id="rId15" o:title=""/>
+                  <v:imagedata r:id="rId16" o:title=""/>
                 </v:shape>
-                <o:OLEObject Type="Embed" ProgID="PBrush" ShapeID="_x0000_i1052" DrawAspect="Content" ObjectID="_1609833892" r:id="rId38"/>
+                <o:OLEObject Type="Embed" ProgID="PBrush" ShapeID="_x0000_i1052" DrawAspect="Content" ObjectID="_1610957344" r:id="rId39"/>
               </w:object>
             </w:r>
           </w:p>
@@ -3802,9 +4259,9 @@
               </w:rPr>
               <w:object w:dxaOrig="4500" w:dyaOrig="4500">
                 <v:shape id="_x0000_i1053" type="#_x0000_t75" style="width:19.25pt;height:19.25pt" o:ole="">
-                  <v:imagedata r:id="rId15" o:title=""/>
+                  <v:imagedata r:id="rId16" o:title=""/>
                 </v:shape>
-                <o:OLEObject Type="Embed" ProgID="PBrush" ShapeID="_x0000_i1053" DrawAspect="Content" ObjectID="_1609833893" r:id="rId39"/>
+                <o:OLEObject Type="Embed" ProgID="PBrush" ShapeID="_x0000_i1053" DrawAspect="Content" ObjectID="_1610957345" r:id="rId40"/>
               </w:object>
             </w:r>
           </w:p>
@@ -3833,9 +4290,9 @@
               </w:rPr>
               <w:object w:dxaOrig="4500" w:dyaOrig="4500">
                 <v:shape id="_x0000_i1054" type="#_x0000_t75" style="width:19.25pt;height:19.25pt" o:ole="">
-                  <v:imagedata r:id="rId15" o:title=""/>
+                  <v:imagedata r:id="rId16" o:title=""/>
                 </v:shape>
-                <o:OLEObject Type="Embed" ProgID="PBrush" ShapeID="_x0000_i1054" DrawAspect="Content" ObjectID="_1609833894" r:id="rId40"/>
+                <o:OLEObject Type="Embed" ProgID="PBrush" ShapeID="_x0000_i1054" DrawAspect="Content" ObjectID="_1610957346" r:id="rId41"/>
               </w:object>
             </w:r>
           </w:p>
@@ -3894,9 +4351,9 @@
               </w:rPr>
               <w:object w:dxaOrig="4500" w:dyaOrig="4500">
                 <v:shape id="_x0000_i1055" type="#_x0000_t75" style="width:19.25pt;height:19.25pt" o:ole="">
-                  <v:imagedata r:id="rId15" o:title=""/>
+                  <v:imagedata r:id="rId16" o:title=""/>
                 </v:shape>
-                <o:OLEObject Type="Embed" ProgID="PBrush" ShapeID="_x0000_i1055" DrawAspect="Content" ObjectID="_1609833895" r:id="rId41"/>
+                <o:OLEObject Type="Embed" ProgID="PBrush" ShapeID="_x0000_i1055" DrawAspect="Content" ObjectID="_1610957347" r:id="rId42"/>
               </w:object>
             </w:r>
           </w:p>
@@ -3925,9 +4382,9 @@
               </w:rPr>
               <w:object w:dxaOrig="4500" w:dyaOrig="4500">
                 <v:shape id="_x0000_i1056" type="#_x0000_t75" style="width:19.25pt;height:19.25pt" o:ole="">
-                  <v:imagedata r:id="rId15" o:title=""/>
+                  <v:imagedata r:id="rId16" o:title=""/>
                 </v:shape>
-                <o:OLEObject Type="Embed" ProgID="PBrush" ShapeID="_x0000_i1056" DrawAspect="Content" ObjectID="_1609833896" r:id="rId42"/>
+                <o:OLEObject Type="Embed" ProgID="PBrush" ShapeID="_x0000_i1056" DrawAspect="Content" ObjectID="_1610957348" r:id="rId43"/>
               </w:object>
             </w:r>
           </w:p>
@@ -3956,9 +4413,9 @@
               </w:rPr>
               <w:object w:dxaOrig="4500" w:dyaOrig="4500">
                 <v:shape id="_x0000_i1057" type="#_x0000_t75" style="width:19.25pt;height:19.25pt" o:ole="">
-                  <v:imagedata r:id="rId15" o:title=""/>
+                  <v:imagedata r:id="rId16" o:title=""/>
                 </v:shape>
-                <o:OLEObject Type="Embed" ProgID="PBrush" ShapeID="_x0000_i1057" DrawAspect="Content" ObjectID="_1609833897" r:id="rId43"/>
+                <o:OLEObject Type="Embed" ProgID="PBrush" ShapeID="_x0000_i1057" DrawAspect="Content" ObjectID="_1610957349" r:id="rId44"/>
               </w:object>
             </w:r>
           </w:p>
@@ -3987,9 +4444,9 @@
               </w:rPr>
               <w:object w:dxaOrig="4500" w:dyaOrig="4500">
                 <v:shape id="_x0000_i1058" type="#_x0000_t75" style="width:19.25pt;height:19.25pt" o:ole="">
-                  <v:imagedata r:id="rId15" o:title=""/>
+                  <v:imagedata r:id="rId16" o:title=""/>
                 </v:shape>
-                <o:OLEObject Type="Embed" ProgID="PBrush" ShapeID="_x0000_i1058" DrawAspect="Content" ObjectID="_1609833898" r:id="rId44"/>
+                <o:OLEObject Type="Embed" ProgID="PBrush" ShapeID="_x0000_i1058" DrawAspect="Content" ObjectID="_1610957350" r:id="rId45"/>
               </w:object>
             </w:r>
           </w:p>
@@ -4018,9 +4475,9 @@
               </w:rPr>
               <w:object w:dxaOrig="4500" w:dyaOrig="4500">
                 <v:shape id="_x0000_i1059" type="#_x0000_t75" style="width:19.25pt;height:19.25pt" o:ole="">
-                  <v:imagedata r:id="rId15" o:title=""/>
+                  <v:imagedata r:id="rId16" o:title=""/>
                 </v:shape>
-                <o:OLEObject Type="Embed" ProgID="PBrush" ShapeID="_x0000_i1059" DrawAspect="Content" ObjectID="_1609833899" r:id="rId45"/>
+                <o:OLEObject Type="Embed" ProgID="PBrush" ShapeID="_x0000_i1059" DrawAspect="Content" ObjectID="_1610957351" r:id="rId46"/>
               </w:object>
             </w:r>
           </w:p>
@@ -4372,9 +4829,9 @@
               </w:rPr>
               <w:object w:dxaOrig="3915" w:dyaOrig="3150">
                 <v:shape id="_x0000_i1060" type="#_x0000_t75" style="width:24.3pt;height:19.25pt" o:ole="">
-                  <v:imagedata r:id="rId9" o:title=""/>
+                  <v:imagedata r:id="rId10" o:title=""/>
                 </v:shape>
-                <o:OLEObject Type="Embed" ProgID="PBrush" ShapeID="_x0000_i1060" DrawAspect="Content" ObjectID="_1609833900" r:id="rId46"/>
+                <o:OLEObject Type="Embed" ProgID="PBrush" ShapeID="_x0000_i1060" DrawAspect="Content" ObjectID="_1610957352" r:id="rId47"/>
               </w:object>
             </w:r>
           </w:p>
@@ -4403,9 +4860,9 @@
               </w:rPr>
               <w:object w:dxaOrig="4500" w:dyaOrig="4500">
                 <v:shape id="_x0000_i1061" type="#_x0000_t75" style="width:19.25pt;height:19.25pt" o:ole="">
-                  <v:imagedata r:id="rId15" o:title=""/>
+                  <v:imagedata r:id="rId16" o:title=""/>
                 </v:shape>
-                <o:OLEObject Type="Embed" ProgID="PBrush" ShapeID="_x0000_i1061" DrawAspect="Content" ObjectID="_1609833901" r:id="rId47"/>
+                <o:OLEObject Type="Embed" ProgID="PBrush" ShapeID="_x0000_i1061" DrawAspect="Content" ObjectID="_1610957353" r:id="rId48"/>
               </w:object>
             </w:r>
           </w:p>
@@ -4434,9 +4891,9 @@
               </w:rPr>
               <w:object w:dxaOrig="4500" w:dyaOrig="4500">
                 <v:shape id="_x0000_i1062" type="#_x0000_t75" style="width:19.25pt;height:19.25pt" o:ole="">
-                  <v:imagedata r:id="rId15" o:title=""/>
+                  <v:imagedata r:id="rId16" o:title=""/>
                 </v:shape>
-                <o:OLEObject Type="Embed" ProgID="PBrush" ShapeID="_x0000_i1062" DrawAspect="Content" ObjectID="_1609833902" r:id="rId48"/>
+                <o:OLEObject Type="Embed" ProgID="PBrush" ShapeID="_x0000_i1062" DrawAspect="Content" ObjectID="_1610957354" r:id="rId49"/>
               </w:object>
             </w:r>
           </w:p>
@@ -4465,9 +4922,9 @@
               </w:rPr>
               <w:object w:dxaOrig="4500" w:dyaOrig="4500">
                 <v:shape id="_x0000_i1063" type="#_x0000_t75" style="width:19.25pt;height:19.25pt" o:ole="">
-                  <v:imagedata r:id="rId15" o:title=""/>
+                  <v:imagedata r:id="rId16" o:title=""/>
                 </v:shape>
-                <o:OLEObject Type="Embed" ProgID="PBrush" ShapeID="_x0000_i1063" DrawAspect="Content" ObjectID="_1609833903" r:id="rId49"/>
+                <o:OLEObject Type="Embed" ProgID="PBrush" ShapeID="_x0000_i1063" DrawAspect="Content" ObjectID="_1610957355" r:id="rId50"/>
               </w:object>
             </w:r>
           </w:p>
@@ -4496,9 +4953,9 @@
               </w:rPr>
               <w:object w:dxaOrig="4500" w:dyaOrig="4500">
                 <v:shape id="_x0000_i1064" type="#_x0000_t75" style="width:19.25pt;height:19.25pt" o:ole="">
-                  <v:imagedata r:id="rId15" o:title=""/>
+                  <v:imagedata r:id="rId16" o:title=""/>
                 </v:shape>
-                <o:OLEObject Type="Embed" ProgID="PBrush" ShapeID="_x0000_i1064" DrawAspect="Content" ObjectID="_1609833904" r:id="rId50"/>
+                <o:OLEObject Type="Embed" ProgID="PBrush" ShapeID="_x0000_i1064" DrawAspect="Content" ObjectID="_1610957356" r:id="rId51"/>
               </w:object>
             </w:r>
           </w:p>
@@ -4557,9 +5014,9 @@
               </w:rPr>
               <w:object w:dxaOrig="4500" w:dyaOrig="4500">
                 <v:shape id="_x0000_i1065" type="#_x0000_t75" style="width:19.25pt;height:19.25pt" o:ole="">
-                  <v:imagedata r:id="rId15" o:title=""/>
+                  <v:imagedata r:id="rId16" o:title=""/>
                 </v:shape>
-                <o:OLEObject Type="Embed" ProgID="PBrush" ShapeID="_x0000_i1065" DrawAspect="Content" ObjectID="_1609833905" r:id="rId51"/>
+                <o:OLEObject Type="Embed" ProgID="PBrush" ShapeID="_x0000_i1065" DrawAspect="Content" ObjectID="_1610957357" r:id="rId52"/>
               </w:object>
             </w:r>
           </w:p>
@@ -4588,9 +5045,9 @@
               </w:rPr>
               <w:object w:dxaOrig="3915" w:dyaOrig="3150">
                 <v:shape id="_x0000_i1066" type="#_x0000_t75" style="width:24.3pt;height:19.25pt" o:ole="">
-                  <v:imagedata r:id="rId9" o:title=""/>
+                  <v:imagedata r:id="rId10" o:title=""/>
                 </v:shape>
-                <o:OLEObject Type="Embed" ProgID="PBrush" ShapeID="_x0000_i1066" DrawAspect="Content" ObjectID="_1609833906" r:id="rId52"/>
+                <o:OLEObject Type="Embed" ProgID="PBrush" ShapeID="_x0000_i1066" DrawAspect="Content" ObjectID="_1610957358" r:id="rId53"/>
               </w:object>
             </w:r>
           </w:p>
@@ -4619,9 +5076,9 @@
               </w:rPr>
               <w:object w:dxaOrig="4500" w:dyaOrig="4500">
                 <v:shape id="_x0000_i1067" type="#_x0000_t75" style="width:19.25pt;height:19.25pt" o:ole="">
-                  <v:imagedata r:id="rId15" o:title=""/>
+                  <v:imagedata r:id="rId16" o:title=""/>
                 </v:shape>
-                <o:OLEObject Type="Embed" ProgID="PBrush" ShapeID="_x0000_i1067" DrawAspect="Content" ObjectID="_1609833907" r:id="rId53"/>
+                <o:OLEObject Type="Embed" ProgID="PBrush" ShapeID="_x0000_i1067" DrawAspect="Content" ObjectID="_1610957359" r:id="rId54"/>
               </w:object>
             </w:r>
           </w:p>
@@ -4650,9 +5107,9 @@
               </w:rPr>
               <w:object w:dxaOrig="4500" w:dyaOrig="4500">
                 <v:shape id="_x0000_i1068" type="#_x0000_t75" style="width:19.25pt;height:19.25pt" o:ole="">
-                  <v:imagedata r:id="rId15" o:title=""/>
+                  <v:imagedata r:id="rId16" o:title=""/>
                 </v:shape>
-                <o:OLEObject Type="Embed" ProgID="PBrush" ShapeID="_x0000_i1068" DrawAspect="Content" ObjectID="_1609833908" r:id="rId54"/>
+                <o:OLEObject Type="Embed" ProgID="PBrush" ShapeID="_x0000_i1068" DrawAspect="Content" ObjectID="_1610957360" r:id="rId55"/>
               </w:object>
             </w:r>
           </w:p>
@@ -4681,9 +5138,9 @@
               </w:rPr>
               <w:object w:dxaOrig="4500" w:dyaOrig="4500">
                 <v:shape id="_x0000_i1069" type="#_x0000_t75" style="width:19.25pt;height:19.25pt" o:ole="">
-                  <v:imagedata r:id="rId15" o:title=""/>
+                  <v:imagedata r:id="rId16" o:title=""/>
                 </v:shape>
-                <o:OLEObject Type="Embed" ProgID="PBrush" ShapeID="_x0000_i1069" DrawAspect="Content" ObjectID="_1609833909" r:id="rId55"/>
+                <o:OLEObject Type="Embed" ProgID="PBrush" ShapeID="_x0000_i1069" DrawAspect="Content" ObjectID="_1610957361" r:id="rId56"/>
               </w:object>
             </w:r>
           </w:p>
@@ -4742,9 +5199,9 @@
               </w:rPr>
               <w:object w:dxaOrig="4500" w:dyaOrig="4500">
                 <v:shape id="_x0000_i1070" type="#_x0000_t75" style="width:19.25pt;height:19.25pt" o:ole="">
-                  <v:imagedata r:id="rId15" o:title=""/>
+                  <v:imagedata r:id="rId16" o:title=""/>
                 </v:shape>
-                <o:OLEObject Type="Embed" ProgID="PBrush" ShapeID="_x0000_i1070" DrawAspect="Content" ObjectID="_1609833910" r:id="rId56"/>
+                <o:OLEObject Type="Embed" ProgID="PBrush" ShapeID="_x0000_i1070" DrawAspect="Content" ObjectID="_1610957362" r:id="rId57"/>
               </w:object>
             </w:r>
           </w:p>
@@ -4773,9 +5230,9 @@
               </w:rPr>
               <w:object w:dxaOrig="4500" w:dyaOrig="4500">
                 <v:shape id="_x0000_i1071" type="#_x0000_t75" style="width:19.25pt;height:19.25pt" o:ole="">
-                  <v:imagedata r:id="rId15" o:title=""/>
+                  <v:imagedata r:id="rId16" o:title=""/>
                 </v:shape>
-                <o:OLEObject Type="Embed" ProgID="PBrush" ShapeID="_x0000_i1071" DrawAspect="Content" ObjectID="_1609833911" r:id="rId57"/>
+                <o:OLEObject Type="Embed" ProgID="PBrush" ShapeID="_x0000_i1071" DrawAspect="Content" ObjectID="_1610957363" r:id="rId58"/>
               </w:object>
             </w:r>
           </w:p>
@@ -4804,9 +5261,9 @@
               </w:rPr>
               <w:object w:dxaOrig="3915" w:dyaOrig="3150">
                 <v:shape id="_x0000_i1072" type="#_x0000_t75" style="width:24.3pt;height:19.25pt" o:ole="">
-                  <v:imagedata r:id="rId9" o:title=""/>
+                  <v:imagedata r:id="rId10" o:title=""/>
                 </v:shape>
-                <o:OLEObject Type="Embed" ProgID="PBrush" ShapeID="_x0000_i1072" DrawAspect="Content" ObjectID="_1609833912" r:id="rId58"/>
+                <o:OLEObject Type="Embed" ProgID="PBrush" ShapeID="_x0000_i1072" DrawAspect="Content" ObjectID="_1610957364" r:id="rId59"/>
               </w:object>
             </w:r>
           </w:p>
@@ -4835,9 +5292,9 @@
               </w:rPr>
               <w:object w:dxaOrig="4500" w:dyaOrig="4500">
                 <v:shape id="_x0000_i1073" type="#_x0000_t75" style="width:19.25pt;height:19.25pt" o:ole="">
-                  <v:imagedata r:id="rId15" o:title=""/>
+                  <v:imagedata r:id="rId16" o:title=""/>
                 </v:shape>
-                <o:OLEObject Type="Embed" ProgID="PBrush" ShapeID="_x0000_i1073" DrawAspect="Content" ObjectID="_1609833913" r:id="rId59"/>
+                <o:OLEObject Type="Embed" ProgID="PBrush" ShapeID="_x0000_i1073" DrawAspect="Content" ObjectID="_1610957365" r:id="rId60"/>
               </w:object>
             </w:r>
           </w:p>
@@ -4866,9 +5323,9 @@
               </w:rPr>
               <w:object w:dxaOrig="4500" w:dyaOrig="4500">
                 <v:shape id="_x0000_i1074" type="#_x0000_t75" style="width:19.25pt;height:19.25pt" o:ole="">
-                  <v:imagedata r:id="rId15" o:title=""/>
+                  <v:imagedata r:id="rId16" o:title=""/>
                 </v:shape>
-                <o:OLEObject Type="Embed" ProgID="PBrush" ShapeID="_x0000_i1074" DrawAspect="Content" ObjectID="_1609833914" r:id="rId60"/>
+                <o:OLEObject Type="Embed" ProgID="PBrush" ShapeID="_x0000_i1074" DrawAspect="Content" ObjectID="_1610957366" r:id="rId61"/>
               </w:object>
             </w:r>
           </w:p>
@@ -4927,9 +5384,9 @@
               </w:rPr>
               <w:object w:dxaOrig="4500" w:dyaOrig="4500">
                 <v:shape id="_x0000_i1075" type="#_x0000_t75" style="width:19.25pt;height:19.25pt" o:ole="">
-                  <v:imagedata r:id="rId15" o:title=""/>
+                  <v:imagedata r:id="rId16" o:title=""/>
                 </v:shape>
-                <o:OLEObject Type="Embed" ProgID="PBrush" ShapeID="_x0000_i1075" DrawAspect="Content" ObjectID="_1609833915" r:id="rId61"/>
+                <o:OLEObject Type="Embed" ProgID="PBrush" ShapeID="_x0000_i1075" DrawAspect="Content" ObjectID="_1610957367" r:id="rId62"/>
               </w:object>
             </w:r>
           </w:p>
@@ -4958,9 +5415,9 @@
               </w:rPr>
               <w:object w:dxaOrig="4500" w:dyaOrig="4500">
                 <v:shape id="_x0000_i1076" type="#_x0000_t75" style="width:19.25pt;height:19.25pt" o:ole="">
-                  <v:imagedata r:id="rId15" o:title=""/>
+                  <v:imagedata r:id="rId16" o:title=""/>
                 </v:shape>
-                <o:OLEObject Type="Embed" ProgID="PBrush" ShapeID="_x0000_i1076" DrawAspect="Content" ObjectID="_1609833916" r:id="rId62"/>
+                <o:OLEObject Type="Embed" ProgID="PBrush" ShapeID="_x0000_i1076" DrawAspect="Content" ObjectID="_1610957368" r:id="rId63"/>
               </w:object>
             </w:r>
           </w:p>
@@ -4989,9 +5446,9 @@
               </w:rPr>
               <w:object w:dxaOrig="4500" w:dyaOrig="4500">
                 <v:shape id="_x0000_i1077" type="#_x0000_t75" style="width:19.25pt;height:19.25pt" o:ole="">
-                  <v:imagedata r:id="rId15" o:title=""/>
+                  <v:imagedata r:id="rId16" o:title=""/>
                 </v:shape>
-                <o:OLEObject Type="Embed" ProgID="PBrush" ShapeID="_x0000_i1077" DrawAspect="Content" ObjectID="_1609833917" r:id="rId63"/>
+                <o:OLEObject Type="Embed" ProgID="PBrush" ShapeID="_x0000_i1077" DrawAspect="Content" ObjectID="_1610957369" r:id="rId64"/>
               </w:object>
             </w:r>
           </w:p>
@@ -5020,9 +5477,9 @@
               </w:rPr>
               <w:object w:dxaOrig="3915" w:dyaOrig="3150">
                 <v:shape id="_x0000_i1078" type="#_x0000_t75" style="width:24.3pt;height:19.25pt" o:ole="">
-                  <v:imagedata r:id="rId9" o:title=""/>
+                  <v:imagedata r:id="rId10" o:title=""/>
                 </v:shape>
-                <o:OLEObject Type="Embed" ProgID="PBrush" ShapeID="_x0000_i1078" DrawAspect="Content" ObjectID="_1609833918" r:id="rId64"/>
+                <o:OLEObject Type="Embed" ProgID="PBrush" ShapeID="_x0000_i1078" DrawAspect="Content" ObjectID="_1610957370" r:id="rId65"/>
               </w:object>
             </w:r>
           </w:p>
@@ -5051,9 +5508,9 @@
               </w:rPr>
               <w:object w:dxaOrig="4500" w:dyaOrig="4500">
                 <v:shape id="_x0000_i1079" type="#_x0000_t75" style="width:19.25pt;height:19.25pt" o:ole="">
-                  <v:imagedata r:id="rId15" o:title=""/>
+                  <v:imagedata r:id="rId16" o:title=""/>
                 </v:shape>
-                <o:OLEObject Type="Embed" ProgID="PBrush" ShapeID="_x0000_i1079" DrawAspect="Content" ObjectID="_1609833919" r:id="rId65"/>
+                <o:OLEObject Type="Embed" ProgID="PBrush" ShapeID="_x0000_i1079" DrawAspect="Content" ObjectID="_1610957371" r:id="rId66"/>
               </w:object>
             </w:r>
           </w:p>
@@ -5112,9 +5569,9 @@
               </w:rPr>
               <w:object w:dxaOrig="4500" w:dyaOrig="4500">
                 <v:shape id="_x0000_i1080" type="#_x0000_t75" style="width:19.25pt;height:19.25pt" o:ole="">
-                  <v:imagedata r:id="rId15" o:title=""/>
+                  <v:imagedata r:id="rId16" o:title=""/>
                 </v:shape>
-                <o:OLEObject Type="Embed" ProgID="PBrush" ShapeID="_x0000_i1080" DrawAspect="Content" ObjectID="_1609833920" r:id="rId66"/>
+                <o:OLEObject Type="Embed" ProgID="PBrush" ShapeID="_x0000_i1080" DrawAspect="Content" ObjectID="_1610957372" r:id="rId67"/>
               </w:object>
             </w:r>
           </w:p>
@@ -5143,9 +5600,9 @@
               </w:rPr>
               <w:object w:dxaOrig="4500" w:dyaOrig="4500">
                 <v:shape id="_x0000_i1081" type="#_x0000_t75" style="width:19.25pt;height:19.25pt" o:ole="">
-                  <v:imagedata r:id="rId15" o:title=""/>
+                  <v:imagedata r:id="rId16" o:title=""/>
                 </v:shape>
-                <o:OLEObject Type="Embed" ProgID="PBrush" ShapeID="_x0000_i1081" DrawAspect="Content" ObjectID="_1609833921" r:id="rId67"/>
+                <o:OLEObject Type="Embed" ProgID="PBrush" ShapeID="_x0000_i1081" DrawAspect="Content" ObjectID="_1610957373" r:id="rId68"/>
               </w:object>
             </w:r>
           </w:p>
@@ -5174,9 +5631,9 @@
               </w:rPr>
               <w:object w:dxaOrig="4500" w:dyaOrig="4500">
                 <v:shape id="_x0000_i1082" type="#_x0000_t75" style="width:19.25pt;height:19.25pt" o:ole="">
-                  <v:imagedata r:id="rId15" o:title=""/>
+                  <v:imagedata r:id="rId16" o:title=""/>
                 </v:shape>
-                <o:OLEObject Type="Embed" ProgID="PBrush" ShapeID="_x0000_i1082" DrawAspect="Content" ObjectID="_1609833922" r:id="rId68"/>
+                <o:OLEObject Type="Embed" ProgID="PBrush" ShapeID="_x0000_i1082" DrawAspect="Content" ObjectID="_1610957374" r:id="rId69"/>
               </w:object>
             </w:r>
           </w:p>
@@ -5205,9 +5662,9 @@
               </w:rPr>
               <w:object w:dxaOrig="4500" w:dyaOrig="4500">
                 <v:shape id="_x0000_i1083" type="#_x0000_t75" style="width:19.25pt;height:19.25pt" o:ole="">
-                  <v:imagedata r:id="rId15" o:title=""/>
+                  <v:imagedata r:id="rId16" o:title=""/>
                 </v:shape>
-                <o:OLEObject Type="Embed" ProgID="PBrush" ShapeID="_x0000_i1083" DrawAspect="Content" ObjectID="_1609833923" r:id="rId69"/>
+                <o:OLEObject Type="Embed" ProgID="PBrush" ShapeID="_x0000_i1083" DrawAspect="Content" ObjectID="_1610957375" r:id="rId70"/>
               </w:object>
             </w:r>
           </w:p>
@@ -5236,9 +5693,9 @@
               </w:rPr>
               <w:object w:dxaOrig="3915" w:dyaOrig="3150">
                 <v:shape id="_x0000_i1084" type="#_x0000_t75" style="width:24.3pt;height:19.25pt" o:ole="">
-                  <v:imagedata r:id="rId9" o:title=""/>
+                  <v:imagedata r:id="rId10" o:title=""/>
                 </v:shape>
-                <o:OLEObject Type="Embed" ProgID="PBrush" ShapeID="_x0000_i1084" DrawAspect="Content" ObjectID="_1609833924" r:id="rId70"/>
+                <o:OLEObject Type="Embed" ProgID="PBrush" ShapeID="_x0000_i1084" DrawAspect="Content" ObjectID="_1610957376" r:id="rId71"/>
               </w:object>
             </w:r>
           </w:p>
@@ -5297,9 +5754,9 @@
               </w:rPr>
               <w:object w:dxaOrig="4500" w:dyaOrig="4500">
                 <v:shape id="_x0000_i1085" type="#_x0000_t75" style="width:19.25pt;height:19.25pt" o:ole="">
-                  <v:imagedata r:id="rId15" o:title=""/>
+                  <v:imagedata r:id="rId16" o:title=""/>
                 </v:shape>
-                <o:OLEObject Type="Embed" ProgID="PBrush" ShapeID="_x0000_i1085" DrawAspect="Content" ObjectID="_1609833925" r:id="rId71"/>
+                <o:OLEObject Type="Embed" ProgID="PBrush" ShapeID="_x0000_i1085" DrawAspect="Content" ObjectID="_1610957377" r:id="rId72"/>
               </w:object>
             </w:r>
           </w:p>
@@ -5328,9 +5785,9 @@
               </w:rPr>
               <w:object w:dxaOrig="4500" w:dyaOrig="4500">
                 <v:shape id="_x0000_i1086" type="#_x0000_t75" style="width:19.25pt;height:19.25pt" o:ole="">
-                  <v:imagedata r:id="rId15" o:title=""/>
+                  <v:imagedata r:id="rId16" o:title=""/>
                 </v:shape>
-                <o:OLEObject Type="Embed" ProgID="PBrush" ShapeID="_x0000_i1086" DrawAspect="Content" ObjectID="_1609833926" r:id="rId72"/>
+                <o:OLEObject Type="Embed" ProgID="PBrush" ShapeID="_x0000_i1086" DrawAspect="Content" ObjectID="_1610957378" r:id="rId73"/>
               </w:object>
             </w:r>
           </w:p>
@@ -5359,9 +5816,9 @@
               </w:rPr>
               <w:object w:dxaOrig="4500" w:dyaOrig="4500">
                 <v:shape id="_x0000_i1087" type="#_x0000_t75" style="width:19.25pt;height:19.25pt" o:ole="">
-                  <v:imagedata r:id="rId15" o:title=""/>
+                  <v:imagedata r:id="rId16" o:title=""/>
                 </v:shape>
-                <o:OLEObject Type="Embed" ProgID="PBrush" ShapeID="_x0000_i1087" DrawAspect="Content" ObjectID="_1609833927" r:id="rId73"/>
+                <o:OLEObject Type="Embed" ProgID="PBrush" ShapeID="_x0000_i1087" DrawAspect="Content" ObjectID="_1610957379" r:id="rId74"/>
               </w:object>
             </w:r>
           </w:p>
@@ -5390,9 +5847,9 @@
               </w:rPr>
               <w:object w:dxaOrig="4500" w:dyaOrig="4500">
                 <v:shape id="_x0000_i1088" type="#_x0000_t75" style="width:19.25pt;height:19.25pt" o:ole="">
-                  <v:imagedata r:id="rId15" o:title=""/>
+                  <v:imagedata r:id="rId16" o:title=""/>
                 </v:shape>
-                <o:OLEObject Type="Embed" ProgID="PBrush" ShapeID="_x0000_i1088" DrawAspect="Content" ObjectID="_1609833928" r:id="rId74"/>
+                <o:OLEObject Type="Embed" ProgID="PBrush" ShapeID="_x0000_i1088" DrawAspect="Content" ObjectID="_1610957380" r:id="rId75"/>
               </w:object>
             </w:r>
           </w:p>
@@ -5421,9 +5878,9 @@
               </w:rPr>
               <w:object w:dxaOrig="4500" w:dyaOrig="4500">
                 <v:shape id="_x0000_i1089" type="#_x0000_t75" style="width:19.25pt;height:19.25pt" o:ole="">
-                  <v:imagedata r:id="rId15" o:title=""/>
+                  <v:imagedata r:id="rId16" o:title=""/>
                 </v:shape>
-                <o:OLEObject Type="Embed" ProgID="PBrush" ShapeID="_x0000_i1089" DrawAspect="Content" ObjectID="_1609833929" r:id="rId75"/>
+                <o:OLEObject Type="Embed" ProgID="PBrush" ShapeID="_x0000_i1089" DrawAspect="Content" ObjectID="_1610957381" r:id="rId76"/>
               </w:object>
             </w:r>
           </w:p>
@@ -5482,9 +5939,9 @@
               </w:rPr>
               <w:object w:dxaOrig="4500" w:dyaOrig="4500">
                 <v:shape id="_x0000_i1090" type="#_x0000_t75" style="width:19.25pt;height:19.25pt" o:ole="">
-                  <v:imagedata r:id="rId15" o:title=""/>
+                  <v:imagedata r:id="rId16" o:title=""/>
                 </v:shape>
-                <o:OLEObject Type="Embed" ProgID="PBrush" ShapeID="_x0000_i1090" DrawAspect="Content" ObjectID="_1609833930" r:id="rId76"/>
+                <o:OLEObject Type="Embed" ProgID="PBrush" ShapeID="_x0000_i1090" DrawAspect="Content" ObjectID="_1610957382" r:id="rId77"/>
               </w:object>
             </w:r>
           </w:p>
@@ -5513,9 +5970,9 @@
               </w:rPr>
               <w:object w:dxaOrig="4500" w:dyaOrig="4500">
                 <v:shape id="_x0000_i1091" type="#_x0000_t75" style="width:19.25pt;height:19.25pt" o:ole="">
-                  <v:imagedata r:id="rId15" o:title=""/>
+                  <v:imagedata r:id="rId16" o:title=""/>
                 </v:shape>
-                <o:OLEObject Type="Embed" ProgID="PBrush" ShapeID="_x0000_i1091" DrawAspect="Content" ObjectID="_1609833931" r:id="rId77"/>
+                <o:OLEObject Type="Embed" ProgID="PBrush" ShapeID="_x0000_i1091" DrawAspect="Content" ObjectID="_1610957383" r:id="rId78"/>
               </w:object>
             </w:r>
           </w:p>
@@ -5544,9 +6001,9 @@
               </w:rPr>
               <w:object w:dxaOrig="4500" w:dyaOrig="4500">
                 <v:shape id="_x0000_i1092" type="#_x0000_t75" style="width:19.25pt;height:19.25pt" o:ole="">
-                  <v:imagedata r:id="rId15" o:title=""/>
+                  <v:imagedata r:id="rId16" o:title=""/>
                 </v:shape>
-                <o:OLEObject Type="Embed" ProgID="PBrush" ShapeID="_x0000_i1092" DrawAspect="Content" ObjectID="_1609833932" r:id="rId78"/>
+                <o:OLEObject Type="Embed" ProgID="PBrush" ShapeID="_x0000_i1092" DrawAspect="Content" ObjectID="_1610957384" r:id="rId79"/>
               </w:object>
             </w:r>
           </w:p>
@@ -5575,9 +6032,9 @@
               </w:rPr>
               <w:object w:dxaOrig="4500" w:dyaOrig="4500">
                 <v:shape id="_x0000_i1093" type="#_x0000_t75" style="width:19.25pt;height:19.25pt" o:ole="">
-                  <v:imagedata r:id="rId15" o:title=""/>
+                  <v:imagedata r:id="rId16" o:title=""/>
                 </v:shape>
-                <o:OLEObject Type="Embed" ProgID="PBrush" ShapeID="_x0000_i1093" DrawAspect="Content" ObjectID="_1609833933" r:id="rId79"/>
+                <o:OLEObject Type="Embed" ProgID="PBrush" ShapeID="_x0000_i1093" DrawAspect="Content" ObjectID="_1610957385" r:id="rId80"/>
               </w:object>
             </w:r>
           </w:p>
@@ -5606,9 +6063,9 @@
               </w:rPr>
               <w:object w:dxaOrig="4500" w:dyaOrig="4500">
                 <v:shape id="_x0000_i1094" type="#_x0000_t75" style="width:19.25pt;height:19.25pt" o:ole="">
-                  <v:imagedata r:id="rId15" o:title=""/>
+                  <v:imagedata r:id="rId16" o:title=""/>
                 </v:shape>
-                <o:OLEObject Type="Embed" ProgID="PBrush" ShapeID="_x0000_i1094" DrawAspect="Content" ObjectID="_1609833934" r:id="rId80"/>
+                <o:OLEObject Type="Embed" ProgID="PBrush" ShapeID="_x0000_i1094" DrawAspect="Content" ObjectID="_1610957386" r:id="rId81"/>
               </w:object>
             </w:r>
           </w:p>
@@ -5645,6 +6102,7 @@
           <w:sz w:val="24"/>
           <w:szCs w:val="24"/>
         </w:rPr>
+        <w:lastRenderedPageBreak/>
         <w:t xml:space="preserve">Tab. 3 – zrzuty ekranu w zależności od wartości zmiennej </w:t>
       </w:r>
       <w:proofErr w:type="spellStart"/>
@@ -6017,9 +6475,9 @@
               </w:rPr>
               <w:object w:dxaOrig="3915" w:dyaOrig="3150">
                 <v:shape id="_x0000_i1095" type="#_x0000_t75" style="width:24.3pt;height:19.25pt" o:ole="">
-                  <v:imagedata r:id="rId9" o:title=""/>
+                  <v:imagedata r:id="rId10" o:title=""/>
                 </v:shape>
-                <o:OLEObject Type="Embed" ProgID="PBrush" ShapeID="_x0000_i1095" DrawAspect="Content" ObjectID="_1609833935" r:id="rId81"/>
+                <o:OLEObject Type="Embed" ProgID="PBrush" ShapeID="_x0000_i1095" DrawAspect="Content" ObjectID="_1610957387" r:id="rId82"/>
               </w:object>
             </w:r>
           </w:p>
@@ -6048,9 +6506,9 @@
               </w:rPr>
               <w:object w:dxaOrig="3915" w:dyaOrig="3150">
                 <v:shape id="_x0000_i1096" type="#_x0000_t75" style="width:24.3pt;height:19.25pt" o:ole="">
-                  <v:imagedata r:id="rId9" o:title=""/>
+                  <v:imagedata r:id="rId10" o:title=""/>
                 </v:shape>
-                <o:OLEObject Type="Embed" ProgID="PBrush" ShapeID="_x0000_i1096" DrawAspect="Content" ObjectID="_1609833936" r:id="rId82"/>
+                <o:OLEObject Type="Embed" ProgID="PBrush" ShapeID="_x0000_i1096" DrawAspect="Content" ObjectID="_1610957388" r:id="rId83"/>
               </w:object>
             </w:r>
           </w:p>
@@ -6079,9 +6537,9 @@
               </w:rPr>
               <w:object w:dxaOrig="3915" w:dyaOrig="3150">
                 <v:shape id="_x0000_i1097" type="#_x0000_t75" style="width:24.3pt;height:19.25pt" o:ole="">
-                  <v:imagedata r:id="rId9" o:title=""/>
+                  <v:imagedata r:id="rId10" o:title=""/>
                 </v:shape>
-                <o:OLEObject Type="Embed" ProgID="PBrush" ShapeID="_x0000_i1097" DrawAspect="Content" ObjectID="_1609833937" r:id="rId83"/>
+                <o:OLEObject Type="Embed" ProgID="PBrush" ShapeID="_x0000_i1097" DrawAspect="Content" ObjectID="_1610957389" r:id="rId84"/>
               </w:object>
             </w:r>
           </w:p>
@@ -6110,9 +6568,9 @@
               </w:rPr>
               <w:object w:dxaOrig="3915" w:dyaOrig="3150">
                 <v:shape id="_x0000_i1098" type="#_x0000_t75" style="width:24.3pt;height:19.25pt" o:ole="">
-                  <v:imagedata r:id="rId9" o:title=""/>
+                  <v:imagedata r:id="rId10" o:title=""/>
                 </v:shape>
-                <o:OLEObject Type="Embed" ProgID="PBrush" ShapeID="_x0000_i1098" DrawAspect="Content" ObjectID="_1609833938" r:id="rId84"/>
+                <o:OLEObject Type="Embed" ProgID="PBrush" ShapeID="_x0000_i1098" DrawAspect="Content" ObjectID="_1610957390" r:id="rId85"/>
               </w:object>
             </w:r>
           </w:p>
@@ -6141,9 +6599,9 @@
               </w:rPr>
               <w:object w:dxaOrig="3915" w:dyaOrig="3150">
                 <v:shape id="_x0000_i1099" type="#_x0000_t75" style="width:24.3pt;height:19.25pt" o:ole="">
-                  <v:imagedata r:id="rId9" o:title=""/>
+                  <v:imagedata r:id="rId10" o:title=""/>
                 </v:shape>
-                <o:OLEObject Type="Embed" ProgID="PBrush" ShapeID="_x0000_i1099" DrawAspect="Content" ObjectID="_1609833939" r:id="rId85"/>
+                <o:OLEObject Type="Embed" ProgID="PBrush" ShapeID="_x0000_i1099" DrawAspect="Content" ObjectID="_1610957391" r:id="rId86"/>
               </w:object>
             </w:r>
           </w:p>
@@ -6172,9 +6630,9 @@
               </w:rPr>
               <w:object w:dxaOrig="3915" w:dyaOrig="3150">
                 <v:shape id="_x0000_i1100" type="#_x0000_t75" style="width:24.3pt;height:19.25pt" o:ole="">
-                  <v:imagedata r:id="rId9" o:title=""/>
+                  <v:imagedata r:id="rId10" o:title=""/>
                 </v:shape>
-                <o:OLEObject Type="Embed" ProgID="PBrush" ShapeID="_x0000_i1100" DrawAspect="Content" ObjectID="_1609833940" r:id="rId86"/>
+                <o:OLEObject Type="Embed" ProgID="PBrush" ShapeID="_x0000_i1100" DrawAspect="Content" ObjectID="_1610957392" r:id="rId87"/>
               </w:object>
             </w:r>
           </w:p>
@@ -6205,7 +6663,6 @@
                 <w:sz w:val="24"/>
                 <w:szCs w:val="24"/>
               </w:rPr>
-              <w:lastRenderedPageBreak/>
               <w:t>STEP</w:t>
             </w:r>
           </w:p>
@@ -6234,9 +6691,9 @@
               </w:rPr>
               <w:object w:dxaOrig="3915" w:dyaOrig="3150">
                 <v:shape id="_x0000_i1101" type="#_x0000_t75" style="width:24.3pt;height:19.25pt" o:ole="">
-                  <v:imagedata r:id="rId9" o:title=""/>
+                  <v:imagedata r:id="rId10" o:title=""/>
                 </v:shape>
-                <o:OLEObject Type="Embed" ProgID="PBrush" ShapeID="_x0000_i1101" DrawAspect="Content" ObjectID="_1609833941" r:id="rId87"/>
+                <o:OLEObject Type="Embed" ProgID="PBrush" ShapeID="_x0000_i1101" DrawAspect="Content" ObjectID="_1610957393" r:id="rId88"/>
               </w:object>
             </w:r>
           </w:p>
@@ -6265,9 +6722,9 @@
               </w:rPr>
               <w:object w:dxaOrig="4500" w:dyaOrig="4500">
                 <v:shape id="_x0000_i1102" type="#_x0000_t75" style="width:19.25pt;height:19.25pt" o:ole="">
-                  <v:imagedata r:id="rId15" o:title=""/>
+                  <v:imagedata r:id="rId16" o:title=""/>
                 </v:shape>
-                <o:OLEObject Type="Embed" ProgID="PBrush" ShapeID="_x0000_i1102" DrawAspect="Content" ObjectID="_1609833942" r:id="rId88"/>
+                <o:OLEObject Type="Embed" ProgID="PBrush" ShapeID="_x0000_i1102" DrawAspect="Content" ObjectID="_1610957394" r:id="rId89"/>
               </w:object>
             </w:r>
           </w:p>
@@ -6296,9 +6753,9 @@
               </w:rPr>
               <w:object w:dxaOrig="3915" w:dyaOrig="3150">
                 <v:shape id="_x0000_i1103" type="#_x0000_t75" style="width:24.3pt;height:19.25pt" o:ole="">
-                  <v:imagedata r:id="rId9" o:title=""/>
+                  <v:imagedata r:id="rId10" o:title=""/>
                 </v:shape>
-                <o:OLEObject Type="Embed" ProgID="PBrush" ShapeID="_x0000_i1103" DrawAspect="Content" ObjectID="_1609833943" r:id="rId89"/>
+                <o:OLEObject Type="Embed" ProgID="PBrush" ShapeID="_x0000_i1103" DrawAspect="Content" ObjectID="_1610957395" r:id="rId90"/>
               </w:object>
             </w:r>
           </w:p>
@@ -6327,9 +6784,9 @@
               </w:rPr>
               <w:object w:dxaOrig="3915" w:dyaOrig="3150">
                 <v:shape id="_x0000_i1104" type="#_x0000_t75" style="width:24.3pt;height:19.25pt" o:ole="">
-                  <v:imagedata r:id="rId9" o:title=""/>
+                  <v:imagedata r:id="rId10" o:title=""/>
                 </v:shape>
-                <o:OLEObject Type="Embed" ProgID="PBrush" ShapeID="_x0000_i1104" DrawAspect="Content" ObjectID="_1609833944" r:id="rId90"/>
+                <o:OLEObject Type="Embed" ProgID="PBrush" ShapeID="_x0000_i1104" DrawAspect="Content" ObjectID="_1610957396" r:id="rId91"/>
               </w:object>
             </w:r>
           </w:p>
@@ -6358,9 +6815,9 @@
               </w:rPr>
               <w:object w:dxaOrig="3915" w:dyaOrig="3150">
                 <v:shape id="_x0000_i1105" type="#_x0000_t75" style="width:24.3pt;height:19.25pt" o:ole="">
-                  <v:imagedata r:id="rId9" o:title=""/>
+                  <v:imagedata r:id="rId10" o:title=""/>
                 </v:shape>
-                <o:OLEObject Type="Embed" ProgID="PBrush" ShapeID="_x0000_i1105" DrawAspect="Content" ObjectID="_1609833945" r:id="rId91"/>
+                <o:OLEObject Type="Embed" ProgID="PBrush" ShapeID="_x0000_i1105" DrawAspect="Content" ObjectID="_1610957397" r:id="rId92"/>
               </w:object>
             </w:r>
           </w:p>
@@ -6389,9 +6846,9 @@
               </w:rPr>
               <w:object w:dxaOrig="3915" w:dyaOrig="3150">
                 <v:shape id="_x0000_i1106" type="#_x0000_t75" style="width:24.3pt;height:19.25pt" o:ole="">
-                  <v:imagedata r:id="rId9" o:title=""/>
+                  <v:imagedata r:id="rId10" o:title=""/>
                 </v:shape>
-                <o:OLEObject Type="Embed" ProgID="PBrush" ShapeID="_x0000_i1106" DrawAspect="Content" ObjectID="_1609833946" r:id="rId92"/>
+                <o:OLEObject Type="Embed" ProgID="PBrush" ShapeID="_x0000_i1106" DrawAspect="Content" ObjectID="_1610957398" r:id="rId93"/>
               </w:object>
             </w:r>
           </w:p>
@@ -6450,9 +6907,9 @@
               </w:rPr>
               <w:object w:dxaOrig="3915" w:dyaOrig="3150">
                 <v:shape id="_x0000_i1107" type="#_x0000_t75" style="width:24.3pt;height:19.25pt" o:ole="">
-                  <v:imagedata r:id="rId9" o:title=""/>
+                  <v:imagedata r:id="rId10" o:title=""/>
                 </v:shape>
-                <o:OLEObject Type="Embed" ProgID="PBrush" ShapeID="_x0000_i1107" DrawAspect="Content" ObjectID="_1609833947" r:id="rId93"/>
+                <o:OLEObject Type="Embed" ProgID="PBrush" ShapeID="_x0000_i1107" DrawAspect="Content" ObjectID="_1610957399" r:id="rId94"/>
               </w:object>
             </w:r>
           </w:p>
@@ -6481,9 +6938,9 @@
               </w:rPr>
               <w:object w:dxaOrig="4500" w:dyaOrig="4500">
                 <v:shape id="_x0000_i1108" type="#_x0000_t75" style="width:19.25pt;height:19.25pt" o:ole="">
-                  <v:imagedata r:id="rId15" o:title=""/>
+                  <v:imagedata r:id="rId16" o:title=""/>
                 </v:shape>
-                <o:OLEObject Type="Embed" ProgID="PBrush" ShapeID="_x0000_i1108" DrawAspect="Content" ObjectID="_1609833948" r:id="rId94"/>
+                <o:OLEObject Type="Embed" ProgID="PBrush" ShapeID="_x0000_i1108" DrawAspect="Content" ObjectID="_1610957400" r:id="rId95"/>
               </w:object>
             </w:r>
           </w:p>
@@ -6512,9 +6969,9 @@
               </w:rPr>
               <w:object w:dxaOrig="4500" w:dyaOrig="4500">
                 <v:shape id="_x0000_i1109" type="#_x0000_t75" style="width:19.25pt;height:19.25pt" o:ole="">
-                  <v:imagedata r:id="rId15" o:title=""/>
+                  <v:imagedata r:id="rId16" o:title=""/>
                 </v:shape>
-                <o:OLEObject Type="Embed" ProgID="PBrush" ShapeID="_x0000_i1109" DrawAspect="Content" ObjectID="_1609833949" r:id="rId95"/>
+                <o:OLEObject Type="Embed" ProgID="PBrush" ShapeID="_x0000_i1109" DrawAspect="Content" ObjectID="_1610957401" r:id="rId96"/>
               </w:object>
             </w:r>
           </w:p>
@@ -6543,9 +7000,9 @@
               </w:rPr>
               <w:object w:dxaOrig="3915" w:dyaOrig="3150">
                 <v:shape id="_x0000_i1110" type="#_x0000_t75" style="width:24.3pt;height:19.25pt" o:ole="">
-                  <v:imagedata r:id="rId9" o:title=""/>
+                  <v:imagedata r:id="rId10" o:title=""/>
                 </v:shape>
-                <o:OLEObject Type="Embed" ProgID="PBrush" ShapeID="_x0000_i1110" DrawAspect="Content" ObjectID="_1609833950" r:id="rId96"/>
+                <o:OLEObject Type="Embed" ProgID="PBrush" ShapeID="_x0000_i1110" DrawAspect="Content" ObjectID="_1610957402" r:id="rId97"/>
               </w:object>
             </w:r>
           </w:p>
@@ -6574,9 +7031,9 @@
               </w:rPr>
               <w:object w:dxaOrig="3915" w:dyaOrig="3150">
                 <v:shape id="_x0000_i1111" type="#_x0000_t75" style="width:24.3pt;height:19.25pt" o:ole="">
-                  <v:imagedata r:id="rId9" o:title=""/>
+                  <v:imagedata r:id="rId10" o:title=""/>
                 </v:shape>
-                <o:OLEObject Type="Embed" ProgID="PBrush" ShapeID="_x0000_i1111" DrawAspect="Content" ObjectID="_1609833951" r:id="rId97"/>
+                <o:OLEObject Type="Embed" ProgID="PBrush" ShapeID="_x0000_i1111" DrawAspect="Content" ObjectID="_1610957403" r:id="rId98"/>
               </w:object>
             </w:r>
           </w:p>
@@ -6605,9 +7062,9 @@
               </w:rPr>
               <w:object w:dxaOrig="3915" w:dyaOrig="3150">
                 <v:shape id="_x0000_i1112" type="#_x0000_t75" style="width:24.3pt;height:19.25pt" o:ole="">
-                  <v:imagedata r:id="rId9" o:title=""/>
+                  <v:imagedata r:id="rId10" o:title=""/>
                 </v:shape>
-                <o:OLEObject Type="Embed" ProgID="PBrush" ShapeID="_x0000_i1112" DrawAspect="Content" ObjectID="_1609833952" r:id="rId98"/>
+                <o:OLEObject Type="Embed" ProgID="PBrush" ShapeID="_x0000_i1112" DrawAspect="Content" ObjectID="_1610957404" r:id="rId99"/>
               </w:object>
             </w:r>
           </w:p>
@@ -6666,9 +7123,9 @@
               </w:rPr>
               <w:object w:dxaOrig="3915" w:dyaOrig="3150">
                 <v:shape id="_x0000_i1113" type="#_x0000_t75" style="width:24.3pt;height:19.25pt" o:ole="">
-                  <v:imagedata r:id="rId9" o:title=""/>
+                  <v:imagedata r:id="rId10" o:title=""/>
                 </v:shape>
-                <o:OLEObject Type="Embed" ProgID="PBrush" ShapeID="_x0000_i1113" DrawAspect="Content" ObjectID="_1609833953" r:id="rId99"/>
+                <o:OLEObject Type="Embed" ProgID="PBrush" ShapeID="_x0000_i1113" DrawAspect="Content" ObjectID="_1610957405" r:id="rId100"/>
               </w:object>
             </w:r>
           </w:p>
@@ -6697,9 +7154,9 @@
               </w:rPr>
               <w:object w:dxaOrig="4500" w:dyaOrig="4500">
                 <v:shape id="_x0000_i1114" type="#_x0000_t75" style="width:19.25pt;height:19.25pt" o:ole="">
-                  <v:imagedata r:id="rId15" o:title=""/>
+                  <v:imagedata r:id="rId16" o:title=""/>
                 </v:shape>
-                <o:OLEObject Type="Embed" ProgID="PBrush" ShapeID="_x0000_i1114" DrawAspect="Content" ObjectID="_1609833954" r:id="rId100"/>
+                <o:OLEObject Type="Embed" ProgID="PBrush" ShapeID="_x0000_i1114" DrawAspect="Content" ObjectID="_1610957406" r:id="rId101"/>
               </w:object>
             </w:r>
           </w:p>
@@ -6728,9 +7185,9 @@
               </w:rPr>
               <w:object w:dxaOrig="4500" w:dyaOrig="4500">
                 <v:shape id="_x0000_i1115" type="#_x0000_t75" style="width:19.25pt;height:19.25pt" o:ole="">
-                  <v:imagedata r:id="rId15" o:title=""/>
+                  <v:imagedata r:id="rId16" o:title=""/>
                 </v:shape>
-                <o:OLEObject Type="Embed" ProgID="PBrush" ShapeID="_x0000_i1115" DrawAspect="Content" ObjectID="_1609833955" r:id="rId101"/>
+                <o:OLEObject Type="Embed" ProgID="PBrush" ShapeID="_x0000_i1115" DrawAspect="Content" ObjectID="_1610957407" r:id="rId102"/>
               </w:object>
             </w:r>
           </w:p>
@@ -6759,9 +7216,9 @@
               </w:rPr>
               <w:object w:dxaOrig="4500" w:dyaOrig="4500">
                 <v:shape id="_x0000_i1116" type="#_x0000_t75" style="width:19.25pt;height:19.25pt" o:ole="">
-                  <v:imagedata r:id="rId15" o:title=""/>
+                  <v:imagedata r:id="rId16" o:title=""/>
                 </v:shape>
-                <o:OLEObject Type="Embed" ProgID="PBrush" ShapeID="_x0000_i1116" DrawAspect="Content" ObjectID="_1609833956" r:id="rId102"/>
+                <o:OLEObject Type="Embed" ProgID="PBrush" ShapeID="_x0000_i1116" DrawAspect="Content" ObjectID="_1610957408" r:id="rId103"/>
               </w:object>
             </w:r>
           </w:p>
@@ -6790,9 +7247,9 @@
               </w:rPr>
               <w:object w:dxaOrig="3915" w:dyaOrig="3150">
                 <v:shape id="_x0000_i1117" type="#_x0000_t75" style="width:24.3pt;height:19.25pt" o:ole="">
-                  <v:imagedata r:id="rId9" o:title=""/>
+                  <v:imagedata r:id="rId10" o:title=""/>
                 </v:shape>
-                <o:OLEObject Type="Embed" ProgID="PBrush" ShapeID="_x0000_i1117" DrawAspect="Content" ObjectID="_1609833957" r:id="rId103"/>
+                <o:OLEObject Type="Embed" ProgID="PBrush" ShapeID="_x0000_i1117" DrawAspect="Content" ObjectID="_1610957409" r:id="rId104"/>
               </w:object>
             </w:r>
           </w:p>
@@ -6821,9 +7278,9 @@
               </w:rPr>
               <w:object w:dxaOrig="3915" w:dyaOrig="3150">
                 <v:shape id="_x0000_i1118" type="#_x0000_t75" style="width:24.3pt;height:19.25pt" o:ole="">
-                  <v:imagedata r:id="rId9" o:title=""/>
+                  <v:imagedata r:id="rId10" o:title=""/>
                 </v:shape>
-                <o:OLEObject Type="Embed" ProgID="PBrush" ShapeID="_x0000_i1118" DrawAspect="Content" ObjectID="_1609833958" r:id="rId104"/>
+                <o:OLEObject Type="Embed" ProgID="PBrush" ShapeID="_x0000_i1118" DrawAspect="Content" ObjectID="_1610957410" r:id="rId105"/>
               </w:object>
             </w:r>
           </w:p>
@@ -6882,9 +7339,9 @@
               </w:rPr>
               <w:object w:dxaOrig="3915" w:dyaOrig="3150">
                 <v:shape id="_x0000_i1119" type="#_x0000_t75" style="width:24.3pt;height:19.25pt" o:ole="">
-                  <v:imagedata r:id="rId9" o:title=""/>
+                  <v:imagedata r:id="rId10" o:title=""/>
                 </v:shape>
-                <o:OLEObject Type="Embed" ProgID="PBrush" ShapeID="_x0000_i1119" DrawAspect="Content" ObjectID="_1609833959" r:id="rId105"/>
+                <o:OLEObject Type="Embed" ProgID="PBrush" ShapeID="_x0000_i1119" DrawAspect="Content" ObjectID="_1610957411" r:id="rId106"/>
               </w:object>
             </w:r>
           </w:p>
@@ -6913,9 +7370,9 @@
               </w:rPr>
               <w:object w:dxaOrig="4500" w:dyaOrig="4500">
                 <v:shape id="_x0000_i1120" type="#_x0000_t75" style="width:19.25pt;height:19.25pt" o:ole="">
-                  <v:imagedata r:id="rId15" o:title=""/>
+                  <v:imagedata r:id="rId16" o:title=""/>
                 </v:shape>
-                <o:OLEObject Type="Embed" ProgID="PBrush" ShapeID="_x0000_i1120" DrawAspect="Content" ObjectID="_1609833960" r:id="rId106"/>
+                <o:OLEObject Type="Embed" ProgID="PBrush" ShapeID="_x0000_i1120" DrawAspect="Content" ObjectID="_1610957412" r:id="rId107"/>
               </w:object>
             </w:r>
           </w:p>
@@ -6944,9 +7401,9 @@
               </w:rPr>
               <w:object w:dxaOrig="4500" w:dyaOrig="4500">
                 <v:shape id="_x0000_i1121" type="#_x0000_t75" style="width:19.25pt;height:19.25pt" o:ole="">
-                  <v:imagedata r:id="rId15" o:title=""/>
+                  <v:imagedata r:id="rId16" o:title=""/>
                 </v:shape>
-                <o:OLEObject Type="Embed" ProgID="PBrush" ShapeID="_x0000_i1121" DrawAspect="Content" ObjectID="_1609833961" r:id="rId107"/>
+                <o:OLEObject Type="Embed" ProgID="PBrush" ShapeID="_x0000_i1121" DrawAspect="Content" ObjectID="_1610957413" r:id="rId108"/>
               </w:object>
             </w:r>
           </w:p>
@@ -6975,9 +7432,9 @@
               </w:rPr>
               <w:object w:dxaOrig="4500" w:dyaOrig="4500">
                 <v:shape id="_x0000_i1122" type="#_x0000_t75" style="width:19.25pt;height:19.25pt" o:ole="">
-                  <v:imagedata r:id="rId15" o:title=""/>
+                  <v:imagedata r:id="rId16" o:title=""/>
                 </v:shape>
-                <o:OLEObject Type="Embed" ProgID="PBrush" ShapeID="_x0000_i1122" DrawAspect="Content" ObjectID="_1609833962" r:id="rId108"/>
+                <o:OLEObject Type="Embed" ProgID="PBrush" ShapeID="_x0000_i1122" DrawAspect="Content" ObjectID="_1610957414" r:id="rId109"/>
               </w:object>
             </w:r>
           </w:p>
@@ -7006,9 +7463,9 @@
               </w:rPr>
               <w:object w:dxaOrig="4500" w:dyaOrig="4500">
                 <v:shape id="_x0000_i1123" type="#_x0000_t75" style="width:19.25pt;height:19.25pt" o:ole="">
-                  <v:imagedata r:id="rId15" o:title=""/>
+                  <v:imagedata r:id="rId16" o:title=""/>
                 </v:shape>
-                <o:OLEObject Type="Embed" ProgID="PBrush" ShapeID="_x0000_i1123" DrawAspect="Content" ObjectID="_1609833963" r:id="rId109"/>
+                <o:OLEObject Type="Embed" ProgID="PBrush" ShapeID="_x0000_i1123" DrawAspect="Content" ObjectID="_1610957415" r:id="rId110"/>
               </w:object>
             </w:r>
           </w:p>
@@ -7037,9 +7494,9 @@
               </w:rPr>
               <w:object w:dxaOrig="3915" w:dyaOrig="3150">
                 <v:shape id="_x0000_i1124" type="#_x0000_t75" style="width:24.3pt;height:19.25pt" o:ole="">
-                  <v:imagedata r:id="rId9" o:title=""/>
+                  <v:imagedata r:id="rId10" o:title=""/>
                 </v:shape>
-                <o:OLEObject Type="Embed" ProgID="PBrush" ShapeID="_x0000_i1124" DrawAspect="Content" ObjectID="_1609833964" r:id="rId110"/>
+                <o:OLEObject Type="Embed" ProgID="PBrush" ShapeID="_x0000_i1124" DrawAspect="Content" ObjectID="_1610957416" r:id="rId111"/>
               </w:object>
             </w:r>
           </w:p>
@@ -7098,9 +7555,9 @@
               </w:rPr>
               <w:object w:dxaOrig="3915" w:dyaOrig="3150">
                 <v:shape id="_x0000_i1125" type="#_x0000_t75" style="width:24.3pt;height:19.25pt" o:ole="">
-                  <v:imagedata r:id="rId9" o:title=""/>
+                  <v:imagedata r:id="rId10" o:title=""/>
                 </v:shape>
-                <o:OLEObject Type="Embed" ProgID="PBrush" ShapeID="_x0000_i1125" DrawAspect="Content" ObjectID="_1609833965" r:id="rId111"/>
+                <o:OLEObject Type="Embed" ProgID="PBrush" ShapeID="_x0000_i1125" DrawAspect="Content" ObjectID="_1610957417" r:id="rId112"/>
               </w:object>
             </w:r>
           </w:p>
@@ -7129,9 +7586,9 @@
               </w:rPr>
               <w:object w:dxaOrig="4500" w:dyaOrig="4500">
                 <v:shape id="_x0000_i1126" type="#_x0000_t75" style="width:19.25pt;height:19.25pt" o:ole="">
-                  <v:imagedata r:id="rId15" o:title=""/>
+                  <v:imagedata r:id="rId16" o:title=""/>
                 </v:shape>
-                <o:OLEObject Type="Embed" ProgID="PBrush" ShapeID="_x0000_i1126" DrawAspect="Content" ObjectID="_1609833966" r:id="rId112"/>
+                <o:OLEObject Type="Embed" ProgID="PBrush" ShapeID="_x0000_i1126" DrawAspect="Content" ObjectID="_1610957418" r:id="rId113"/>
               </w:object>
             </w:r>
           </w:p>
@@ -7160,9 +7617,9 @@
               </w:rPr>
               <w:object w:dxaOrig="4500" w:dyaOrig="4500">
                 <v:shape id="_x0000_i1127" type="#_x0000_t75" style="width:19.25pt;height:19.25pt" o:ole="">
-                  <v:imagedata r:id="rId15" o:title=""/>
+                  <v:imagedata r:id="rId16" o:title=""/>
                 </v:shape>
-                <o:OLEObject Type="Embed" ProgID="PBrush" ShapeID="_x0000_i1127" DrawAspect="Content" ObjectID="_1609833967" r:id="rId113"/>
+                <o:OLEObject Type="Embed" ProgID="PBrush" ShapeID="_x0000_i1127" DrawAspect="Content" ObjectID="_1610957419" r:id="rId114"/>
               </w:object>
             </w:r>
           </w:p>
@@ -7191,9 +7648,9 @@
               </w:rPr>
               <w:object w:dxaOrig="4500" w:dyaOrig="4500">
                 <v:shape id="_x0000_i1128" type="#_x0000_t75" style="width:19.25pt;height:19.25pt" o:ole="">
-                  <v:imagedata r:id="rId15" o:title=""/>
+                  <v:imagedata r:id="rId16" o:title=""/>
                 </v:shape>
-                <o:OLEObject Type="Embed" ProgID="PBrush" ShapeID="_x0000_i1128" DrawAspect="Content" ObjectID="_1609833968" r:id="rId114"/>
+                <o:OLEObject Type="Embed" ProgID="PBrush" ShapeID="_x0000_i1128" DrawAspect="Content" ObjectID="_1610957420" r:id="rId115"/>
               </w:object>
             </w:r>
           </w:p>
@@ -7222,9 +7679,9 @@
               </w:rPr>
               <w:object w:dxaOrig="4500" w:dyaOrig="4500">
                 <v:shape id="_x0000_i1129" type="#_x0000_t75" style="width:19.25pt;height:19.25pt" o:ole="">
-                  <v:imagedata r:id="rId15" o:title=""/>
+                  <v:imagedata r:id="rId16" o:title=""/>
                 </v:shape>
-                <o:OLEObject Type="Embed" ProgID="PBrush" ShapeID="_x0000_i1129" DrawAspect="Content" ObjectID="_1609833969" r:id="rId115"/>
+                <o:OLEObject Type="Embed" ProgID="PBrush" ShapeID="_x0000_i1129" DrawAspect="Content" ObjectID="_1610957421" r:id="rId116"/>
               </w:object>
             </w:r>
           </w:p>
@@ -7253,9 +7710,9 @@
               </w:rPr>
               <w:object w:dxaOrig="4500" w:dyaOrig="4500">
                 <v:shape id="_x0000_i1130" type="#_x0000_t75" style="width:19.25pt;height:19.25pt" o:ole="">
-                  <v:imagedata r:id="rId15" o:title=""/>
+                  <v:imagedata r:id="rId16" o:title=""/>
                 </v:shape>
-                <o:OLEObject Type="Embed" ProgID="PBrush" ShapeID="_x0000_i1130" DrawAspect="Content" ObjectID="_1609833970" r:id="rId116"/>
+                <o:OLEObject Type="Embed" ProgID="PBrush" ShapeID="_x0000_i1130" DrawAspect="Content" ObjectID="_1610957422" r:id="rId117"/>
               </w:object>
             </w:r>
           </w:p>
@@ -7314,9 +7771,9 @@
               </w:rPr>
               <w:object w:dxaOrig="4500" w:dyaOrig="4500">
                 <v:shape id="_x0000_i1131" type="#_x0000_t75" style="width:19.25pt;height:19.25pt" o:ole="">
-                  <v:imagedata r:id="rId15" o:title=""/>
+                  <v:imagedata r:id="rId16" o:title=""/>
                 </v:shape>
-                <o:OLEObject Type="Embed" ProgID="PBrush" ShapeID="_x0000_i1131" DrawAspect="Content" ObjectID="_1609833971" r:id="rId117"/>
+                <o:OLEObject Type="Embed" ProgID="PBrush" ShapeID="_x0000_i1131" DrawAspect="Content" ObjectID="_1610957423" r:id="rId118"/>
               </w:object>
             </w:r>
           </w:p>
@@ -7345,9 +7802,9 @@
               </w:rPr>
               <w:object w:dxaOrig="4500" w:dyaOrig="4500">
                 <v:shape id="_x0000_i1132" type="#_x0000_t75" style="width:19.25pt;height:19.25pt" o:ole="">
-                  <v:imagedata r:id="rId15" o:title=""/>
+                  <v:imagedata r:id="rId16" o:title=""/>
                 </v:shape>
-                <o:OLEObject Type="Embed" ProgID="PBrush" ShapeID="_x0000_i1132" DrawAspect="Content" ObjectID="_1609833972" r:id="rId118"/>
+                <o:OLEObject Type="Embed" ProgID="PBrush" ShapeID="_x0000_i1132" DrawAspect="Content" ObjectID="_1610957424" r:id="rId119"/>
               </w:object>
             </w:r>
           </w:p>
@@ -7376,9 +7833,9 @@
               </w:rPr>
               <w:object w:dxaOrig="4500" w:dyaOrig="4500">
                 <v:shape id="_x0000_i1133" type="#_x0000_t75" style="width:19.25pt;height:19.25pt" o:ole="">
-                  <v:imagedata r:id="rId15" o:title=""/>
+                  <v:imagedata r:id="rId16" o:title=""/>
                 </v:shape>
-                <o:OLEObject Type="Embed" ProgID="PBrush" ShapeID="_x0000_i1133" DrawAspect="Content" ObjectID="_1609833973" r:id="rId119"/>
+                <o:OLEObject Type="Embed" ProgID="PBrush" ShapeID="_x0000_i1133" DrawAspect="Content" ObjectID="_1610957425" r:id="rId120"/>
               </w:object>
             </w:r>
           </w:p>
@@ -7407,9 +7864,9 @@
               </w:rPr>
               <w:object w:dxaOrig="4500" w:dyaOrig="4500">
                 <v:shape id="_x0000_i1134" type="#_x0000_t75" style="width:19.25pt;height:19.25pt" o:ole="">
-                  <v:imagedata r:id="rId15" o:title=""/>
+                  <v:imagedata r:id="rId16" o:title=""/>
                 </v:shape>
-                <o:OLEObject Type="Embed" ProgID="PBrush" ShapeID="_x0000_i1134" DrawAspect="Content" ObjectID="_1609833974" r:id="rId120"/>
+                <o:OLEObject Type="Embed" ProgID="PBrush" ShapeID="_x0000_i1134" DrawAspect="Content" ObjectID="_1610957426" r:id="rId121"/>
               </w:object>
             </w:r>
           </w:p>
@@ -7438,9 +7895,9 @@
               </w:rPr>
               <w:object w:dxaOrig="4500" w:dyaOrig="4500">
                 <v:shape id="_x0000_i1135" type="#_x0000_t75" style="width:19.25pt;height:19.25pt" o:ole="">
-                  <v:imagedata r:id="rId15" o:title=""/>
+                  <v:imagedata r:id="rId16" o:title=""/>
                 </v:shape>
-                <o:OLEObject Type="Embed" ProgID="PBrush" ShapeID="_x0000_i1135" DrawAspect="Content" ObjectID="_1609833975" r:id="rId121"/>
+                <o:OLEObject Type="Embed" ProgID="PBrush" ShapeID="_x0000_i1135" DrawAspect="Content" ObjectID="_1610957427" r:id="rId122"/>
               </w:object>
             </w:r>
           </w:p>
@@ -7469,9 +7926,9 @@
               </w:rPr>
               <w:object w:dxaOrig="4500" w:dyaOrig="4500">
                 <v:shape id="_x0000_i1136" type="#_x0000_t75" style="width:19.25pt;height:19.25pt" o:ole="">
-                  <v:imagedata r:id="rId15" o:title=""/>
+                  <v:imagedata r:id="rId16" o:title=""/>
                 </v:shape>
-                <o:OLEObject Type="Embed" ProgID="PBrush" ShapeID="_x0000_i1136" DrawAspect="Content" ObjectID="_1609833976" r:id="rId122"/>
+                <o:OLEObject Type="Embed" ProgID="PBrush" ShapeID="_x0000_i1136" DrawAspect="Content" ObjectID="_1610957428" r:id="rId123"/>
               </w:object>
             </w:r>
           </w:p>
@@ -7530,7 +7987,7 @@
                     </pic:cNvPicPr>
                   </pic:nvPicPr>
                   <pic:blipFill>
-                    <a:blip r:embed="rId123" cstate="print">
+                    <a:blip r:embed="rId124" cstate="print">
                       <a:extLst>
                         <a:ext uri="{28A0092B-C50C-407E-A947-70E740481C1C}">
                           <a14:useLocalDpi xmlns:a14="http://schemas.microsoft.com/office/drawing/2010/main" val="0"/>
@@ -7602,7 +8059,7 @@
           <w:sz w:val="28"/>
           <w:szCs w:val="28"/>
         </w:rPr>
-        <w:t>5</w:t>
+        <w:t>6</w:t>
       </w:r>
       <w:r>
         <w:rPr>
@@ -7660,6 +8117,7 @@
           <w:sz w:val="24"/>
           <w:szCs w:val="24"/>
         </w:rPr>
+        <w:lastRenderedPageBreak/>
         <w:t xml:space="preserve">Każda komenda ma swój </w:t>
       </w:r>
       <w:r>
@@ -7676,37 +8134,8 @@
           <w:sz w:val="24"/>
           <w:szCs w:val="24"/>
         </w:rPr>
-        <w:t xml:space="preserve"> kod, który należy umieścić w pierwszej kolumnie arkusza ze skryptem. W zależności od komendy, może być też konieczne wypełnienie dwóch kolejnych kolumn (</w:t>
-      </w:r>
-      <w:proofErr w:type="spellStart"/>
-      <w:r>
-        <w:rPr>
-          <w:rFonts w:ascii="Times New Roman" w:hAnsi="Times New Roman" w:cs="Times New Roman"/>
-          <w:sz w:val="24"/>
-          <w:szCs w:val="24"/>
-        </w:rPr>
-        <w:t>xpath</w:t>
-      </w:r>
-      <w:proofErr w:type="spellEnd"/>
-      <w:r>
-        <w:rPr>
-          <w:rFonts w:ascii="Times New Roman" w:hAnsi="Times New Roman" w:cs="Times New Roman"/>
-          <w:sz w:val="24"/>
-          <w:szCs w:val="24"/>
-        </w:rPr>
-        <w:t xml:space="preserve"> i argument).</w:t>
-      </w:r>
-    </w:p>
-    <w:p>
-      <w:pPr>
-        <w:rPr>
-          <w:rFonts w:ascii="Arial" w:eastAsiaTheme="majorEastAsia" w:hAnsi="Arial" w:cs="Arial"/>
-          <w:b/>
-          <w:bCs/>
-          <w:sz w:val="26"/>
-          <w:szCs w:val="26"/>
-        </w:rPr>
-      </w:pPr>
+        <w:t xml:space="preserve"> kod, który należy umieścić w pierwszej kolumnie arkusza ze skryptem. W zależności od komendy, może być też konieczne wypełnienie dwóch kolej</w:t>
+      </w:r>
       <w:bookmarkStart w:id="27" w:name="_Toc525039027"/>
       <w:bookmarkStart w:id="28" w:name="_Toc531334391"/>
       <w:bookmarkStart w:id="29" w:name="_Toc531338568"/>
@@ -7715,12 +8144,32 @@
       <w:bookmarkStart w:id="32" w:name="_Toc531345028"/>
       <w:r>
         <w:rPr>
-          <w:rFonts w:ascii="Arial" w:hAnsi="Arial" w:cs="Arial"/>
-          <w:sz w:val="26"/>
-          <w:szCs w:val="26"/>
-        </w:rPr>
-        <w:br w:type="page"/>
-      </w:r>
+          <w:rFonts w:ascii="Times New Roman" w:hAnsi="Times New Roman" w:cs="Times New Roman"/>
+          <w:sz w:val="24"/>
+          <w:szCs w:val="24"/>
+        </w:rPr>
+        <w:t>nych kolumn (</w:t>
+      </w:r>
+      <w:proofErr w:type="spellStart"/>
+      <w:r>
+        <w:rPr>
+          <w:rFonts w:ascii="Times New Roman" w:hAnsi="Times New Roman" w:cs="Times New Roman"/>
+          <w:sz w:val="24"/>
+          <w:szCs w:val="24"/>
+        </w:rPr>
+        <w:t>xpath</w:t>
+      </w:r>
+      <w:proofErr w:type="spellEnd"/>
+      <w:r>
+        <w:rPr>
+          <w:rFonts w:ascii="Times New Roman" w:hAnsi="Times New Roman" w:cs="Times New Roman"/>
+          <w:sz w:val="24"/>
+          <w:szCs w:val="24"/>
+        </w:rPr>
+        <w:t xml:space="preserve"> i argument).</w:t>
+      </w:r>
+      <w:bookmarkStart w:id="33" w:name="_GoBack"/>
+      <w:bookmarkEnd w:id="33"/>
     </w:p>
     <w:p>
       <w:pPr>
@@ -7740,7 +8189,6 @@
           <w:sz w:val="26"/>
           <w:szCs w:val="26"/>
         </w:rPr>
-        <w:lastRenderedPageBreak/>
         <w:t>Lista komend dostępnych w programie</w:t>
       </w:r>
       <w:bookmarkEnd w:id="27"/>
@@ -8844,7 +9292,16 @@
                 <w:sz w:val="24"/>
                 <w:szCs w:val="24"/>
               </w:rPr>
-              <w:t xml:space="preserve">Zapisuje do zmiennej o nazwie podanej w argumencie aktualną datę i godzinę (w formacie </w:t>
+              <w:t xml:space="preserve">Zapisuje do zmiennej o nazwie podanej w </w:t>
+            </w:r>
+            <w:r>
+              <w:rPr>
+                <w:rFonts w:ascii="Times New Roman" w:hAnsi="Times New Roman" w:cs="Times New Roman"/>
+                <w:sz w:val="24"/>
+                <w:szCs w:val="24"/>
+              </w:rPr>
+              <w:lastRenderedPageBreak/>
+              <w:t xml:space="preserve">argumencie aktualną datę i godzinę (w formacie </w:t>
             </w:r>
             <w:proofErr w:type="spellStart"/>
             <w:r>
@@ -8898,16 +9355,7 @@
                 <w:sz w:val="24"/>
                 <w:szCs w:val="24"/>
               </w:rPr>
-              <w:t xml:space="preserve">). Jeśli zmienna o podanej nazwie istnieje, jej wartość zostanie </w:t>
-            </w:r>
-            <w:r>
-              <w:rPr>
-                <w:rFonts w:ascii="Times New Roman" w:hAnsi="Times New Roman" w:cs="Times New Roman"/>
-                <w:sz w:val="24"/>
-                <w:szCs w:val="24"/>
-              </w:rPr>
-              <w:lastRenderedPageBreak/>
-              <w:t>nadpisana. Jeśli nie istnieje, zostanie ona utworzona. Jako argument do DAT nie można podać stałej.</w:t>
+              <w:t>). Jeśli zmienna o podanej nazwie istnieje, jej wartość zostanie nadpisana. Jeśli nie istnieje, zostanie ona utworzona. Jako argument do DAT nie można podać stałej.</w:t>
             </w:r>
           </w:p>
         </w:tc>
@@ -9665,6 +10113,7 @@
                 <w:sz w:val="24"/>
                 <w:szCs w:val="24"/>
               </w:rPr>
+              <w:lastRenderedPageBreak/>
               <w:t>IFT</w:t>
             </w:r>
           </w:p>
@@ -9762,16 +10211,7 @@
                 <w:sz w:val="24"/>
                 <w:szCs w:val="24"/>
               </w:rPr>
-              <w:t xml:space="preserve">, nic się nie dzieje. Jeśli zmienna nie istnieje lub jej </w:t>
-            </w:r>
-            <w:r>
-              <w:rPr>
-                <w:rFonts w:ascii="Times New Roman" w:hAnsi="Times New Roman" w:cs="Times New Roman"/>
-                <w:sz w:val="24"/>
-                <w:szCs w:val="24"/>
-              </w:rPr>
-              <w:lastRenderedPageBreak/>
-              <w:t>wartość to pusty ciąg znaków (””), cały test natychmiast się kończy – obecny krok i wszystkie kolejne w teście zostają oznaczone statusem UNTESTED, a następnie cały test też otrzymuje status UNTESTED.</w:t>
+              <w:t>, nic się nie dzieje. Jeśli zmienna nie istnieje lub jej wartość to pusty ciąg znaków (””), cały test natychmiast się kończy – obecny krok i wszystkie kolejne w teście zostają oznaczone statusem UNTESTED, a następnie cały test też otrzymuje status UNTESTED.</w:t>
             </w:r>
           </w:p>
         </w:tc>
@@ -10330,6 +10770,7 @@
                 <w:sz w:val="24"/>
                 <w:szCs w:val="24"/>
               </w:rPr>
+              <w:lastRenderedPageBreak/>
               <w:t>R argument</w:t>
             </w:r>
           </w:p>
@@ -10396,7 +10837,6 @@
                 <w:sz w:val="24"/>
                 <w:szCs w:val="24"/>
               </w:rPr>
-              <w:lastRenderedPageBreak/>
               <w:t>Argument może być zmienną lub stałą.</w:t>
             </w:r>
           </w:p>
@@ -11234,7 +11674,16 @@
                 <w:sz w:val="24"/>
                 <w:szCs w:val="24"/>
               </w:rPr>
-              <w:t xml:space="preserve">Klika w element otwierający systemowe okno wyboru pliku, znajdujący się pod podanym lokatorem </w:t>
+              <w:t xml:space="preserve">Klika w element otwierający systemowe okno wyboru pliku, znajdujący się pod podanym </w:t>
+            </w:r>
+            <w:r>
+              <w:rPr>
+                <w:rFonts w:ascii="Times New Roman" w:hAnsi="Times New Roman" w:cs="Times New Roman"/>
+                <w:sz w:val="24"/>
+                <w:szCs w:val="24"/>
+              </w:rPr>
+              <w:lastRenderedPageBreak/>
+              <w:t xml:space="preserve">lokatorem </w:t>
             </w:r>
             <w:proofErr w:type="spellStart"/>
             <w:r>
@@ -11252,16 +11701,7 @@
                 <w:sz w:val="24"/>
                 <w:szCs w:val="24"/>
               </w:rPr>
-              <w:t xml:space="preserve">, a następnie wpisuje w nim plik o podanej w argumencie ścieżce i zatwierdza. Ścieżka do pliku musi być pełna. Argument może </w:t>
-            </w:r>
-            <w:r>
-              <w:rPr>
-                <w:rFonts w:ascii="Times New Roman" w:hAnsi="Times New Roman" w:cs="Times New Roman"/>
-                <w:sz w:val="24"/>
-                <w:szCs w:val="24"/>
-              </w:rPr>
-              <w:lastRenderedPageBreak/>
-              <w:t>być zmienną lub stałą.</w:t>
+              <w:t>, a następnie wpisuje w nim plik o podanej w argumencie ścieżce i zatwierdza. Ścieżka do pliku musi być pełna. Argument może być zmienną lub stałą.</w:t>
             </w:r>
           </w:p>
         </w:tc>
@@ -11365,12 +11805,12 @@
       </w:tr>
     </w:tbl>
     <w:p>
-      <w:bookmarkStart w:id="33" w:name="_Toc525039028"/>
-      <w:bookmarkStart w:id="34" w:name="_Toc531334392"/>
-      <w:bookmarkStart w:id="35" w:name="_Toc531338569"/>
-      <w:bookmarkStart w:id="36" w:name="_Toc531341455"/>
-      <w:bookmarkStart w:id="37" w:name="_Toc531344908"/>
-      <w:bookmarkStart w:id="38" w:name="_Toc531345029"/>
+      <w:bookmarkStart w:id="34" w:name="_Toc525039028"/>
+      <w:bookmarkStart w:id="35" w:name="_Toc531334392"/>
+      <w:bookmarkStart w:id="36" w:name="_Toc531338569"/>
+      <w:bookmarkStart w:id="37" w:name="_Toc531341455"/>
+      <w:bookmarkStart w:id="38" w:name="_Toc531344908"/>
+      <w:bookmarkStart w:id="39" w:name="_Toc531345029"/>
     </w:p>
     <w:p>
       <w:pPr>
@@ -11390,25 +11830,7 @@
           <w:sz w:val="24"/>
           <w:szCs w:val="24"/>
         </w:rPr>
-        <w:t xml:space="preserve">Tab. 5 – komendy dostępne w testach </w:t>
-      </w:r>
-      <w:r>
-        <w:rPr>
-          <w:rFonts w:ascii="Times New Roman" w:hAnsi="Times New Roman" w:cs="Times New Roman"/>
-          <w:i/>
-          <w:sz w:val="24"/>
-          <w:szCs w:val="24"/>
-        </w:rPr>
-        <w:t>SAP-</w:t>
-      </w:r>
-      <w:r>
-        <w:rPr>
-          <w:rFonts w:ascii="Times New Roman" w:hAnsi="Times New Roman" w:cs="Times New Roman"/>
-          <w:i/>
-          <w:sz w:val="24"/>
-          <w:szCs w:val="24"/>
-        </w:rPr>
-        <w:t>owych</w:t>
+        <w:t>Tab. 5 – komendy dostępne w testach SAP-owych</w:t>
       </w:r>
     </w:p>
     <w:tbl>
@@ -12160,8 +12582,6 @@
       <w:pPr>
         <w:jc w:val="center"/>
       </w:pPr>
-      <w:bookmarkStart w:id="39" w:name="_GoBack"/>
-      <w:bookmarkEnd w:id="39"/>
     </w:p>
     <w:p>
       <w:pPr>
@@ -12184,12 +12604,12 @@
         <w:lastRenderedPageBreak/>
         <w:t>Stałe</w:t>
       </w:r>
-      <w:bookmarkEnd w:id="33"/>
       <w:bookmarkEnd w:id="34"/>
       <w:bookmarkEnd w:id="35"/>
       <w:bookmarkEnd w:id="36"/>
       <w:bookmarkEnd w:id="37"/>
       <w:bookmarkEnd w:id="38"/>
+      <w:bookmarkEnd w:id="39"/>
     </w:p>
     <w:p>
       <w:pPr>
@@ -12478,7 +12898,7 @@
                     </pic:cNvPicPr>
                   </pic:nvPicPr>
                   <pic:blipFill>
-                    <a:blip r:embed="rId124">
+                    <a:blip r:embed="rId125">
                       <a:extLst>
                         <a:ext uri="{28A0092B-C50C-407E-A947-70E740481C1C}">
                           <a14:useLocalDpi xmlns:a14="http://schemas.microsoft.com/office/drawing/2010/main" val="0"/>
@@ -12578,7 +12998,7 @@
                     </pic:cNvPicPr>
                   </pic:nvPicPr>
                   <pic:blipFill>
-                    <a:blip r:embed="rId125">
+                    <a:blip r:embed="rId126">
                       <a:extLst>
                         <a:ext uri="{28A0092B-C50C-407E-A947-70E740481C1C}">
                           <a14:useLocalDpi xmlns:a14="http://schemas.microsoft.com/office/drawing/2010/main" val="0"/>
@@ -12662,7 +13082,7 @@
           <w:sz w:val="28"/>
           <w:szCs w:val="28"/>
         </w:rPr>
-        <w:t>6</w:t>
+        <w:t>7</w:t>
       </w:r>
       <w:r>
         <w:rPr>
@@ -12723,7 +13143,7 @@
                     </pic:cNvPicPr>
                   </pic:nvPicPr>
                   <pic:blipFill>
-                    <a:blip r:embed="rId126">
+                    <a:blip r:embed="rId127">
                       <a:extLst>
                         <a:ext uri="{28A0092B-C50C-407E-A947-70E740481C1C}">
                           <a14:useLocalDpi xmlns:a14="http://schemas.microsoft.com/office/drawing/2010/main" val="0"/>
@@ -13520,7 +13940,7 @@
                     </pic:cNvPicPr>
                   </pic:nvPicPr>
                   <pic:blipFill>
-                    <a:blip r:embed="rId127">
+                    <a:blip r:embed="rId128">
                       <a:extLst>
                         <a:ext uri="{28A0092B-C50C-407E-A947-70E740481C1C}">
                           <a14:useLocalDpi xmlns:a14="http://schemas.microsoft.com/office/drawing/2010/main" val="0"/>
@@ -16359,6 +16779,119 @@
     </w:lvl>
   </w:abstractNum>
   <w:abstractNum w:abstractNumId="24">
+    <w:nsid w:val="74B46414"/>
+    <w:multiLevelType w:val="hybridMultilevel"/>
+    <w:tmpl w:val="36A48DA0"/>
+    <w:lvl w:ilvl="0" w:tplc="04150001">
+      <w:start w:val="1"/>
+      <w:numFmt w:val="bullet"/>
+      <w:lvlText w:val=""/>
+      <w:lvlJc w:val="left"/>
+      <w:pPr>
+        <w:ind w:left="720" w:hanging="360"/>
+      </w:pPr>
+      <w:rPr>
+        <w:rFonts w:ascii="Symbol" w:hAnsi="Symbol" w:hint="default"/>
+      </w:rPr>
+    </w:lvl>
+    <w:lvl w:ilvl="1" w:tplc="04150003" w:tentative="1">
+      <w:start w:val="1"/>
+      <w:numFmt w:val="bullet"/>
+      <w:lvlText w:val="o"/>
+      <w:lvlJc w:val="left"/>
+      <w:pPr>
+        <w:ind w:left="1440" w:hanging="360"/>
+      </w:pPr>
+      <w:rPr>
+        <w:rFonts w:ascii="Courier New" w:hAnsi="Courier New" w:cs="Courier New" w:hint="default"/>
+      </w:rPr>
+    </w:lvl>
+    <w:lvl w:ilvl="2" w:tplc="04150005" w:tentative="1">
+      <w:start w:val="1"/>
+      <w:numFmt w:val="bullet"/>
+      <w:lvlText w:val=""/>
+      <w:lvlJc w:val="left"/>
+      <w:pPr>
+        <w:ind w:left="2160" w:hanging="360"/>
+      </w:pPr>
+      <w:rPr>
+        <w:rFonts w:ascii="Wingdings" w:hAnsi="Wingdings" w:hint="default"/>
+      </w:rPr>
+    </w:lvl>
+    <w:lvl w:ilvl="3" w:tplc="04150001" w:tentative="1">
+      <w:start w:val="1"/>
+      <w:numFmt w:val="bullet"/>
+      <w:lvlText w:val=""/>
+      <w:lvlJc w:val="left"/>
+      <w:pPr>
+        <w:ind w:left="2880" w:hanging="360"/>
+      </w:pPr>
+      <w:rPr>
+        <w:rFonts w:ascii="Symbol" w:hAnsi="Symbol" w:hint="default"/>
+      </w:rPr>
+    </w:lvl>
+    <w:lvl w:ilvl="4" w:tplc="04150003" w:tentative="1">
+      <w:start w:val="1"/>
+      <w:numFmt w:val="bullet"/>
+      <w:lvlText w:val="o"/>
+      <w:lvlJc w:val="left"/>
+      <w:pPr>
+        <w:ind w:left="3600" w:hanging="360"/>
+      </w:pPr>
+      <w:rPr>
+        <w:rFonts w:ascii="Courier New" w:hAnsi="Courier New" w:cs="Courier New" w:hint="default"/>
+      </w:rPr>
+    </w:lvl>
+    <w:lvl w:ilvl="5" w:tplc="04150005" w:tentative="1">
+      <w:start w:val="1"/>
+      <w:numFmt w:val="bullet"/>
+      <w:lvlText w:val=""/>
+      <w:lvlJc w:val="left"/>
+      <w:pPr>
+        <w:ind w:left="4320" w:hanging="360"/>
+      </w:pPr>
+      <w:rPr>
+        <w:rFonts w:ascii="Wingdings" w:hAnsi="Wingdings" w:hint="default"/>
+      </w:rPr>
+    </w:lvl>
+    <w:lvl w:ilvl="6" w:tplc="04150001" w:tentative="1">
+      <w:start w:val="1"/>
+      <w:numFmt w:val="bullet"/>
+      <w:lvlText w:val=""/>
+      <w:lvlJc w:val="left"/>
+      <w:pPr>
+        <w:ind w:left="5040" w:hanging="360"/>
+      </w:pPr>
+      <w:rPr>
+        <w:rFonts w:ascii="Symbol" w:hAnsi="Symbol" w:hint="default"/>
+      </w:rPr>
+    </w:lvl>
+    <w:lvl w:ilvl="7" w:tplc="04150003" w:tentative="1">
+      <w:start w:val="1"/>
+      <w:numFmt w:val="bullet"/>
+      <w:lvlText w:val="o"/>
+      <w:lvlJc w:val="left"/>
+      <w:pPr>
+        <w:ind w:left="5760" w:hanging="360"/>
+      </w:pPr>
+      <w:rPr>
+        <w:rFonts w:ascii="Courier New" w:hAnsi="Courier New" w:cs="Courier New" w:hint="default"/>
+      </w:rPr>
+    </w:lvl>
+    <w:lvl w:ilvl="8" w:tplc="04150005" w:tentative="1">
+      <w:start w:val="1"/>
+      <w:numFmt w:val="bullet"/>
+      <w:lvlText w:val=""/>
+      <w:lvlJc w:val="left"/>
+      <w:pPr>
+        <w:ind w:left="6480" w:hanging="360"/>
+      </w:pPr>
+      <w:rPr>
+        <w:rFonts w:ascii="Wingdings" w:hAnsi="Wingdings" w:hint="default"/>
+      </w:rPr>
+    </w:lvl>
+  </w:abstractNum>
+  <w:abstractNum w:abstractNumId="25">
     <w:nsid w:val="75B32067"/>
     <w:multiLevelType w:val="hybridMultilevel"/>
     <w:tmpl w:val="9EDCE522"/>
@@ -16471,7 +17004,7 @@
       </w:rPr>
     </w:lvl>
   </w:abstractNum>
-  <w:abstractNum w:abstractNumId="25">
+  <w:abstractNum w:abstractNumId="26">
     <w:nsid w:val="76CE1E1A"/>
     <w:multiLevelType w:val="hybridMultilevel"/>
     <w:tmpl w:val="0F8A721C"/>
@@ -16584,7 +17117,7 @@
       </w:rPr>
     </w:lvl>
   </w:abstractNum>
-  <w:abstractNum w:abstractNumId="26">
+  <w:abstractNum w:abstractNumId="27">
     <w:nsid w:val="79922072"/>
     <w:multiLevelType w:val="hybridMultilevel"/>
     <w:tmpl w:val="DE60B140"/>
@@ -16722,7 +17255,7 @@
     <w:abstractNumId w:val="18"/>
   </w:num>
   <w:num w:numId="9">
-    <w:abstractNumId w:val="24"/>
+    <w:abstractNumId w:val="25"/>
   </w:num>
   <w:num w:numId="10">
     <w:abstractNumId w:val="14"/>
@@ -16737,7 +17270,7 @@
     <w:abstractNumId w:val="3"/>
   </w:num>
   <w:num w:numId="14">
-    <w:abstractNumId w:val="25"/>
+    <w:abstractNumId w:val="26"/>
   </w:num>
   <w:num w:numId="15">
     <w:abstractNumId w:val="23"/>
@@ -16806,7 +17339,10 @@
     <w:abstractNumId w:val="10"/>
   </w:num>
   <w:num w:numId="28">
-    <w:abstractNumId w:val="26"/>
+    <w:abstractNumId w:val="27"/>
+  </w:num>
+  <w:num w:numId="29">
+    <w:abstractNumId w:val="24"/>
   </w:num>
 </w:numbering>
 </file>

</xml_diff>